<commit_message>
further additions to manuscript and analysis
</commit_message>
<xml_diff>
--- a/manuscript/paper.docx
+++ b/manuscript/paper.docx
@@ -239,7 +239,7 @@
         <w:pStyle w:val="Date"/>
       </w:pPr>
       <w:r>
-        <w:t xml:space="preserve">08</w:t>
+        <w:t xml:space="preserve">09</w:t>
       </w:r>
       <w:r>
         <w:t xml:space="preserve"> </w:t>
@@ -2904,7 +2904,7 @@
       </w:r>
     </w:p>
     <w:bookmarkEnd w:id="22"/>
-    <w:bookmarkStart w:id="47" w:name="materials-and-methods"/>
+    <w:bookmarkStart w:id="51" w:name="materials-and-methods"/>
     <w:p>
       <w:pPr>
         <w:pStyle w:val="Heading1"/>
@@ -3115,6 +3115,12 @@
                     <m:count m:val="1"/>
                   </m:mcPr>
                 </m:mc>
+                <m:mc>
+                  <m:mcPr>
+                    <m:mcJc m:val="left"/>
+                    <m:count m:val="1"/>
+                  </m:mcPr>
+                </m:mc>
               </m:mcs>
             </m:mPr>
             <m:mr>
@@ -3131,6 +3137,8 @@
                     </m:r>
                   </m:sub>
                 </m:sSub>
+              </m:e>
+              <m:e>
                 <m:r>
                   <m:rPr>
                     <m:sty m:val="p"/>
@@ -3190,6 +3198,8 @@
                     </m:r>
                   </m:sub>
                 </m:sSub>
+              </m:e>
+              <m:e>
                 <m:r>
                   <m:rPr>
                     <m:sty m:val="p"/>
@@ -3429,6 +3439,15 @@
                   <m:r>
                     <m:t>t</m:t>
                   </m:r>
+                  <m:r>
+                    <m:rPr>
+                      <m:sty m:val="p"/>
+                    </m:rPr>
+                    <m:t>−</m:t>
+                  </m:r>
+                  <m:r>
+                    <m:t>1</m:t>
+                  </m:r>
                 </m:sub>
               </m:sSub>
             </m:e>
@@ -3648,6 +3667,12 @@
                     <m:count m:val="1"/>
                   </m:mcPr>
                 </m:mc>
+                <m:mc>
+                  <m:mcPr>
+                    <m:mcJc m:val="left"/>
+                    <m:count m:val="1"/>
+                  </m:mcPr>
+                </m:mc>
               </m:mcs>
             </m:mPr>
             <m:mr>
@@ -3703,6 +3728,8 @@
                 <m:r>
                   <m:t>e</m:t>
                 </m:r>
+              </m:e>
+              <m:e>
                 <m:r>
                   <m:rPr>
                     <m:sty m:val="p"/>
@@ -3834,6 +3861,8 @@
                     </m:r>
                   </m:sub>
                 </m:sSub>
+              </m:e>
+              <m:e>
                 <m:r>
                   <m:rPr>
                     <m:sty m:val="p"/>
@@ -3953,6 +3982,8 @@
                     </m:r>
                   </m:sub>
                 </m:sSub>
+              </m:e>
+              <m:e>
                 <m:r>
                   <m:rPr>
                     <m:sty m:val="p"/>
@@ -4113,7 +4144,7 @@
         <w:t xml:space="preserve"> </w:t>
       </w:r>
       <w:r>
-        <w:t xml:space="preserve">??</w:t>
+        <w:t xml:space="preserve">3.1</w:t>
       </w:r>
       <w:r>
         <w:t xml:space="preserve">).</w:t>
@@ -4121,14 +4152,14 @@
     </w:p>
     <w:p>
       <w:pPr>
-        <w:pStyle w:val="BodyText"/>
+        <w:pStyle w:val="CaptionedFigure"/>
       </w:pPr>
       <w:r>
         <w:drawing>
           <wp:inline>
             <wp:extent cx="4587290" cy="3669832"/>
             <wp:effectExtent b="0" l="0" r="0" t="0"/>
-            <wp:docPr descr="" title="" id="24" name="Picture"/>
+            <wp:docPr descr="Figure 3.1: The gamma-distributed maximum growth rate prior of the model." title="" id="24" name="Picture"/>
             <a:graphic>
               <a:graphicData uri="http://schemas.openxmlformats.org/drawingml/2006/picture">
                 <pic:pic>
@@ -4168,6 +4199,14 @@
     </w:p>
     <w:p>
       <w:pPr>
+        <w:pStyle w:val="ImageCaption"/>
+      </w:pPr>
+      <w:r>
+        <w:t xml:space="preserve">Figure 3.1: The gamma-distributed maximum growth rate prior of the model.</w:t>
+      </w:r>
+    </w:p>
+    <w:p>
+      <w:pPr>
         <w:pStyle w:val="BodyText"/>
       </w:pPr>
       <w:r>
@@ -4189,7 +4228,7 @@
       </w:r>
     </w:p>
     <w:bookmarkEnd w:id="26"/>
-    <w:bookmarkStart w:id="42" w:name="dataproxies"/>
+    <w:bookmarkStart w:id="45" w:name="dataproxies"/>
     <w:p>
       <w:pPr>
         <w:pStyle w:val="Heading2"/>
@@ -4641,7 +4680,7 @@
         <w:t xml:space="preserve"> </w:t>
       </w:r>
       <w:r>
-        <w:t xml:space="preserve">3.1</w:t>
+        <w:t xml:space="preserve">3.2</w:t>
       </w:r>
       <w:r>
         <w:t xml:space="preserve">). The dates in the dataset range in</w:t>
@@ -4700,7 +4739,7 @@
           <wp:inline>
             <wp:extent cx="4587290" cy="3669832"/>
             <wp:effectExtent b="0" l="0" r="0" t="0"/>
-            <wp:docPr descr="Figure 3.1: The location of the 14C dated sites in the dataset." title="" id="28" name="Picture"/>
+            <wp:docPr descr="Figure 3.2: The location of the 14C dated sites in the dataset." title="" id="28" name="Picture"/>
             <a:graphic>
               <a:graphicData uri="http://schemas.openxmlformats.org/drawingml/2006/picture">
                 <pic:pic>
@@ -4743,7 +4782,7 @@
         <w:pStyle w:val="ImageCaption"/>
       </w:pPr>
       <w:r>
-        <w:t xml:space="preserve">Figure 3.1: The location of the</w:t>
+        <w:t xml:space="preserve">Figure 3.2: The location of the</w:t>
       </w:r>
       <w:r>
         <w:t xml:space="preserve"> </w:t>
@@ -4767,7 +4806,7 @@
           <wp:inline>
             <wp:extent cx="4587290" cy="3669832"/>
             <wp:effectExtent b="0" l="0" r="0" t="0"/>
-            <wp:docPr descr="Figure 3.2: Comparison of the scaled number of 14C and dendrodated sites over time in the dataset used." title="" id="31" name="Picture"/>
+            <wp:docPr descr="Figure 3.3: Comparison of the scaled number of 14C and dendrodated sites over time in the dataset used." title="" id="31" name="Picture"/>
             <a:graphic>
               <a:graphicData uri="http://schemas.openxmlformats.org/drawingml/2006/picture">
                 <pic:pic>
@@ -4810,7 +4849,7 @@
         <w:pStyle w:val="ImageCaption"/>
       </w:pPr>
       <w:r>
-        <w:t xml:space="preserve">Figure 3.2: Comparison of the scaled number of</w:t>
+        <w:t xml:space="preserve">Figure 3.3: Comparison of the scaled number of</w:t>
       </w:r>
       <w:r>
         <w:t xml:space="preserve"> </w:t>
@@ -4836,7 +4875,7 @@
         <w:t xml:space="preserve"> </w:t>
       </w:r>
       <w:r>
-        <w:t xml:space="preserve">3.2</w:t>
+        <w:t xml:space="preserve">3.3</w:t>
       </w:r>
       <w:r>
         <w:t xml:space="preserve">). In fact, there is a not uninteresting fit between the two data series. However, it must be assumed that the two dating methods, even if they would contradict each other, actually complement each other, and thus allow a better overall unified picture of the actual settlement density than each of the individual proxies would allow on their own.</w:t>
@@ -4851,7 +4890,7 @@
           <wp:inline>
             <wp:extent cx="4587290" cy="3669832"/>
             <wp:effectExtent b="0" l="0" r="0" t="0"/>
-            <wp:docPr descr="Figure 3.3: The location of the sites from the find reports of the cantonal archaeology (heritage management). The locations are fuzzified by ~1km." title="" id="34" name="Picture"/>
+            <wp:docPr descr="Figure 3.4: The location of the sites from the find reports of the cantonal archaeology (heritage management). The locations are fuzzified by ~1km." title="" id="34" name="Picture"/>
             <a:graphic>
               <a:graphicData uri="http://schemas.openxmlformats.org/drawingml/2006/picture">
                 <pic:pic>
@@ -4894,7 +4933,7 @@
         <w:pStyle w:val="ImageCaption"/>
       </w:pPr>
       <w:r>
-        <w:t xml:space="preserve">Figure 3.3: The location of the sites from the find reports of the cantonal archaeology (heritage management). The locations are fuzzified by ~1km.</w:t>
+        <w:t xml:space="preserve">Figure 3.4: The location of the sites from the find reports of the cantonal archaeology (heritage management). The locations are fuzzified by ~1km.</w:t>
       </w:r>
     </w:p>
     <w:p>
@@ -4908,7 +4947,7 @@
         <w:t xml:space="preserve"> </w:t>
       </w:r>
       <w:r>
-        <w:t xml:space="preserve">3.3</w:t>
+        <w:t xml:space="preserve">3.4</w:t>
       </w:r>
       <w:r>
         <w:t xml:space="preserve">), and thus the Heritage Management, which are primarily derived from scattered surface finds, and which often have a low depth of information and thus dating accuracy. This information is incorporated into our model as a typologically dated aorist time series. Although the dating accuracy is very low, the advantage here lies in the fact that we are not bound to the conditions and problems of radiocarbon dates, and thus involved in the issue of sum calibration. Much more, these data provide an independent indicator with regard to the methodology of the</w:t>
@@ -4947,7 +4986,7 @@
           <wp:inline>
             <wp:extent cx="4587290" cy="3669832"/>
             <wp:effectExtent b="0" l="0" r="0" t="0"/>
-            <wp:docPr descr="Figure 3.4: Comparison of the scaled number of 14C and dendrodated sites over time in the dataset used." title="" id="37" name="Picture"/>
+            <wp:docPr descr="Figure 3.5: Comparison of the scaled number of 14C and dendrodated sites over time in the dataset used." title="" id="37" name="Picture"/>
             <a:graphic>
               <a:graphicData uri="http://schemas.openxmlformats.org/drawingml/2006/picture">
                 <pic:pic>
@@ -4990,7 +5029,7 @@
         <w:pStyle w:val="ImageCaption"/>
       </w:pPr>
       <w:r>
-        <w:t xml:space="preserve">Figure 3.4: Comparison of the scaled number of</w:t>
+        <w:t xml:space="preserve">Figure 3.5: Comparison of the scaled number of</w:t>
       </w:r>
       <w:r>
         <w:t xml:space="preserve"> </w:t>
@@ -5016,7 +5055,7 @@
         <w:t xml:space="preserve"> </w:t>
       </w:r>
       <w:r>
-        <w:t xml:space="preserve">3.5</w:t>
+        <w:t xml:space="preserve">3.6</w:t>
       </w:r>
       <w:r>
         <w:t xml:space="preserve">). This indicator has the specific advantage that it is not dependent on preservation conditions, as archaeological indicators are. This makes it particularly valuable for indicating or compensating for systematic distortions that result from temporally specific settlement patterns and archaeological preservation conditions.</w:t>
@@ -5031,7 +5070,7 @@
           <wp:inline>
             <wp:extent cx="4587290" cy="3669832"/>
             <wp:effectExtent b="0" l="0" r="0" t="0"/>
-            <wp:docPr descr="Figure 3.5: Location of the pollen profiles used for the openness indicator." title="" id="40" name="Picture"/>
+            <wp:docPr descr="Figure 3.6: Location of the pollen profiles used for the openness indicator." title="" id="40" name="Picture"/>
             <a:graphic>
               <a:graphicData uri="http://schemas.openxmlformats.org/drawingml/2006/picture">
                 <pic:pic>
@@ -5074,7 +5113,7 @@
         <w:pStyle w:val="ImageCaption"/>
       </w:pPr>
       <w:r>
-        <w:t xml:space="preserve">Figure 3.5: Location of the pollen profiles used for the openness indicator.</w:t>
+        <w:t xml:space="preserve">Figure 3.6: Location of the pollen profiles used for the openness indicator.</w:t>
       </w:r>
     </w:p>
     <w:p>
@@ -5082,7 +5121,98 @@
         <w:pStyle w:val="BodyText"/>
       </w:pPr>
       <w:r>
-        <w:t xml:space="preserve">Es ist eine allgemein akzeptierte Annahme, dass der menschliche Einfluss umso größer ist, je höher die Bevölkerungsdichte in einem Gebiet ist (Lechterbeck et al. 2014), und dass die Bevölkerungsdichte eines Gebiets eng mit der landwirtschaftlichen Fläche zusammenhängt (Zimmermann et al. 2004). Hinweise auf Landrodung in Pollendiagrammen können daher zusätzliche Anhaltspunkte für die Bevölkerungsdynamik liefern. Da ein einzelnes Pollenprofil eine Kombination von (außer-)lokalen und regionalen Signalen darstellt, haben wir für überregionale Analysen verschiedene Pollendiagramme von 5 kleinen Seen im Hinterland der großen Alpenseen kombiniert (Abb. 7): Le Loclat (Hadorn 1992, 1994), Moossee (Rey et al. 2019a, 2019b), Burgäschisee (Rey et al. 2019a, 2019b), Soppensee (Hajdas und Michczynski 2010; Lotter 1999), Rotsee (Lotter 1988a, 1988b, 1990). Die Daten wurden aus der Neotoma-Datenbank extrahiert (Williams et al. 2018; dort Datensatznummern 26632, 40454, 46280, 40955, 44723, 4382). Die prozentualen Pollendaten, die auf einer Pollensumme aller terrestrischen Taxa der einzelnen Standorte basieren, wurden zu einem Datensatz zusammengefasst (Abb. 8a). Nur terrestrische Pollentaxa mit einer Häufigkeit von mehr als 1/3 und, falls vorhanden, mit einer durchschnittlichen Häufigkeit von mindestens mehr als 0,1 % wurden ausgewählt, um die potenzielle Störung durch seltene Arten zu reduzieren. Getreidepollen wurden ausdrücklich als wichtiger anthropogener Indikator beibehalten.</w:t>
+        <w:t xml:space="preserve">The utilisation of this proxy is based on the assumption that the higher the population density in an area, the greater the human influence on the natural environment</w:t>
+      </w:r>
+      <w:r>
+        <w:t xml:space="preserve"> </w:t>
+      </w:r>
+      <w:r>
+        <w:t xml:space="preserve">(Lechterbeck et al., 2014)</w:t>
+      </w:r>
+      <w:r>
+        <w:t xml:space="preserve">, and that the agricultural space of an area is closely related to the population density</w:t>
+      </w:r>
+      <w:r>
+        <w:t xml:space="preserve"> </w:t>
+      </w:r>
+      <w:r>
+        <w:t xml:space="preserve">(Zimmermann, 2004)</w:t>
+      </w:r>
+      <w:r>
+        <w:t xml:space="preserve">. Evidence of land clearing in pollen diagrams can therefore give further indications regarding population dynamics. The exact methodological procedure for obtaining this proxy from several, in our case 5, different pollen diagrams of sites mainly in the hinterland of the large Alpine lakes can be found in a previous publication</w:t>
+      </w:r>
+      <w:r>
+        <w:t xml:space="preserve"> </w:t>
+      </w:r>
+      <w:r>
+        <w:t xml:space="preserve">(Heitz et al., 2021)</w:t>
+      </w:r>
+      <w:r>
+        <w:t xml:space="preserve">. The technical procedure is also documented in the accompanying R-script. The percentage pollen data based on a pollen sum of all terrestrial taxa of the individual sites were combined into one data set by means of a principal component analysis (Figure</w:t>
+      </w:r>
+      <w:r>
+        <w:t xml:space="preserve"> </w:t>
+      </w:r>
+      <w:r>
+        <w:t xml:space="preserve">3.7</w:t>
+      </w:r>
+      <w:r>
+        <w:t xml:space="preserve">). Only terrestrial pollen taxa with a frequency of more than 1/3 and, if present, with an average frequency of at least more than 0.1% were selected to reduce potential disturbance by rare species. Cereal pollen was explicitly retained as an important anthropogenic indicator. As each sample is absolutely dated, the data on the x-axis can be plotted against the openness value on the y-axis to obtain a time series time series for land clearing.</w:t>
+      </w:r>
+    </w:p>
+    <w:p>
+      <w:pPr>
+        <w:pStyle w:val="CaptionedFigure"/>
+      </w:pPr>
+      <w:r>
+        <w:drawing>
+          <wp:inline>
+            <wp:extent cx="5943600" cy="4245428"/>
+            <wp:effectExtent b="0" l="0" r="0" t="0"/>
+            <wp:docPr descr="Figure 3.7: Value on the first dimension of the PCA against dating of the samples for the individual pollen profiles and their combined average value as the openness indicator." title="" id="43" name="Picture"/>
+            <a:graphic>
+              <a:graphicData uri="http://schemas.openxmlformats.org/drawingml/2006/picture">
+                <pic:pic>
+                  <pic:nvPicPr>
+                    <pic:cNvPr descr="/home/martin/r_projekte/bayesian.demographic.reconstruction.2022/analysis/analysis_files/figure-html/pollenproxy-1.png" id="44" name="Picture"/>
+                    <pic:cNvPicPr>
+                      <a:picLocks noChangeArrowheads="1" noChangeAspect="1"/>
+                    </pic:cNvPicPr>
+                  </pic:nvPicPr>
+                  <pic:blipFill>
+                    <a:blip r:embed="rId42"/>
+                    <a:stretch>
+                      <a:fillRect/>
+                    </a:stretch>
+                  </pic:blipFill>
+                  <pic:spPr bwMode="auto">
+                    <a:xfrm>
+                      <a:off x="0" y="0"/>
+                      <a:ext cx="5943600" cy="4245428"/>
+                    </a:xfrm>
+                    <a:prstGeom prst="rect">
+                      <a:avLst/>
+                    </a:prstGeom>
+                    <a:noFill/>
+                    <a:ln w="9525">
+                      <a:noFill/>
+                      <a:headEnd/>
+                      <a:tailEnd/>
+                    </a:ln>
+                  </pic:spPr>
+                </pic:pic>
+              </a:graphicData>
+            </a:graphic>
+          </wp:inline>
+        </w:drawing>
+      </w:r>
+    </w:p>
+    <w:p>
+      <w:pPr>
+        <w:pStyle w:val="ImageCaption"/>
+      </w:pPr>
+      <w:r>
+        <w:t xml:space="preserve">Figure 3.7: Value on the first dimension of the PCA against dating of the samples for the individual pollen profiles and their combined average value as the openness indicator.</w:t>
       </w:r>
     </w:p>
     <w:p>
@@ -5090,7 +5220,62 @@
         <w:pStyle w:val="BodyText"/>
       </w:pPr>
       <w:r>
-        <w:t xml:space="preserve">Wir wendeten eine Hauptkomponentenanalyse (PCA) nach der von Feeser et al. (2019) vorgeschlagenen Methode an und skalierten die relativen Pollenanteile der einzelnen Taxone durch z-Scores-Standardisierung. In der Paläoökologie können multivariate Ordinationsverfahren wie die PCA verwendet werden, um zugrundeliegende Gradienten innerhalb der Daten aufzudecken (Feeser et al. 2019; Hinz et al. 2012). Aufgrund der Verbreitung der Buche (Fagus) gibt es einen starken erklärbaren Gradienten im Datensatz, der das gewünschte Ergebnis verschleiern würde. Um dies zu eliminieren, entschieden wir uns, eine Partial Constrained PCA durchzuführen. Das Ergebnis der partiellen PCA, die die Pollendaten zwischen 7000 und 1 cal BCE einschließt, zeigt, dass 20,5 % der Variabilität im Datensatz durch die erste Achse erklärt wird (die zweite Achse macht 12,6 % aus, Abb. 8b). Zu den Taxa mit hohen Werten auf der ersten Achse gehören neben Wildgrasarten auch klassische anthropogene Indikatoren (z. B. Cerealia, Urtica, Artemisa und Plantago); negative Werte werden in Übereinstimmung mit anderen Studien im Allgemeinen arborealen Taxa zugeschrieben (vgl. Behre 1981). Da dunkle mesophile Buchen-Tannenwälder als natürliche Vegetation unseres Untersuchungsgebiets angenommen werden können (vgl. Rey et al. 2017), wird eine erhöhte Offenheit der Landschaft als Ausdruck des menschlichen Einflusses auf die natürliche Vegetation interpretiert. die natürliche Vegetation widerspiegelt. Da jede Probe absolut datiert ist, können die Daten auf der x-Achse gegen den Offenheitswert auf der y-Achse aufgetragen werden, um eine Zeitreihe Zeitreihe für die Landrodung zu erhalten.</w:t>
+        <w:t xml:space="preserve">Unfortunately, in the Swiss Plateau there is no data from burials that could be usefully incorporated into such this model. Preservation conditions again simply prevent their use in this study. Nevertheless, we see a very high potential for other regions in the integration of demographic indicators from burial data in order to enlarge the canon of methods and the range of proxies.</w:t>
+      </w:r>
+    </w:p>
+    <w:p>
+      <w:pPr>
+        <w:pStyle w:val="BodyText"/>
+      </w:pPr>
+      <w:r>
+        <w:t xml:space="preserve">The values of the sum calibration, the openness index and the dendrodated settlements were smoothed by means of a moving average with a window of 50 years. Since the aoristic sum already had a very coarse temporal resolution, this was not applied for this measure. The range of the smoothing window corresponded to the sample interval, with which a unified resolution of 50 years was obtained for all proxies as time slices for the model. In addition, all data were restricted to a window of observation of 7000-1000 BCE. The upper limit is set by the post-glacial changes in the pollen spectra, which are hardly associated with human influence before 7000 in the working area, and which would consequently distort the openness indicator. The lower limit is defined by the Hallstatt Plateau (with buffer), which would have direct and indirect research influences on the</w:t>
+      </w:r>
+      <w:r>
+        <w:t xml:space="preserve"> </w:t>
+      </w:r>
+      <w:r>
+        <w:rPr>
+          <w:vertAlign w:val="superscript"/>
+        </w:rPr>
+        <w:t xml:space="preserve">14</w:t>
+      </w:r>
+      <w:r>
+        <w:t xml:space="preserve">C proxy.</w:t>
+      </w:r>
+    </w:p>
+    <w:bookmarkEnd w:id="45"/>
+    <w:bookmarkStart w:id="49" w:name="observational-model"/>
+    <w:p>
+      <w:pPr>
+        <w:pStyle w:val="Heading2"/>
+      </w:pPr>
+      <w:r>
+        <w:rPr>
+          <w:rStyle w:val="SectionNumber"/>
+        </w:rPr>
+        <w:t xml:space="preserve">3.3</w:t>
+      </w:r>
+      <w:r>
+        <w:tab/>
+      </w:r>
+      <w:r>
+        <w:t xml:space="preserve">Observational Model</w:t>
+      </w:r>
+    </w:p>
+    <w:p>
+      <w:pPr>
+        <w:pStyle w:val="FirstParagraph"/>
+      </w:pPr>
+      <w:r>
+        <w:t xml:space="preserve">During the development of the overall model, we abandoned the implementation of dedicated observation models adapted to the conditions of the individual proxies and their generating processes. In previous implementations, which we have also presented at various conferences, the underdetermination by the currently usable data of the model with many degrees of freedom led to equifinality of the solutions and, thus, to a high path dependency of the individual model runs. Therefore, it was almost impossible to achieve convergence of the overall model. Nevertheless, we believe that for a future application of the model with more data, a larger geographical coverage and especially a regionalised approach with information transfer by means of partial pooling, this more specific approach will be feasible and a very useful approach.</w:t>
+      </w:r>
+    </w:p>
+    <w:p>
+      <w:pPr>
+        <w:pStyle w:val="BodyText"/>
+      </w:pPr>
+      <w:r>
+        <w:t xml:space="preserve">The implementation we introduce in this paper represents a Poisson regression in which the indicators used inform the change in the number of settlements from time step to time step. For this purpose, the individual proxies were z-normalised. The absolute differences from one time step to another were then computed from the resulting time series. Thus, if the value of the proxy increases, this results in a positive difference from the previous time step, and vice versa.</w:t>
       </w:r>
     </w:p>
     <w:p>
@@ -5102,87 +5287,259 @@
           <m:jc m:val="center"/>
         </m:oMathParaPr>
         <m:oMath>
-          <m:r>
-            <m:t>A</m:t>
-          </m:r>
-          <m:r>
-            <m:t>b</m:t>
-          </m:r>
-          <m:r>
-            <m:t>b</m:t>
-          </m:r>
-          <m:r>
-            <m:t>i</m:t>
-          </m:r>
-          <m:r>
-            <m:t>l</m:t>
-          </m:r>
-          <m:r>
-            <m:t>d</m:t>
-          </m:r>
-          <m:r>
-            <m:t>u</m:t>
-          </m:r>
-          <m:r>
-            <m:t>n</m:t>
-          </m:r>
-          <m:r>
-            <m:t>g</m:t>
-          </m:r>
-          <m:r>
-            <m:t>O</m:t>
-          </m:r>
-          <m:r>
-            <m:t>f</m:t>
-          </m:r>
-          <m:r>
-            <m:t>f</m:t>
-          </m:r>
-          <m:r>
-            <m:t>e</m:t>
-          </m:r>
-          <m:r>
-            <m:t>n</m:t>
-          </m:r>
-          <m:r>
-            <m:t>h</m:t>
-          </m:r>
-          <m:r>
-            <m:t>e</m:t>
-          </m:r>
-          <m:r>
-            <m:t>i</m:t>
-          </m:r>
-          <m:r>
-            <m:t>t</m:t>
-          </m:r>
-          <m:r>
-            <m:t>s</m:t>
-          </m:r>
-          <m:r>
-            <m:t>a</m:t>
-          </m:r>
-          <m:r>
-            <m:t>n</m:t>
-          </m:r>
-          <m:r>
-            <m:t>z</m:t>
-          </m:r>
-          <m:r>
-            <m:t>e</m:t>
-          </m:r>
-          <m:r>
-            <m:t>i</m:t>
-          </m:r>
-          <m:r>
-            <m:t>g</m:t>
-          </m:r>
-          <m:r>
-            <m:t>e</m:t>
-          </m:r>
-          <m:r>
-            <m:t>r</m:t>
-          </m:r>
+          <m:m>
+            <m:mPr>
+              <m:baseJc m:val="center"/>
+              <m:plcHide m:val="1"/>
+              <m:mcs>
+                <m:mc>
+                  <m:mcPr>
+                    <m:mcJc m:val="right"/>
+                    <m:count m:val="1"/>
+                  </m:mcPr>
+                </m:mc>
+                <m:mc>
+                  <m:mcPr>
+                    <m:mcJc m:val="left"/>
+                    <m:count m:val="1"/>
+                  </m:mcPr>
+                </m:mc>
+              </m:mcs>
+            </m:mPr>
+            <m:mr>
+              <m:e>
+                <m:sSub>
+                  <m:e>
+                    <m:r>
+                      <m:t>z</m:t>
+                    </m:r>
+                  </m:e>
+                  <m:sub>
+                    <m:r>
+                      <m:t>t</m:t>
+                    </m:r>
+                  </m:sub>
+                </m:sSub>
+              </m:e>
+              <m:e>
+                <m:r>
+                  <m:rPr>
+                    <m:sty m:val="p"/>
+                  </m:rPr>
+                  <m:t>=</m:t>
+                </m:r>
+                <m:f>
+                  <m:fPr>
+                    <m:type m:val="bar"/>
+                  </m:fPr>
+                  <m:num>
+                    <m:sSub>
+                      <m:e>
+                        <m:r>
+                          <m:t>x</m:t>
+                        </m:r>
+                      </m:e>
+                      <m:sub>
+                        <m:r>
+                          <m:t>t</m:t>
+                        </m:r>
+                      </m:sub>
+                    </m:sSub>
+                    <m:r>
+                      <m:rPr>
+                        <m:sty m:val="p"/>
+                      </m:rPr>
+                      <m:t>−</m:t>
+                    </m:r>
+                    <m:acc>
+                      <m:accPr>
+                        <m:chr m:val="‾"/>
+                      </m:accPr>
+                      <m:e>
+                        <m:r>
+                          <m:t>x</m:t>
+                        </m:r>
+                      </m:e>
+                    </m:acc>
+                  </m:num>
+                  <m:den>
+                    <m:sSub>
+                      <m:e>
+                        <m:r>
+                          <m:t>σ</m:t>
+                        </m:r>
+                      </m:e>
+                      <m:sub>
+                        <m:r>
+                          <m:t>x</m:t>
+                        </m:r>
+                      </m:sub>
+                    </m:sSub>
+                  </m:den>
+                </m:f>
+                <m:r>
+                  <m:t> </m:t>
+                </m:r>
+                <m:r>
+                  <m:rPr>
+                    <m:sty m:val="p"/>
+                  </m:rPr>
+                  <m:t>|</m:t>
+                </m:r>
+                <m:r>
+                  <m:t> </m:t>
+                </m:r>
+                <m:sSub>
+                  <m:e>
+                    <m:r>
+                      <m:t>σ</m:t>
+                    </m:r>
+                  </m:e>
+                  <m:sub>
+                    <m:r>
+                      <m:t>x</m:t>
+                    </m:r>
+                  </m:sub>
+                </m:sSub>
+                <m:box>
+                  <m:boxPr>
+                    <m:opEmu m:val="1"/>
+                  </m:boxPr>
+                  <m:e>
+                    <m:r>
+                      <m:rPr>
+                        <m:sty m:val="p"/>
+                      </m:rPr>
+                      <m:t>:=</m:t>
+                    </m:r>
+                  </m:e>
+                </m:box>
+                <m:r>
+                  <m:t>S</m:t>
+                </m:r>
+                <m:r>
+                  <m:t>t</m:t>
+                </m:r>
+                <m:r>
+                  <m:t>a</m:t>
+                </m:r>
+                <m:r>
+                  <m:t>n</m:t>
+                </m:r>
+                <m:r>
+                  <m:t>d</m:t>
+                </m:r>
+                <m:r>
+                  <m:t>a</m:t>
+                </m:r>
+                <m:r>
+                  <m:t>r</m:t>
+                </m:r>
+                <m:r>
+                  <m:t>d</m:t>
+                </m:r>
+                <m:r>
+                  <m:t> </m:t>
+                </m:r>
+                <m:r>
+                  <m:t>D</m:t>
+                </m:r>
+                <m:r>
+                  <m:t>e</m:t>
+                </m:r>
+                <m:r>
+                  <m:t>v</m:t>
+                </m:r>
+                <m:r>
+                  <m:t>i</m:t>
+                </m:r>
+                <m:r>
+                  <m:t>a</m:t>
+                </m:r>
+                <m:r>
+                  <m:t>t</m:t>
+                </m:r>
+                <m:r>
+                  <m:t>i</m:t>
+                </m:r>
+                <m:r>
+                  <m:t>o</m:t>
+                </m:r>
+                <m:r>
+                  <m:t>n</m:t>
+                </m:r>
+              </m:e>
+            </m:mr>
+            <m:mr>
+              <m:e>
+                <m:r>
+                  <m:t>δ</m:t>
+                </m:r>
+                <m:r>
+                  <m:t>z</m:t>
+                </m:r>
+                <m:sSub>
+                  <m:e>
+                    <m:r>
+                      <m:t>​</m:t>
+                    </m:r>
+                  </m:e>
+                  <m:sub>
+                    <m:r>
+                      <m:t>t</m:t>
+                    </m:r>
+                  </m:sub>
+                </m:sSub>
+              </m:e>
+              <m:e>
+                <m:r>
+                  <m:rPr>
+                    <m:sty m:val="p"/>
+                  </m:rPr>
+                  <m:t>=</m:t>
+                </m:r>
+                <m:sSub>
+                  <m:e>
+                    <m:r>
+                      <m:t>z</m:t>
+                    </m:r>
+                  </m:e>
+                  <m:sub>
+                    <m:r>
+                      <m:t>t</m:t>
+                    </m:r>
+                  </m:sub>
+                </m:sSub>
+                <m:r>
+                  <m:rPr>
+                    <m:sty m:val="p"/>
+                  </m:rPr>
+                  <m:t>−</m:t>
+                </m:r>
+                <m:sSub>
+                  <m:e>
+                    <m:r>
+                      <m:t>z</m:t>
+                    </m:r>
+                  </m:e>
+                  <m:sub>
+                    <m:r>
+                      <m:t>t</m:t>
+                    </m:r>
+                    <m:r>
+                      <m:rPr>
+                        <m:sty m:val="p"/>
+                      </m:rPr>
+                      <m:t>−</m:t>
+                    </m:r>
+                    <m:r>
+                      <m:t>1</m:t>
+                    </m:r>
+                  </m:sub>
+                </m:sSub>
+              </m:e>
+            </m:mr>
+          </m:m>
         </m:oMath>
       </m:oMathPara>
     </w:p>
@@ -5191,206 +5548,16 @@
         <w:pStyle w:val="FirstParagraph"/>
       </w:pPr>
       <w:r>
-        <w:t xml:space="preserve">Leider fallen im Bereich des Schweizer Mittelland es Daten aus Bestattungen weg, die sich auch nutzbringend in ein solches Modell einbauen lassen würden. Hier sind es auch wieder schlicht Überlieferungsbedingungen, die eine Nutzung in dieser Untersuchung verwähren. Dennoch sehen wir für andere Regionen in der Integration von demographischen Indikatoren Ausgestaltungsdaten ein sehr hohes Potenzial, um den Methodenkanon und die Proxydichte zu erweitern.</w:t>
-      </w:r>
-    </w:p>
-    <w:p>
-      <w:pPr>
-        <w:pStyle w:val="BodyText"/>
-      </w:pPr>
-      <w:r>
-        <w:t xml:space="preserve">Letzt endlich haben wir uns auch dazu entschlossen, Expertenschätzungen in das Modell zu integrieren. These expert estimates are certainly very valuable, as they represent a quantification of - in the strict sense - hardly quantifiable holistic assessments and the intuitive combination of different variables. However, as they are very subjectively generated, they must be considered as relatively uncertain estimates and must at least be contrasted with each other and with independent data in order to achieve a minimum degree of verifiability and intersubjectively comprehensible methodology in data evaluation. Für unser Arbeitsgebiet gibt es eine begrenzte Anzahl von Expertenschätzungen, die verschiedene Zeit Epochen umfassen, und die sich deutlich in ihren Aussagen widersprechen.</w:t>
-      </w:r>
-    </w:p>
-    <w:p>
-      <w:pPr>
-        <w:pStyle w:val="BodyText"/>
-      </w:pPr>
-      <m:oMathPara>
-        <m:oMathParaPr>
-          <m:jc m:val="center"/>
-        </m:oMathParaPr>
-        <m:oMath>
-          <m:r>
-            <m:t>T</m:t>
-          </m:r>
-          <m:r>
-            <m:t>a</m:t>
-          </m:r>
-          <m:r>
-            <m:t>b</m:t>
-          </m:r>
-          <m:r>
-            <m:t>e</m:t>
-          </m:r>
-          <m:r>
-            <m:t>l</m:t>
-          </m:r>
-          <m:r>
-            <m:t>l</m:t>
-          </m:r>
-          <m:r>
-            <m:t>e</m:t>
-          </m:r>
-          <m:r>
-            <m:t>E</m:t>
-          </m:r>
-          <m:r>
-            <m:t>x</m:t>
-          </m:r>
-          <m:r>
-            <m:t>p</m:t>
-          </m:r>
-          <m:r>
-            <m:t>e</m:t>
-          </m:r>
-          <m:r>
-            <m:t>r</m:t>
-          </m:r>
-          <m:r>
-            <m:t>t</m:t>
-          </m:r>
-          <m:r>
-            <m:t>e</m:t>
-          </m:r>
-          <m:r>
-            <m:t>n</m:t>
-          </m:r>
-          <m:r>
-            <m:t>s</m:t>
-          </m:r>
-          <m:r>
-            <m:t>c</m:t>
-          </m:r>
-          <m:r>
-            <m:t>h</m:t>
-          </m:r>
-          <m:r>
-            <m:t>ä</m:t>
-          </m:r>
-          <m:r>
-            <m:t>t</m:t>
-          </m:r>
-          <m:r>
-            <m:t>z</m:t>
-          </m:r>
-          <m:r>
-            <m:t>u</m:t>
-          </m:r>
-          <m:r>
-            <m:t>n</m:t>
-          </m:r>
-          <m:r>
-            <m:t>g</m:t>
-          </m:r>
-          <m:r>
-            <m:t>e</m:t>
-          </m:r>
-          <m:r>
-            <m:t>n</m:t>
-          </m:r>
-        </m:oMath>
-      </m:oMathPara>
-    </w:p>
-    <w:bookmarkEnd w:id="42"/>
-    <w:bookmarkStart w:id="46" w:name="observational-models"/>
-    <w:p>
-      <w:pPr>
-        <w:pStyle w:val="Heading2"/>
-      </w:pPr>
-      <w:r>
-        <w:rPr>
-          <w:rStyle w:val="SectionNumber"/>
-        </w:rPr>
-        <w:t xml:space="preserve">3.3</w:t>
-      </w:r>
-      <w:r>
-        <w:tab/>
-      </w:r>
-      <w:r>
-        <w:t xml:space="preserve">Observational Models</w:t>
-      </w:r>
-    </w:p>
-    <w:p>
-      <w:pPr>
-        <w:pStyle w:val="FirstParagraph"/>
-      </w:pPr>
-      <w:r>
-        <w:t xml:space="preserve">Für die einzelnen Datensätze existieren unabhängige Beobachtungsmodelle, die die unbeobachtbare latente Variable der Bevölkerungsdichte mit ihrem Effekt auf die beobachteten Proxies selbst bzw. spezifika darstellen. Dies geschieht einerseits in Hinsicht darauf, wie sich die hinter den Proxies liegenden Eigenschaften der Landschaft mit Bevölkerungsdichte und ihren Auswirkungen verbinden lassen, anderseits aber auch in Hinsicht darauf, wie die Beobachteten Werte selbst zu diesen Prozessen in Beziehung stehen (z.B. Überlieferungs- und Auffindungswahrscheinlichkeiten). Die implementierung der einzelnen Modelle ist teilweise sehr unterschiedlich, in Hinsicht auf die Zahl bekannter Archäologischer Fundstellen, welche hinter verschiedenen Proxies stehen, wiederum strukturell sehr ähnlich.</w:t>
-      </w:r>
-    </w:p>
-    <w:bookmarkStart w:id="43" w:name="expert-estimations"/>
-    <w:p>
-      <w:pPr>
-        <w:pStyle w:val="Heading3"/>
-      </w:pPr>
-      <w:r>
-        <w:rPr>
-          <w:rStyle w:val="SectionNumber"/>
-        </w:rPr>
-        <w:t xml:space="preserve">3.3.1</w:t>
-      </w:r>
-      <w:r>
-        <w:tab/>
-      </w:r>
-      <w:r>
-        <w:t xml:space="preserve">Expert Estimations</w:t>
-      </w:r>
-    </w:p>
-    <w:p>
-      <w:pPr>
-        <w:pStyle w:val="FirstParagraph"/>
-      </w:pPr>
-      <w:r>
-        <w:t xml:space="preserve">Das einfachste Modell ergibt sich hinsichtlich der Expertenschätzungen. Bei diesen gehen wir davon aus, das zeitabhängig die Expertenschätzungen normalverteilt um den realen Wert der Bevölkerungsdichte schwanken. Die eigentlichen Werte der Schätzungen sind im gleichen Mass wie die zu schätzende versteckte latente Bevölkerungsdichte, die es zu schätzen gilt. Daher ist eine explizite Modellierung einer Transferfunktion nicht nötig, bzw. es ist kein eigentlicher</w:t>
-      </w:r>
-      <w:r>
-        <w:t xml:space="preserve"> </w:t>
-      </w:r>
-      <w:r>
-        <w:t xml:space="preserve">“</w:t>
-      </w:r>
-      <w:r>
-        <w:t xml:space="preserve">Messfehler</w:t>
-      </w:r>
-      <w:r>
-        <w:t xml:space="preserve">”</w:t>
-      </w:r>
-      <w:r>
-        <w:t xml:space="preserve"> </w:t>
-      </w:r>
-      <w:r>
-        <w:t xml:space="preserve">vorhanden.</w:t>
-      </w:r>
-    </w:p>
-    <w:p>
-      <w:pPr>
-        <w:pStyle w:val="BodyText"/>
-      </w:pPr>
-      <w:r>
-        <w:t xml:space="preserve">Da die Schätzungen im Allgemeinen einen konstanten Wert darstellen, welcher für eine bestimmte Zeitspanne gegeben ist, und der reale Wert der Bevölkerungsdichte in jedem Zeitschritt ein anderer sein dürfte, kann hier ein partielles Pooling nicht durchgeführt werden. Vielmehr ist der Fehler der Schätzung in jedem Zeitabschnitt ein anderer, und zwischen den einzelnen Experten kann auch keine Übertragung der Information stattfinden, da davon auszugehen ist, dass jeder Experte in unterschiedlicher Weise den realen Wert über- oder unterschätzt. Daraus ergibt sich eine experten- und Zeitschrittabhängige Formulierung des Verhältnisses von der Expertenschätzung zu den im Modell zu schätzenden Bevölkerungdichten.</w:t>
-      </w:r>
-    </w:p>
-    <w:p>
-      <w:pPr>
-        <w:pStyle w:val="BodyText"/>
-      </w:pPr>
-      <w:r>
-        <w:t xml:space="preserve">$$
-Z_{i, t} \sim N(N_t, \sigma_{i, t}) \\
-\sigma_{i, t} \sim N(N_t, 1/N_t^2)
-$$</w:t>
-      </w:r>
-    </w:p>
-    <w:p>
-      <w:pPr>
-        <w:pStyle w:val="FirstParagraph"/>
-      </w:pPr>
+        <w:t xml:space="preserve">The sum of the resulting differences between the time steps, together with the settlement number of the previous step as the expected value, then forms</w:t>
+      </w:r>
+      <w:r>
+        <w:t xml:space="preserve"> </w:t>
+      </w:r>
       <m:oMath>
         <m:sSub>
           <m:e>
             <m:r>
-              <m:t>N</m:t>
+              <m:t>λ</m:t>
             </m:r>
           </m:e>
           <m:sub>
@@ -5404,7 +5571,488 @@
         <w:t xml:space="preserve"> </w:t>
       </w:r>
       <w:r>
-        <w:t xml:space="preserve">stellt dabei die zum Zeitpunkt t geschätze Bevölkerungsgrösse dar. Dabei ist davon auszugehen, dass die Standardabweichung der Schätzung (</w:t>
+        <w:t xml:space="preserve">as the expected value for the settlement number of the current time step.</w:t>
+      </w:r>
+    </w:p>
+    <w:p>
+      <w:pPr>
+        <w:pStyle w:val="BodyText"/>
+      </w:pPr>
+      <m:oMathPara>
+        <m:oMathParaPr>
+          <m:jc m:val="center"/>
+        </m:oMathParaPr>
+        <m:oMath>
+          <m:r>
+            <m:t>l</m:t>
+          </m:r>
+          <m:r>
+            <m:t>o</m:t>
+          </m:r>
+          <m:r>
+            <m:t>g</m:t>
+          </m:r>
+          <m:d>
+            <m:dPr>
+              <m:begChr m:val="("/>
+              <m:endChr m:val=")"/>
+              <m:sepChr m:val=""/>
+              <m:grow/>
+            </m:dPr>
+            <m:e>
+              <m:sSub>
+                <m:e>
+                  <m:r>
+                    <m:t>λ</m:t>
+                  </m:r>
+                </m:e>
+                <m:sub>
+                  <m:r>
+                    <m:t>t</m:t>
+                  </m:r>
+                </m:sub>
+              </m:sSub>
+            </m:e>
+          </m:d>
+          <m:r>
+            <m:rPr>
+              <m:sty m:val="p"/>
+            </m:rPr>
+            <m:t>=</m:t>
+          </m:r>
+          <m:r>
+            <m:t>l</m:t>
+          </m:r>
+          <m:r>
+            <m:t>o</m:t>
+          </m:r>
+          <m:r>
+            <m:t>g</m:t>
+          </m:r>
+          <m:d>
+            <m:dPr>
+              <m:begChr m:val="("/>
+              <m:endChr m:val=")"/>
+              <m:sepChr m:val=""/>
+              <m:grow/>
+            </m:dPr>
+            <m:e>
+              <m:sSub>
+                <m:e>
+                  <m:r>
+                    <m:t>N</m:t>
+                  </m:r>
+                </m:e>
+                <m:sub>
+                  <m:r>
+                    <m:t>t</m:t>
+                  </m:r>
+                  <m:r>
+                    <m:rPr>
+                      <m:sty m:val="p"/>
+                    </m:rPr>
+                    <m:t>−</m:t>
+                  </m:r>
+                  <m:r>
+                    <m:t>1</m:t>
+                  </m:r>
+                </m:sub>
+              </m:sSub>
+            </m:e>
+          </m:d>
+          <m:r>
+            <m:rPr>
+              <m:sty m:val="p"/>
+            </m:rPr>
+            <m:t>+</m:t>
+          </m:r>
+          <m:nary>
+            <m:naryPr>
+              <m:chr m:val="∑"/>
+              <m:limLoc m:val="undOvr"/>
+              <m:subHide m:val="0"/>
+              <m:supHide m:val="0"/>
+            </m:naryPr>
+            <m:sub>
+              <m:r>
+                <m:t>i</m:t>
+              </m:r>
+              <m:r>
+                <m:rPr>
+                  <m:sty m:val="p"/>
+                </m:rPr>
+                <m:t>=</m:t>
+              </m:r>
+              <m:r>
+                <m:t>1</m:t>
+              </m:r>
+            </m:sub>
+            <m:sup>
+              <m:r>
+                <m:t>n</m:t>
+              </m:r>
+            </m:sup>
+            <m:e>
+              <m:sSub>
+                <m:e>
+                  <m:r>
+                    <m:t>β</m:t>
+                  </m:r>
+                </m:e>
+                <m:sub>
+                  <m:r>
+                    <m:t>i</m:t>
+                  </m:r>
+                </m:sub>
+              </m:sSub>
+            </m:e>
+          </m:nary>
+          <m:r>
+            <m:t>δ</m:t>
+          </m:r>
+          <m:sSub>
+            <m:e>
+              <m:r>
+                <m:t>z</m:t>
+              </m:r>
+            </m:e>
+            <m:sub>
+              <m:r>
+                <m:t>i</m:t>
+              </m:r>
+              <m:r>
+                <m:rPr>
+                  <m:sty m:val="p"/>
+                </m:rPr>
+                <m:t>,</m:t>
+              </m:r>
+              <m:r>
+                <m:t>t</m:t>
+              </m:r>
+            </m:sub>
+          </m:sSub>
+        </m:oMath>
+      </m:oMathPara>
+    </w:p>
+    <w:p>
+      <w:pPr>
+        <w:pStyle w:val="FirstParagraph"/>
+      </w:pPr>
+      <w:r>
+        <w:t xml:space="preserve">Here,</w:t>
+      </w:r>
+      <w:r>
+        <w:t xml:space="preserve"> </w:t>
+      </w:r>
+      <m:oMath>
+        <m:sSub>
+          <m:e>
+            <m:r>
+              <m:t>β</m:t>
+            </m:r>
+          </m:e>
+          <m:sub>
+            <m:r>
+              <m:t>i</m:t>
+            </m:r>
+          </m:sub>
+        </m:sSub>
+      </m:oMath>
+      <w:r>
+        <w:t xml:space="preserve"> </w:t>
+      </w:r>
+      <w:r>
+        <w:t xml:space="preserve">is a scaling factor that represents the influence of the respective proxy. It is a confidence value of the model for the respective proxy, so that the sum of all</w:t>
+      </w:r>
+      <w:r>
+        <w:t xml:space="preserve"> </w:t>
+      </w:r>
+      <m:oMath>
+        <m:sSub>
+          <m:e>
+            <m:r>
+              <m:t>β</m:t>
+            </m:r>
+          </m:e>
+          <m:sub>
+            <m:r>
+              <m:t>i</m:t>
+            </m:r>
+          </m:sub>
+        </m:sSub>
+      </m:oMath>
+      <w:r>
+        <w:t xml:space="preserve"> </w:t>
+      </w:r>
+      <w:r>
+        <w:t xml:space="preserve">results in 1.</w:t>
+      </w:r>
+    </w:p>
+    <w:p>
+      <w:pPr>
+        <w:pStyle w:val="BodyText"/>
+      </w:pPr>
+      <m:oMathPara>
+        <m:oMathParaPr>
+          <m:jc m:val="center"/>
+        </m:oMathParaPr>
+        <m:oMath>
+          <m:nary>
+            <m:naryPr>
+              <m:chr m:val="∑"/>
+              <m:limLoc m:val="undOvr"/>
+              <m:subHide m:val="0"/>
+              <m:supHide m:val="0"/>
+            </m:naryPr>
+            <m:sub>
+              <m:r>
+                <m:t>i</m:t>
+              </m:r>
+              <m:r>
+                <m:rPr>
+                  <m:sty m:val="p"/>
+                </m:rPr>
+                <m:t>=</m:t>
+              </m:r>
+              <m:r>
+                <m:t>1</m:t>
+              </m:r>
+            </m:sub>
+            <m:sup>
+              <m:r>
+                <m:t>n</m:t>
+              </m:r>
+            </m:sup>
+            <m:e>
+              <m:sSub>
+                <m:e>
+                  <m:r>
+                    <m:t>β</m:t>
+                  </m:r>
+                </m:e>
+                <m:sub>
+                  <m:r>
+                    <m:t>i</m:t>
+                  </m:r>
+                </m:sub>
+              </m:sSub>
+            </m:e>
+          </m:nary>
+          <m:r>
+            <m:rPr>
+              <m:sty m:val="p"/>
+            </m:rPr>
+            <m:t>=</m:t>
+          </m:r>
+          <m:r>
+            <m:t>1</m:t>
+          </m:r>
+        </m:oMath>
+      </m:oMathPara>
+    </w:p>
+    <w:p>
+      <w:pPr>
+        <w:pStyle w:val="FirstParagraph"/>
+      </w:pPr>
+      <w:r>
+        <w:t xml:space="preserve">A probability distribution that can be used for this purpose in a hierarchical Bayesian model is the Dirichlet distribution, which is a multivariate generalization of the beta distribution, commonly used as prior distributions in Bayesian statistics. Its density function gives the probabilities of</w:t>
+      </w:r>
+      <w:r>
+        <w:t xml:space="preserve"> </w:t>
+      </w:r>
+      <m:oMath>
+        <m:r>
+          <m:t>i</m:t>
+        </m:r>
+      </m:oMath>
+      <w:r>
+        <w:t xml:space="preserve"> </w:t>
+      </w:r>
+      <w:r>
+        <w:t xml:space="preserve">different exclusive events. It has a parameter vector</w:t>
+      </w:r>
+      <w:r>
+        <w:t xml:space="preserve"> </w:t>
+      </w:r>
+      <m:oMath>
+        <m:r>
+          <m:t>α</m:t>
+        </m:r>
+        <m:r>
+          <m:rPr>
+            <m:sty m:val="p"/>
+          </m:rPr>
+          <m:t>=</m:t>
+        </m:r>
+        <m:d>
+          <m:dPr>
+            <m:begChr m:val="("/>
+            <m:endChr m:val=")"/>
+            <m:sepChr m:val=""/>
+            <m:grow/>
+          </m:dPr>
+          <m:e>
+            <m:sSub>
+              <m:e>
+                <m:r>
+                  <m:t>α</m:t>
+                </m:r>
+              </m:e>
+              <m:sub>
+                <m:r>
+                  <m:t>1</m:t>
+                </m:r>
+              </m:sub>
+            </m:sSub>
+            <m:r>
+              <m:rPr>
+                <m:sty m:val="p"/>
+              </m:rPr>
+              <m:t>,</m:t>
+            </m:r>
+            <m:r>
+              <m:rPr>
+                <m:sty m:val="p"/>
+              </m:rPr>
+              <m:t>.</m:t>
+            </m:r>
+            <m:r>
+              <m:rPr>
+                <m:sty m:val="p"/>
+              </m:rPr>
+              <m:t>.</m:t>
+            </m:r>
+            <m:r>
+              <m:rPr>
+                <m:sty m:val="p"/>
+              </m:rPr>
+              <m:t>.</m:t>
+            </m:r>
+            <m:r>
+              <m:rPr>
+                <m:sty m:val="p"/>
+              </m:rPr>
+              <m:t>,</m:t>
+            </m:r>
+            <m:sSub>
+              <m:e>
+                <m:r>
+                  <m:t>α</m:t>
+                </m:r>
+              </m:e>
+              <m:sub>
+                <m:r>
+                  <m:t>i</m:t>
+                </m:r>
+              </m:sub>
+            </m:sSub>
+          </m:e>
+        </m:d>
+        <m:r>
+          <m:t> </m:t>
+        </m:r>
+        <m:r>
+          <m:rPr>
+            <m:sty m:val="p"/>
+          </m:rPr>
+          <m:t>|</m:t>
+        </m:r>
+        <m:r>
+          <m:t> </m:t>
+        </m:r>
+        <m:d>
+          <m:dPr>
+            <m:begChr m:val="("/>
+            <m:endChr m:val=")"/>
+            <m:sepChr m:val=""/>
+            <m:grow/>
+          </m:dPr>
+          <m:e>
+            <m:sSub>
+              <m:e>
+                <m:r>
+                  <m:t>α</m:t>
+                </m:r>
+              </m:e>
+              <m:sub>
+                <m:r>
+                  <m:t>1</m:t>
+                </m:r>
+              </m:sub>
+            </m:sSub>
+            <m:r>
+              <m:rPr>
+                <m:sty m:val="p"/>
+              </m:rPr>
+              <m:t>,</m:t>
+            </m:r>
+            <m:r>
+              <m:rPr>
+                <m:sty m:val="p"/>
+              </m:rPr>
+              <m:t>.</m:t>
+            </m:r>
+            <m:r>
+              <m:rPr>
+                <m:sty m:val="p"/>
+              </m:rPr>
+              <m:t>.</m:t>
+            </m:r>
+            <m:r>
+              <m:rPr>
+                <m:sty m:val="p"/>
+              </m:rPr>
+              <m:t>.</m:t>
+            </m:r>
+            <m:r>
+              <m:rPr>
+                <m:sty m:val="p"/>
+              </m:rPr>
+              <m:t>,</m:t>
+            </m:r>
+            <m:sSub>
+              <m:e>
+                <m:r>
+                  <m:t>α</m:t>
+                </m:r>
+              </m:e>
+              <m:sub>
+                <m:r>
+                  <m:t>i</m:t>
+                </m:r>
+              </m:sub>
+            </m:sSub>
+          </m:e>
+        </m:d>
+        <m:r>
+          <m:rPr>
+            <m:sty m:val="p"/>
+          </m:rPr>
+          <m:t>&gt;</m:t>
+        </m:r>
+        <m:r>
+          <m:t>0</m:t>
+        </m:r>
+      </m:oMath>
+      <w:r>
+        <w:t xml:space="preserve">, for which we have chosen a weakly informative log-normal prior. The priors for the log-normal distribution in turn come from a weakly informative exponential distribution for the mean and a log-nomal distribution with</w:t>
+      </w:r>
+      <w:r>
+        <w:t xml:space="preserve"> </w:t>
+      </w:r>
+      <m:oMath>
+        <m:r>
+          <m:t>μ</m:t>
+        </m:r>
+      </m:oMath>
+      <w:r>
+        <w:t xml:space="preserve"> </w:t>
+      </w:r>
+      <w:r>
+        <w:t xml:space="preserve">of 1 and</w:t>
+      </w:r>
+      <w:r>
+        <w:t xml:space="preserve"> </w:t>
       </w:r>
       <m:oMath>
         <m:sSub>
@@ -5415,41 +6063,511 @@
           </m:e>
           <m:sub>
             <m:r>
-              <m:t>i</m:t>
+              <m:t>l</m:t>
             </m:r>
             <m:r>
-              <m:rPr>
-                <m:sty m:val="p"/>
-              </m:rPr>
-              <m:t>,</m:t>
+              <m:t>o</m:t>
             </m:r>
             <m:r>
-              <m:t>t</m:t>
+              <m:t>g</m:t>
             </m:r>
           </m:sub>
         </m:sSub>
       </m:oMath>
       <w:r>
-        <w:t xml:space="preserve">) abhängig ist von der absolute Grösse des Schätzwertes sowie unabhängig je Experte. Diese wird dementsprechend aufgrund des im Modell vorhandenen Schätzwertes errechnet.</w:t>
-      </w:r>
-    </w:p>
-    <w:bookmarkEnd w:id="43"/>
-    <w:bookmarkStart w:id="44" w:name="openness-indicator"/>
-    <w:p>
-      <w:pPr>
-        <w:pStyle w:val="Heading3"/>
+        <w:t xml:space="preserve"> </w:t>
+      </w:r>
+      <w:r>
+        <w:t xml:space="preserve">of 0.1:</w:t>
+      </w:r>
+    </w:p>
+    <w:p>
+      <w:pPr>
+        <w:pStyle w:val="BodyText"/>
+      </w:pPr>
+      <m:oMathPara>
+        <m:oMathParaPr>
+          <m:jc m:val="center"/>
+        </m:oMathParaPr>
+        <m:oMath>
+          <m:m>
+            <m:mPr>
+              <m:baseJc m:val="center"/>
+              <m:plcHide m:val="1"/>
+              <m:mcs>
+                <m:mc>
+                  <m:mcPr>
+                    <m:mcJc m:val="right"/>
+                    <m:count m:val="1"/>
+                  </m:mcPr>
+                </m:mc>
+                <m:mc>
+                  <m:mcPr>
+                    <m:mcJc m:val="left"/>
+                    <m:count m:val="1"/>
+                  </m:mcPr>
+                </m:mc>
+              </m:mcs>
+            </m:mPr>
+            <m:mr>
+              <m:e>
+                <m:sSub>
+                  <m:e>
+                    <m:r>
+                      <m:t>β</m:t>
+                    </m:r>
+                  </m:e>
+                  <m:sub>
+                    <m:r>
+                      <m:t>i</m:t>
+                    </m:r>
+                  </m:sub>
+                </m:sSub>
+              </m:e>
+              <m:e>
+                <m:r>
+                  <m:rPr>
+                    <m:sty m:val="p"/>
+                  </m:rPr>
+                  <m:t>∼</m:t>
+                </m:r>
+                <m:r>
+                  <m:t>D</m:t>
+                </m:r>
+                <m:r>
+                  <m:t>i</m:t>
+                </m:r>
+                <m:r>
+                  <m:t>r</m:t>
+                </m:r>
+                <m:d>
+                  <m:dPr>
+                    <m:begChr m:val="("/>
+                    <m:endChr m:val=")"/>
+                    <m:sepChr m:val=""/>
+                    <m:grow/>
+                  </m:dPr>
+                  <m:e>
+                    <m:sSub>
+                      <m:e>
+                        <m:r>
+                          <m:t>α</m:t>
+                        </m:r>
+                      </m:e>
+                      <m:sub>
+                        <m:r>
+                          <m:t>1</m:t>
+                        </m:r>
+                        <m:r>
+                          <m:rPr>
+                            <m:sty m:val="p"/>
+                          </m:rPr>
+                          <m:t>−</m:t>
+                        </m:r>
+                        <m:r>
+                          <m:t>i</m:t>
+                        </m:r>
+                      </m:sub>
+                    </m:sSub>
+                  </m:e>
+                </m:d>
+              </m:e>
+            </m:mr>
+            <m:mr>
+              <m:e>
+                <m:sSub>
+                  <m:e>
+                    <m:r>
+                      <m:t>α</m:t>
+                    </m:r>
+                  </m:e>
+                  <m:sub>
+                    <m:r>
+                      <m:t>i</m:t>
+                    </m:r>
+                  </m:sub>
+                </m:sSub>
+              </m:e>
+              <m:e>
+                <m:r>
+                  <m:rPr>
+                    <m:sty m:val="p"/>
+                  </m:rPr>
+                  <m:t>∼</m:t>
+                </m:r>
+                <m:r>
+                  <m:t>L</m:t>
+                </m:r>
+                <m:r>
+                  <m:t>o</m:t>
+                </m:r>
+                <m:r>
+                  <m:t>g</m:t>
+                </m:r>
+                <m:r>
+                  <m:t>N</m:t>
+                </m:r>
+                <m:r>
+                  <m:t>o</m:t>
+                </m:r>
+                <m:r>
+                  <m:t>r</m:t>
+                </m:r>
+                <m:r>
+                  <m:t>m</m:t>
+                </m:r>
+                <m:r>
+                  <m:t>a</m:t>
+                </m:r>
+                <m:r>
+                  <m:t>l</m:t>
+                </m:r>
+                <m:d>
+                  <m:dPr>
+                    <m:begChr m:val="("/>
+                    <m:endChr m:val=")"/>
+                    <m:sepChr m:val=""/>
+                    <m:grow/>
+                  </m:dPr>
+                  <m:e>
+                    <m:sSub>
+                      <m:e>
+                        <m:r>
+                          <m:t>μ</m:t>
+                        </m:r>
+                      </m:e>
+                      <m:sub>
+                        <m:r>
+                          <m:t>a</m:t>
+                        </m:r>
+                        <m:r>
+                          <m:t>l</m:t>
+                        </m:r>
+                        <m:r>
+                          <m:t>p</m:t>
+                        </m:r>
+                        <m:r>
+                          <m:t>h</m:t>
+                        </m:r>
+                        <m:sSub>
+                          <m:e>
+                            <m:r>
+                              <m:t>a</m:t>
+                            </m:r>
+                          </m:e>
+                          <m:sub>
+                            <m:r>
+                              <m:t>i</m:t>
+                            </m:r>
+                          </m:sub>
+                        </m:sSub>
+                      </m:sub>
+                    </m:sSub>
+                    <m:r>
+                      <m:rPr>
+                        <m:sty m:val="p"/>
+                      </m:rPr>
+                      <m:t>,</m:t>
+                    </m:r>
+                    <m:sSub>
+                      <m:e>
+                        <m:r>
+                          <m:t>σ</m:t>
+                        </m:r>
+                      </m:e>
+                      <m:sub>
+                        <m:r>
+                          <m:t>a</m:t>
+                        </m:r>
+                        <m:r>
+                          <m:t>l</m:t>
+                        </m:r>
+                        <m:r>
+                          <m:t>p</m:t>
+                        </m:r>
+                        <m:r>
+                          <m:t>h</m:t>
+                        </m:r>
+                        <m:sSub>
+                          <m:e>
+                            <m:r>
+                              <m:t>a</m:t>
+                            </m:r>
+                          </m:e>
+                          <m:sub>
+                            <m:r>
+                              <m:t>i</m:t>
+                            </m:r>
+                          </m:sub>
+                        </m:sSub>
+                      </m:sub>
+                    </m:sSub>
+                  </m:e>
+                </m:d>
+              </m:e>
+            </m:mr>
+            <m:mr>
+              <m:e>
+                <m:sSub>
+                  <m:e>
+                    <m:r>
+                      <m:t>μ</m:t>
+                    </m:r>
+                  </m:e>
+                  <m:sub>
+                    <m:r>
+                      <m:t>a</m:t>
+                    </m:r>
+                    <m:r>
+                      <m:t>l</m:t>
+                    </m:r>
+                    <m:r>
+                      <m:t>p</m:t>
+                    </m:r>
+                    <m:r>
+                      <m:t>h</m:t>
+                    </m:r>
+                    <m:sSub>
+                      <m:e>
+                        <m:r>
+                          <m:t>a</m:t>
+                        </m:r>
+                      </m:e>
+                      <m:sub>
+                        <m:r>
+                          <m:t>i</m:t>
+                        </m:r>
+                      </m:sub>
+                    </m:sSub>
+                  </m:sub>
+                </m:sSub>
+              </m:e>
+              <m:e>
+                <m:r>
+                  <m:rPr>
+                    <m:sty m:val="p"/>
+                  </m:rPr>
+                  <m:t>∼</m:t>
+                </m:r>
+                <m:r>
+                  <m:t>E</m:t>
+                </m:r>
+                <m:r>
+                  <m:t>x</m:t>
+                </m:r>
+                <m:r>
+                  <m:t>p</m:t>
+                </m:r>
+                <m:d>
+                  <m:dPr>
+                    <m:begChr m:val="("/>
+                    <m:endChr m:val=")"/>
+                    <m:sepChr m:val=""/>
+                    <m:grow/>
+                  </m:dPr>
+                  <m:e>
+                    <m:r>
+                      <m:t>1</m:t>
+                    </m:r>
+                  </m:e>
+                </m:d>
+              </m:e>
+            </m:mr>
+            <m:mr>
+              <m:e>
+                <m:sSub>
+                  <m:e>
+                    <m:r>
+                      <m:t>σ</m:t>
+                    </m:r>
+                  </m:e>
+                  <m:sub>
+                    <m:r>
+                      <m:t>a</m:t>
+                    </m:r>
+                    <m:r>
+                      <m:t>l</m:t>
+                    </m:r>
+                    <m:r>
+                      <m:t>p</m:t>
+                    </m:r>
+                    <m:r>
+                      <m:t>h</m:t>
+                    </m:r>
+                    <m:sSub>
+                      <m:e>
+                        <m:r>
+                          <m:t>a</m:t>
+                        </m:r>
+                      </m:e>
+                      <m:sub>
+                        <m:r>
+                          <m:t>i</m:t>
+                        </m:r>
+                      </m:sub>
+                    </m:sSub>
+                  </m:sub>
+                </m:sSub>
+              </m:e>
+              <m:e>
+                <m:r>
+                  <m:rPr>
+                    <m:sty m:val="p"/>
+                  </m:rPr>
+                  <m:t>∼</m:t>
+                </m:r>
+                <m:r>
+                  <m:t>L</m:t>
+                </m:r>
+                <m:r>
+                  <m:t>o</m:t>
+                </m:r>
+                <m:r>
+                  <m:t>g</m:t>
+                </m:r>
+                <m:r>
+                  <m:t>N</m:t>
+                </m:r>
+                <m:r>
+                  <m:t>o</m:t>
+                </m:r>
+                <m:r>
+                  <m:t>r</m:t>
+                </m:r>
+                <m:r>
+                  <m:t>m</m:t>
+                </m:r>
+                <m:r>
+                  <m:t>a</m:t>
+                </m:r>
+                <m:r>
+                  <m:t>l</m:t>
+                </m:r>
+                <m:d>
+                  <m:dPr>
+                    <m:begChr m:val="("/>
+                    <m:endChr m:val=")"/>
+                    <m:sepChr m:val=""/>
+                    <m:grow/>
+                  </m:dPr>
+                  <m:e>
+                    <m:r>
+                      <m:t>1</m:t>
+                    </m:r>
+                    <m:r>
+                      <m:rPr>
+                        <m:sty m:val="p"/>
+                      </m:rPr>
+                      <m:t>,</m:t>
+                    </m:r>
+                    <m:r>
+                      <m:t>0.1</m:t>
+                    </m:r>
+                  </m:e>
+                </m:d>
+              </m:e>
+            </m:mr>
+          </m:m>
+        </m:oMath>
+      </m:oMathPara>
+    </w:p>
+    <w:p>
+      <w:pPr>
+        <w:pStyle w:val="FirstParagraph"/>
+      </w:pPr>
+      <w:r>
+        <w:t xml:space="preserve">As an intuition, this means that we consider the sum of the proxies as determinant for the number of settlements. The estimation therefore assumes that all proxies together give the best possible estimation result, whereby the share of each individual proxy is considered variable and is estimated within the model. The error value is represented by the Poisson process in the process model, rather than directly as an estimation error for the individual proxies. Thus, our model does not correspond to a classical state space model, where the measured values are each considered to be error-prone. In the implementation, the model finds the best possible combination or compromise between the individual indicators to describe a settlement dynamic that is given by them.</w:t>
+      </w:r>
+    </w:p>
+    <w:p>
+      <w:pPr>
+        <w:pStyle w:val="CaptionedFigure"/>
+      </w:pPr>
+      <w:r>
+        <w:drawing>
+          <wp:inline>
+            <wp:extent cx="4587290" cy="3669832"/>
+            <wp:effectExtent b="0" l="0" r="0" t="0"/>
+            <wp:docPr descr="Figure 3.8: Expert estimations for the population density on the Swiss Plateau from different authors." title="" id="47" name="Picture"/>
+            <a:graphic>
+              <a:graphicData uri="http://schemas.openxmlformats.org/drawingml/2006/picture">
+                <pic:pic>
+                  <pic:nvPicPr>
+                    <pic:cNvPr descr="../figures/expertestimations-1.png" id="48" name="Picture"/>
+                    <pic:cNvPicPr>
+                      <a:picLocks noChangeArrowheads="1" noChangeAspect="1"/>
+                    </pic:cNvPicPr>
+                  </pic:nvPicPr>
+                  <pic:blipFill>
+                    <a:blip r:embed="rId46"/>
+                    <a:stretch>
+                      <a:fillRect/>
+                    </a:stretch>
+                  </pic:blipFill>
+                  <pic:spPr bwMode="auto">
+                    <a:xfrm>
+                      <a:off x="0" y="0"/>
+                      <a:ext cx="4587290" cy="3669832"/>
+                    </a:xfrm>
+                    <a:prstGeom prst="rect">
+                      <a:avLst/>
+                    </a:prstGeom>
+                    <a:noFill/>
+                    <a:ln w="9525">
+                      <a:noFill/>
+                      <a:headEnd/>
+                      <a:tailEnd/>
+                    </a:ln>
+                  </pic:spPr>
+                </pic:pic>
+              </a:graphicData>
+            </a:graphic>
+          </wp:inline>
+        </w:drawing>
+      </w:r>
+    </w:p>
+    <w:p>
+      <w:pPr>
+        <w:pStyle w:val="ImageCaption"/>
+      </w:pPr>
+      <w:r>
+        <w:t xml:space="preserve">Figure 3.8: Expert estimations for the population density on the Swiss Plateau from different authors.</w:t>
+      </w:r>
+    </w:p>
+    <w:p>
+      <w:pPr>
+        <w:pStyle w:val="BodyText"/>
+      </w:pPr>
+      <w:r>
+        <w:t xml:space="preserve">In earlier implementations, expert estimates were also integrated into the model. However, since these are highly contradictory for the working area (Figure</w:t>
+      </w:r>
+      <w:r>
+        <w:t xml:space="preserve"> </w:t>
+      </w:r>
+      <w:r>
+        <w:t xml:space="preserve">3.8</w:t>
+      </w:r>
+      <w:r>
+        <w:t xml:space="preserve">, therefore have little influence on the model, and also lead to a significantly longer runtime, we have refrained from doing so in the current implementation. For future applications of the model with a larger geographical range and thus a higher information density, however, this would again be a factor that could be integrated in a useful way.</w:t>
+      </w:r>
+    </w:p>
+    <w:bookmarkEnd w:id="49"/>
+    <w:bookmarkStart w:id="50" w:name="model-fitting"/>
+    <w:p>
+      <w:pPr>
+        <w:pStyle w:val="Heading2"/>
       </w:pPr>
       <w:r>
         <w:rPr>
           <w:rStyle w:val="SectionNumber"/>
         </w:rPr>
-        <w:t xml:space="preserve">3.3.2</w:t>
+        <w:t xml:space="preserve">3.4</w:t>
       </w:r>
       <w:r>
         <w:tab/>
       </w:r>
       <w:r>
-        <w:t xml:space="preserve">Openness Indicator</w:t>
+        <w:t xml:space="preserve">Model fitting</w:t>
       </w:r>
     </w:p>
     <w:p>
@@ -5457,73 +6575,7 @@
         <w:pStyle w:val="FirstParagraph"/>
       </w:pPr>
       <w:r>
-        <w:t xml:space="preserve">Für den Offenheitsindikator haben wir die kombinierten überregionalen Werte, die sich aus den genutzten Pollendiagrammen bzw. deren zeitspezifischen Werten auf der ersten Dimension der PCA. Für diesen Wert nehmen wir einen Messfehler an, das Verhältnis zwischen den Beobachten Werten und der tatsächlichen Landöffnung der Umwelt zeitabhängig darstellt. Der Beobachtete Wert der Landöffung</w:t>
-      </w:r>
-      <w:r>
-        <w:t xml:space="preserve"> </w:t>
-      </w:r>
-      <m:oMath>
-        <m:sSub>
-          <m:e>
-            <m:r>
-              <m:t>V</m:t>
-            </m:r>
-          </m:e>
-          <m:sub>
-            <m:r>
-              <m:t>t</m:t>
-            </m:r>
-          </m:sub>
-        </m:sSub>
-      </m:oMath>
-      <w:r>
-        <w:t xml:space="preserve"> </w:t>
-      </w:r>
-      <w:r>
-        <w:t xml:space="preserve">schwankt dabei normalverteilt um den tatsächlichen Wert</w:t>
-      </w:r>
-      <w:r>
-        <w:t xml:space="preserve"> </w:t>
-      </w:r>
-      <m:oMath>
-        <m:sSub>
-          <m:e>
-            <m:r>
-              <m:t>I</m:t>
-            </m:r>
-          </m:e>
-          <m:sub>
-            <m:r>
-              <m:t>t</m:t>
-            </m:r>
-          </m:sub>
-        </m:sSub>
-      </m:oMath>
-      <w:r>
-        <w:t xml:space="preserve">, wobei wir annehmen, dass hier eine zeitunabhängige Schätzungenauigkeit</w:t>
-      </w:r>
-      <w:r>
-        <w:t xml:space="preserve"> </w:t>
-      </w:r>
-      <m:oMath>
-        <m:sSub>
-          <m:e>
-            <m:r>
-              <m:t>σ</m:t>
-            </m:r>
-          </m:e>
-          <m:sub>
-            <m:r>
-              <m:t>v</m:t>
-            </m:r>
-          </m:sub>
-        </m:sSub>
-      </m:oMath>
-      <w:r>
-        <w:t xml:space="preserve"> </w:t>
-      </w:r>
-      <w:r>
-        <w:t xml:space="preserve">besteht, über die ein partielles Pooling stattfinden kann. Insgesamt ergibt sich für diesen ersten Teil folgende Formel:</w:t>
+        <w:t xml:space="preserve">The model was fitted using the R package nimble (version 0.11.1, R version 4.1.3). For this purpose, 4 chains were run in parallel. Achieving and ensuring convergence and sufficient effective samples (10000) for a reliable assessment of the highest posterior density interval was carried out in steps.</w:t>
       </w:r>
     </w:p>
     <w:p>
@@ -5531,10 +6583,68 @@
         <w:pStyle w:val="BodyText"/>
       </w:pPr>
       <w:r>
-        <w:t xml:space="preserve">$$
-V_t \sim N(I_t, \sigma_v) \\
-\sigma_v \sim \Gamma(0.5, 0.5)
-$$</w:t>
+        <w:t xml:space="preserve">In a first run, the model was initialised for each chain and run for 100000 iterations (with a thinning of 10). The computer used (Linux, Intel(R) Xeon(R) CPU E3-1240 v5 @ 3.50GHz, 4 cores, 8 threads) needed approx. 1 min for this.</w:t>
+      </w:r>
+    </w:p>
+    <w:p>
+      <w:pPr>
+        <w:pStyle w:val="BodyText"/>
+      </w:pPr>
+      <w:r>
+        <w:t xml:space="preserve">In a second step, the run was extended until convergence could be determined using Gelman and Rubin’s convergence diagnostic, the criterion being that a potential scale reduction factor of less than 1.1 was achieved for all monitored variables. Convergence occurred after about 30 seconds.</w:t>
+      </w:r>
+    </w:p>
+    <w:p>
+      <w:pPr>
+        <w:pStyle w:val="BodyText"/>
+      </w:pPr>
+      <w:r>
+        <w:t xml:space="preserve">Due to the high correlation of the parameters and thus a low sampling efficiency, the collection of at least 10,000 effective samples for all parameters in the third step took about 5 hours.</w:t>
+      </w:r>
+    </w:p>
+    <w:p>
+      <w:pPr>
+        <w:pStyle w:val="BodyText"/>
+      </w:pPr>
+      <w:r>
+        <w:t xml:space="preserve">For the fitting process, a starting value for a population density of the Late Bronze Age (1000 BCE) was taken from the literature, which may represent a general average value for all prehistoric population estimates</w:t>
+      </w:r>
+      <w:r>
+        <w:t xml:space="preserve"> </w:t>
+      </w:r>
+      <w:r>
+        <w:t xml:space="preserve">(Nikulka, 2016, p. 258)</w:t>
+      </w:r>
+      <w:r>
+        <w:t xml:space="preserve">. For the model, this was set as the mean of a normal distribution with a standard deviation of 0.5, which should give enough leeway for deviations resulting from the data. Nevertheless, especially the late part of the reconstruction is of course clearly influenced by this predefined value.</w:t>
+      </w:r>
+    </w:p>
+    <w:p>
+      <w:pPr>
+        <w:pStyle w:val="BodyText"/>
+      </w:pPr>
+      <w:r>
+        <w:t xml:space="preserve">For the traceplots and the prior-posterior overlap as well as the density functions of the posterior samples of the individual parameters, please refer to the supplementary material.</w:t>
+      </w:r>
+    </w:p>
+    <w:bookmarkEnd w:id="50"/>
+    <w:bookmarkEnd w:id="51"/>
+    <w:bookmarkStart w:id="61" w:name="results"/>
+    <w:p>
+      <w:pPr>
+        <w:pStyle w:val="Heading1"/>
+      </w:pPr>
+      <w:r>
+        <w:rPr>
+          <w:rStyle w:val="SectionNumber"/>
+        </w:rPr>
+        <w:t xml:space="preserve">4</w:t>
+      </w:r>
+      <w:r>
+        <w:tab/>
+      </w:r>
+      <w:r>
+        <w:t xml:space="preserve">Results</w:t>
       </w:r>
     </w:p>
     <w:p>
@@ -5542,110 +6652,76 @@
         <w:pStyle w:val="FirstParagraph"/>
       </w:pPr>
       <w:r>
-        <w:t xml:space="preserve">Somit ist</w:t>
-      </w:r>
-      <w:r>
-        <w:t xml:space="preserve"> </w:t>
-      </w:r>
-      <m:oMath>
-        <m:sSub>
-          <m:e>
-            <m:r>
-              <m:t>σ</m:t>
-            </m:r>
-          </m:e>
-          <m:sub>
-            <m:r>
-              <m:t>v</m:t>
-            </m:r>
-          </m:sub>
-        </m:sSub>
-      </m:oMath>
-      <w:r>
-        <w:t xml:space="preserve"> </w:t>
-      </w:r>
-      <w:r>
-        <w:t xml:space="preserve">auf die gleiche Weise spezifiziert wie</w:t>
-      </w:r>
-      <w:r>
-        <w:t xml:space="preserve"> </w:t>
-      </w:r>
-      <m:oMath>
-        <m:sSub>
-          <m:e>
-            <m:r>
-              <m:t>σ</m:t>
-            </m:r>
-          </m:e>
-          <m:sub>
-            <m:r>
-              <m:t>λ</m:t>
-            </m:r>
-          </m:sub>
-        </m:sSub>
-      </m:oMath>
-      <w:r>
-        <w:t xml:space="preserve"> </w:t>
-      </w:r>
-      <w:r>
-        <w:t xml:space="preserve">des Prozessmodells: eine Abweichung muss positiv sein, werte grösser als 1 sind eher unwahrscheinlich.</w:t>
-      </w:r>
-    </w:p>
-    <w:p>
-      <w:pPr>
-        <w:pStyle w:val="BodyText"/>
-      </w:pPr>
-      <w:r>
-        <w:t xml:space="preserve">In weiteren Hierarchieschritten wird nun die Beziehung der Landöffnung zur Menschlichen Besiedlung modelliert. Hierbei gehen wir davon aus, dass die Landöffnung linear zur Grösse der Bevölkerung innerhalb eines Zeitschrittes skaliert, das aber zwischen einzelnen Zeitschritten (durch technische Innovationen oder Veränderungen in den naturräumlichen Gegebenheiten oder kulturellen Präferenzen) eine unterschiedliche Intensität menschlicher Aktivitäten auf die Landöffnung möglich sind (</w:t>
-      </w:r>
-      <m:oMath>
-        <m:sSub>
-          <m:e>
-            <m:r>
-              <m:t>B</m:t>
-            </m:r>
-          </m:e>
-          <m:sub>
-            <m:r>
-              <m:t>t</m:t>
-            </m:r>
-          </m:sub>
-        </m:sSub>
-      </m:oMath>
-      <w:r>
-        <w:t xml:space="preserve">), wobei wir insgesamt gepooled davon ausgehen, das dieser Wert normalverteilt um einen Mittelwert schankt. Hinzu kommt eine Grundsätzliche Landöffnung, die wir zeitunabhängig annehmen, und die die natürlichen Landöffnungsprozesse (Feuer durch Blitzschlag u.ä.,</w:t>
+        <w:t xml:space="preserve">Within the model, the parameter p was estimated, which reflects the proportion of the individual proxies used in the estimation of the number of settlements, as well as the number of settlements or transforms the resulting population density under the assumption that per settlement a number of inhabitants lived poisson-distributed around a</w:t>
       </w:r>
       <w:r>
         <w:t xml:space="preserve"> </w:t>
       </w:r>
       <m:oMath>
         <m:r>
-          <m:t>B</m:t>
-        </m:r>
-        <m:r>
-          <m:t>a</m:t>
-        </m:r>
-        <m:r>
-          <m:t>s</m:t>
-        </m:r>
-        <m:r>
-          <m:t>e</m:t>
-        </m:r>
-        <m:r>
-          <m:t>O</m:t>
-        </m:r>
-        <m:r>
-          <m:t>p</m:t>
-        </m:r>
-        <m:r>
-          <m:t>e</m:t>
-        </m:r>
-        <m:r>
-          <m:t>n</m:t>
+          <m:t>λ</m:t>
         </m:r>
       </m:oMath>
       <w:r>
-        <w:t xml:space="preserve">) wiederspiegelt.</w:t>
+        <w:t xml:space="preserve"> </w:t>
+      </w:r>
+      <w:r>
+        <w:t xml:space="preserve">of 50 persons. This parameter is variable, but has only a scaling influence on the final estimate of population density.</w:t>
+      </w:r>
+    </w:p>
+    <w:p>
+      <w:pPr>
+        <w:pStyle w:val="CaptionedFigure"/>
+      </w:pPr>
+      <w:r>
+        <w:drawing>
+          <wp:inline>
+            <wp:extent cx="5943600" cy="4195482"/>
+            <wp:effectExtent b="0" l="0" r="0" t="0"/>
+            <wp:docPr descr="Figure 4.1: Distribution of the influence ratio of the different proxies on the final estimation of the number of sites." title="" id="53" name="Picture"/>
+            <a:graphic>
+              <a:graphicData uri="http://schemas.openxmlformats.org/drawingml/2006/picture">
+                <pic:pic>
+                  <pic:nvPicPr>
+                    <pic:cNvPr descr="/home/martin/r_projekte/bayesian.demographic.reconstruction.2022/figures/p_estimation.pdf" id="54" name="Picture"/>
+                    <pic:cNvPicPr>
+                      <a:picLocks noChangeArrowheads="1" noChangeAspect="1"/>
+                    </pic:cNvPicPr>
+                  </pic:nvPicPr>
+                  <pic:blipFill>
+                    <a:blip r:embed="rId52"/>
+                    <a:stretch>
+                      <a:fillRect/>
+                    </a:stretch>
+                  </pic:blipFill>
+                  <pic:spPr bwMode="auto">
+                    <a:xfrm>
+                      <a:off x="0" y="0"/>
+                      <a:ext cx="5943600" cy="4195482"/>
+                    </a:xfrm>
+                    <a:prstGeom prst="rect">
+                      <a:avLst/>
+                    </a:prstGeom>
+                    <a:noFill/>
+                    <a:ln w="9525">
+                      <a:noFill/>
+                      <a:headEnd/>
+                      <a:tailEnd/>
+                    </a:ln>
+                  </pic:spPr>
+                </pic:pic>
+              </a:graphicData>
+            </a:graphic>
+          </wp:inline>
+        </w:drawing>
+      </w:r>
+    </w:p>
+    <w:p>
+      <w:pPr>
+        <w:pStyle w:val="ImageCaption"/>
+      </w:pPr>
+      <w:r>
+        <w:t xml:space="preserve">Figure 4.1: Distribution of the influence ratio of the different proxies on the final estimation of the number of sites.</w:t>
       </w:r>
     </w:p>
     <w:p>
@@ -5653,7 +6729,16 @@
         <w:pStyle w:val="BodyText"/>
       </w:pPr>
       <w:r>
-        <w:t xml:space="preserve">Insgesamt ergibt sich daraus folgendes Modell:</w:t>
+        <w:t xml:space="preserve">By looking at the distribution of posterior samples for the share of each proxy (Figure</w:t>
+      </w:r>
+      <w:r>
+        <w:t xml:space="preserve"> </w:t>
+      </w:r>
+      <w:r>
+        <w:t xml:space="preserve">4.1</w:t>
+      </w:r>
+      <w:r>
+        <w:t xml:space="preserve">), it is clear that the model weights the openness indicator the highest. The average is slightly above 60%. The next most important indicator is the sum calibration value, which has an average of about 20%. The aoristic sum is slightly above 10%, whereas the importance of the dendrodated settlements is below 10%.</w:t>
       </w:r>
     </w:p>
     <w:p>
@@ -5661,124 +6746,174 @@
         <w:pStyle w:val="BodyText"/>
       </w:pPr>
       <w:r>
-        <w:t xml:space="preserve">$$
-I_t = N_t * B_t + BaseOpen \\
-BaseOpen \sim N(0,1000) \\
-B_t \sim N(\mu_b, \sigma_b) \\
-\mu_b \sim N(0.5,1) \\
-\sigma_b \sim \Gamma(0.5,0.5)
-$$</w:t>
-      </w:r>
-    </w:p>
-    <w:p>
-      <w:pPr>
-        <w:pStyle w:val="FirstParagraph"/>
-      </w:pPr>
-      <w:r>
-        <w:t xml:space="preserve">Für</w:t>
-      </w:r>
-      <w:r>
-        <w:t xml:space="preserve"> </w:t>
-      </w:r>
-      <m:oMath>
-        <m:sSub>
-          <m:e>
-            <m:r>
-              <m:t>σ</m:t>
-            </m:r>
-          </m:e>
-          <m:sub>
-            <m:r>
-              <m:t>b</m:t>
-            </m:r>
-          </m:sub>
-        </m:sSub>
-      </m:oMath>
-      <w:r>
-        <w:t xml:space="preserve"> </w:t>
-      </w:r>
-      <w:r>
-        <w:t xml:space="preserve">ist wiederum eine Gamma-Verteilung mit Fokus auf positive Werte kleiner als 1 angenommen, für den Mittelwert</w:t>
-      </w:r>
-      <w:r>
-        <w:t xml:space="preserve"> </w:t>
-      </w:r>
-      <m:oMath>
-        <m:sSub>
-          <m:e>
-            <m:r>
-              <m:t>μ</m:t>
-            </m:r>
-          </m:e>
-          <m:sub>
-            <m:r>
-              <m:t>b</m:t>
-            </m:r>
-          </m:sub>
-        </m:sSub>
-      </m:oMath>
-      <w:r>
-        <w:t xml:space="preserve"> </w:t>
-      </w:r>
-      <w:r>
-        <w:t xml:space="preserve">nehmen wir eine breite Normalverteilung um 0.5 an, was bedeutet, das (in Zusammenspiel mit</w:t>
-      </w:r>
-      <w:r>
-        <w:t xml:space="preserve"> </w:t>
-      </w:r>
-      <m:oMath>
-        <m:r>
-          <m:t>B</m:t>
-        </m:r>
-        <m:r>
-          <m:t>a</m:t>
-        </m:r>
-        <m:r>
-          <m:t>s</m:t>
-        </m:r>
-        <m:r>
-          <m:t>e</m:t>
-        </m:r>
-        <m:r>
-          <m:t>O</m:t>
-        </m:r>
-        <m:r>
-          <m:t>p</m:t>
-        </m:r>
-        <m:r>
-          <m:t>e</m:t>
-        </m:r>
-        <m:r>
-          <m:t>n</m:t>
-        </m:r>
-      </m:oMath>
-      <w:r>
-        <w:t xml:space="preserve">) darauf hinausläuft, dass wir im Mittel einen positiven Einfluss von menschlicher Bevölkerung auf Landöffnung annehmen, aber viel Spielraum für das Modell zur spezifikation des Wertes lassen (weakly informative prior).</w:t>
-      </w:r>
-    </w:p>
-    <w:bookmarkEnd w:id="44"/>
-    <w:bookmarkStart w:id="45" w:name="aoristic-analysis"/>
-    <w:p>
-      <w:pPr>
-        <w:pStyle w:val="Heading3"/>
+        <w:t xml:space="preserve">The reason for the latter is certainly that there are no lakeshore settlements over large areas of the time window, and therefore the proxy achieves a low confidence value in comparison with the other estimators. In the case of the aoristic sum, it is certainly the fact that it is flat over large sections and has little structure, making it difficult to relate to the other estimators. The sum calibration shows very strong short-term fluctuations, which are presumably at least partly due to the effects of the calibration curve, and which also make this proxy seem ill-suited to reliably represent a continuous population trend. Nevertheless, its fluctuations do have an impact on the resulting overall estimate of the development of the number of settlements, albeit to a lesser extent.</w:t>
+      </w:r>
+    </w:p>
+    <w:p>
+      <w:pPr>
+        <w:pStyle w:val="CaptionedFigure"/>
+      </w:pPr>
+      <w:r>
+        <w:drawing>
+          <wp:inline>
+            <wp:extent cx="5943600" cy="4195482"/>
+            <wp:effectExtent b="0" l="0" r="0" t="0"/>
+            <wp:docPr descr="Figure 4.2: The estimate of the population density resulting from the model and the three proxies, which are also plotted (scaled) for comparison." title="" id="56" name="Picture"/>
+            <a:graphic>
+              <a:graphicData uri="http://schemas.openxmlformats.org/drawingml/2006/picture">
+                <pic:pic>
+                  <pic:nvPicPr>
+                    <pic:cNvPr descr="/home/martin/r_projekte/bayesian.demographic.reconstruction.2022/figures/popdens_estimation.pdf" id="57" name="Picture"/>
+                    <pic:cNvPicPr>
+                      <a:picLocks noChangeArrowheads="1" noChangeAspect="1"/>
+                    </pic:cNvPicPr>
+                  </pic:nvPicPr>
+                  <pic:blipFill>
+                    <a:blip r:embed="rId55"/>
+                    <a:stretch>
+                      <a:fillRect/>
+                    </a:stretch>
+                  </pic:blipFill>
+                  <pic:spPr bwMode="auto">
+                    <a:xfrm>
+                      <a:off x="0" y="0"/>
+                      <a:ext cx="5943600" cy="4195482"/>
+                    </a:xfrm>
+                    <a:prstGeom prst="rect">
+                      <a:avLst/>
+                    </a:prstGeom>
+                    <a:noFill/>
+                    <a:ln w="9525">
+                      <a:noFill/>
+                      <a:headEnd/>
+                      <a:tailEnd/>
+                    </a:ln>
+                  </pic:spPr>
+                </pic:pic>
+              </a:graphicData>
+            </a:graphic>
+          </wp:inline>
+        </w:drawing>
+      </w:r>
+    </w:p>
+    <w:p>
+      <w:pPr>
+        <w:pStyle w:val="ImageCaption"/>
+      </w:pPr>
+      <w:r>
+        <w:t xml:space="preserve">Figure 4.2: The estimate of the population density resulting from the model and the three proxies, which are also plotted (scaled) for comparison.</w:t>
+      </w:r>
+    </w:p>
+    <w:p>
+      <w:pPr>
+        <w:pStyle w:val="BodyText"/>
+      </w:pPr>
+      <w:r>
+        <w:t xml:space="preserve">The population density estimate (Figure</w:t>
+      </w:r>
+      <w:r>
+        <w:t xml:space="preserve"> </w:t>
+      </w:r>
+      <w:r>
+        <w:t xml:space="preserve">4.2</w:t>
+      </w:r>
+      <w:r>
+        <w:t xml:space="preserve">) ranges on average between 0.2 p/km² for the beginning of the estimate (6000 BCE) and 4.8 p/km² for the end of the estimate (1000 BCE), reaching a maximum of 6.5 p/km² for the time slice 1250 BCE. Thus, the estimate remains within the values that are also considered plausible by the expert estimates. Clear peaks are reached around 1250 BCE (also the maximum value), as well as around 2750 BCE, which corresponds to the onset of the Corded Ware in the Swiss Plateau. However, we will go into further detail in the discussion on evaluations concerning the connections to cultural phenomena.</w:t>
+      </w:r>
+    </w:p>
+    <w:p>
+      <w:pPr>
+        <w:pStyle w:val="CaptionedFigure"/>
+      </w:pPr>
+      <w:r>
+        <w:drawing>
+          <wp:inline>
+            <wp:extent cx="5943600" cy="4195482"/>
+            <wp:effectExtent b="0" l="0" r="0" t="0"/>
+            <wp:docPr descr="Figure 4.3: The estimate of the population density resulting from the model and the three proxies, which are also plotted (scaled) for comparison." title="" id="59" name="Picture"/>
+            <a:graphic>
+              <a:graphicData uri="http://schemas.openxmlformats.org/drawingml/2006/picture">
+                <pic:pic>
+                  <pic:nvPicPr>
+                    <pic:cNvPr descr="/home/martin/r_projekte/bayesian.demographic.reconstruction.2022/figures/popvar_plot.pdf" id="60" name="Picture"/>
+                    <pic:cNvPicPr>
+                      <a:picLocks noChangeArrowheads="1" noChangeAspect="1"/>
+                    </pic:cNvPicPr>
+                  </pic:nvPicPr>
+                  <pic:blipFill>
+                    <a:blip r:embed="rId58"/>
+                    <a:stretch>
+                      <a:fillRect/>
+                    </a:stretch>
+                  </pic:blipFill>
+                  <pic:spPr bwMode="auto">
+                    <a:xfrm>
+                      <a:off x="0" y="0"/>
+                      <a:ext cx="5943600" cy="4195482"/>
+                    </a:xfrm>
+                    <a:prstGeom prst="rect">
+                      <a:avLst/>
+                    </a:prstGeom>
+                    <a:noFill/>
+                    <a:ln w="9525">
+                      <a:noFill/>
+                      <a:headEnd/>
+                      <a:tailEnd/>
+                    </a:ln>
+                  </pic:spPr>
+                </pic:pic>
+              </a:graphicData>
+            </a:graphic>
+          </wp:inline>
+        </w:drawing>
+      </w:r>
+    </w:p>
+    <w:p>
+      <w:pPr>
+        <w:pStyle w:val="ImageCaption"/>
+      </w:pPr>
+      <w:r>
+        <w:t xml:space="preserve">Figure 4.3: The estimate of the population density resulting from the model and the three proxies, which are also plotted (scaled) for comparison.</w:t>
+      </w:r>
+    </w:p>
+    <w:p>
+      <w:pPr>
+        <w:pStyle w:val="BodyText"/>
+      </w:pPr>
+      <w:r>
+        <w:t xml:space="preserve">Furthermore, it may be relevant to look at the temporal distribution of the variability in the estimate (Figure</w:t>
+      </w:r>
+      <w:r>
+        <w:t xml:space="preserve"> </w:t>
+      </w:r>
+      <w:r>
+        <w:t xml:space="preserve">4.3</w:t>
+      </w:r>
+      <w:r>
+        <w:t xml:space="preserve">). The coefficient of variation is 0.13 for the beginning and 0.1 for the end of the estimate, the greatest variability is reached around 2150 BCE with 0.4679342. The beginning and end of the time series are relatively clearly determined. The end results from the a priori setting of the parameter, but also here as at the beginning of the series the proxies are very uniform, which explains the low variability. Overall, the variability is relatively uniform over the entire course of the estimation and averages over all time slices at 33% of the respective mean.</w:t>
+      </w:r>
+    </w:p>
+    <w:bookmarkEnd w:id="61"/>
+    <w:bookmarkStart w:id="62" w:name="discussion"/>
+    <w:p>
+      <w:pPr>
+        <w:pStyle w:val="Heading1"/>
       </w:pPr>
       <w:r>
         <w:rPr>
           <w:rStyle w:val="SectionNumber"/>
         </w:rPr>
-        <w:t xml:space="preserve">3.3.3</w:t>
+        <w:t xml:space="preserve">5</w:t>
       </w:r>
       <w:r>
         <w:tab/>
       </w:r>
       <w:r>
-        <w:t xml:space="preserve">Aoristic Analysis</w:t>
-      </w:r>
-    </w:p>
-    <w:bookmarkEnd w:id="45"/>
-    <w:bookmarkEnd w:id="46"/>
-    <w:bookmarkEnd w:id="47"/>
-    <w:bookmarkStart w:id="48" w:name="results"/>
+        <w:t xml:space="preserve">Discussion</w:t>
+      </w:r>
+    </w:p>
+    <w:bookmarkEnd w:id="62"/>
+    <w:bookmarkStart w:id="63" w:name="conclusion"/>
     <w:p>
       <w:pPr>
         <w:pStyle w:val="Heading1"/>
@@ -5787,17 +6922,17 @@
         <w:rPr>
           <w:rStyle w:val="SectionNumber"/>
         </w:rPr>
-        <w:t xml:space="preserve">4</w:t>
+        <w:t xml:space="preserve">6</w:t>
       </w:r>
       <w:r>
         <w:tab/>
       </w:r>
       <w:r>
-        <w:t xml:space="preserve">Results</w:t>
-      </w:r>
-    </w:p>
-    <w:bookmarkEnd w:id="48"/>
-    <w:bookmarkStart w:id="49" w:name="discussion"/>
+        <w:t xml:space="preserve">Conclusion</w:t>
+      </w:r>
+    </w:p>
+    <w:bookmarkEnd w:id="63"/>
+    <w:bookmarkStart w:id="64" w:name="acknowledgements"/>
     <w:p>
       <w:pPr>
         <w:pStyle w:val="Heading1"/>
@@ -5806,17 +6941,22 @@
         <w:rPr>
           <w:rStyle w:val="SectionNumber"/>
         </w:rPr>
-        <w:t xml:space="preserve">5</w:t>
+        <w:t xml:space="preserve">7</w:t>
       </w:r>
       <w:r>
         <w:tab/>
       </w:r>
       <w:r>
-        <w:t xml:space="preserve">Discussion</w:t>
-      </w:r>
-    </w:p>
-    <w:bookmarkEnd w:id="49"/>
-    <w:bookmarkStart w:id="50" w:name="conclusion"/>
+        <w:t xml:space="preserve">Acknowledgements</w:t>
+      </w:r>
+    </w:p>
+    <w:p>
+      <w:r>
+        <w:br w:type="page"/>
+      </w:r>
+    </w:p>
+    <w:bookmarkEnd w:id="64"/>
+    <w:bookmarkStart w:id="94" w:name="references"/>
     <w:p>
       <w:pPr>
         <w:pStyle w:val="Heading1"/>
@@ -5825,60 +6965,17 @@
         <w:rPr>
           <w:rStyle w:val="SectionNumber"/>
         </w:rPr>
-        <w:t xml:space="preserve">6</w:t>
+        <w:t xml:space="preserve">8</w:t>
       </w:r>
       <w:r>
         <w:tab/>
       </w:r>
       <w:r>
-        <w:t xml:space="preserve">Conclusion</w:t>
-      </w:r>
-    </w:p>
-    <w:bookmarkEnd w:id="50"/>
-    <w:bookmarkStart w:id="51" w:name="acknowledgements"/>
-    <w:p>
-      <w:pPr>
-        <w:pStyle w:val="Heading1"/>
-      </w:pPr>
-      <w:r>
-        <w:rPr>
-          <w:rStyle w:val="SectionNumber"/>
-        </w:rPr>
-        <w:t xml:space="preserve">7</w:t>
-      </w:r>
-      <w:r>
-        <w:tab/>
-      </w:r>
-      <w:r>
-        <w:t xml:space="preserve">Acknowledgements</w:t>
-      </w:r>
-    </w:p>
-    <w:p>
-      <w:r>
-        <w:br w:type="page"/>
-      </w:r>
-    </w:p>
-    <w:bookmarkEnd w:id="51"/>
-    <w:bookmarkStart w:id="74" w:name="references"/>
-    <w:p>
-      <w:pPr>
-        <w:pStyle w:val="Heading1"/>
-      </w:pPr>
-      <w:r>
-        <w:rPr>
-          <w:rStyle w:val="SectionNumber"/>
-        </w:rPr>
-        <w:t xml:space="preserve">8</w:t>
-      </w:r>
-      <w:r>
-        <w:tab/>
-      </w:r>
-      <w:r>
         <w:t xml:space="preserve">References</w:t>
       </w:r>
     </w:p>
-    <w:bookmarkStart w:id="72" w:name="refs"/>
-    <w:bookmarkStart w:id="53" w:name="ref-bryant2018"/>
+    <w:bookmarkStart w:id="92" w:name="refs"/>
+    <w:bookmarkStart w:id="66" w:name="ref-bryant2018"/>
     <w:p>
       <w:pPr>
         <w:pStyle w:val="Bibliography"/>
@@ -5889,7 +6986,7 @@
       <w:r>
         <w:t xml:space="preserve"> </w:t>
       </w:r>
-      <w:hyperlink r:id="rId52">
+      <w:hyperlink r:id="rId65">
         <w:r>
           <w:rPr>
             <w:rStyle w:val="Hyperlink"/>
@@ -5898,8 +6995,8 @@
         </w:r>
       </w:hyperlink>
     </w:p>
-    <w:bookmarkEnd w:id="53"/>
-    <w:bookmarkStart w:id="54" w:name="ref-childe_man_1936"/>
+    <w:bookmarkEnd w:id="66"/>
+    <w:bookmarkStart w:id="67" w:name="ref-childe_man_1936"/>
     <w:p>
       <w:pPr>
         <w:pStyle w:val="Bibliography"/>
@@ -5923,8 +7020,8 @@
         <w:t xml:space="preserve">. Watts &amp; Co., London.</w:t>
       </w:r>
     </w:p>
-    <w:bookmarkEnd w:id="54"/>
-    <w:bookmarkStart w:id="55" w:name="ref-colton_prehistoric_1949"/>
+    <w:bookmarkEnd w:id="67"/>
+    <w:bookmarkStart w:id="68" w:name="ref-colton_prehistoric_1949"/>
     <w:p>
       <w:pPr>
         <w:pStyle w:val="Bibliography"/>
@@ -5945,8 +7042,8 @@
         <w:t xml:space="preserve">area. Plateau 22, 21–25.</w:t>
       </w:r>
     </w:p>
-    <w:bookmarkEnd w:id="55"/>
-    <w:bookmarkStart w:id="56" w:name="ref-cook_reconsideration_1946"/>
+    <w:bookmarkEnd w:id="68"/>
+    <w:bookmarkStart w:id="69" w:name="ref-cook_reconsideration_1946"/>
     <w:p>
       <w:pPr>
         <w:pStyle w:val="Bibliography"/>
@@ -5955,8 +7052,8 @@
         <w:t xml:space="preserve">Cook, S.F., 1946. A reconsideration of shell mounds with respect to population and nutrition. American Antiquity 12, 51–53.</w:t>
       </w:r>
     </w:p>
-    <w:bookmarkEnd w:id="56"/>
-    <w:bookmarkStart w:id="58" w:name="ref-crema2021"/>
+    <w:bookmarkEnd w:id="69"/>
+    <w:bookmarkStart w:id="71" w:name="ref-crema2021"/>
     <w:p>
       <w:pPr>
         <w:pStyle w:val="Bibliography"/>
@@ -5967,7 +7064,7 @@
       <w:r>
         <w:t xml:space="preserve"> </w:t>
       </w:r>
-      <w:hyperlink r:id="rId57">
+      <w:hyperlink r:id="rId70">
         <w:r>
           <w:rPr>
             <w:rStyle w:val="Hyperlink"/>
@@ -5976,8 +7073,8 @@
         </w:r>
       </w:hyperlink>
     </w:p>
-    <w:bookmarkEnd w:id="58"/>
-    <w:bookmarkStart w:id="59" w:name="ref-frankfort_town_1950"/>
+    <w:bookmarkEnd w:id="71"/>
+    <w:bookmarkStart w:id="72" w:name="ref-frankfort_town_1950"/>
     <w:p>
       <w:pPr>
         <w:pStyle w:val="Bibliography"/>
@@ -5995,8 +7092,8 @@
         <w:t xml:space="preserve">. Town Planning Review 21, 98–115.</w:t>
       </w:r>
     </w:p>
-    <w:bookmarkEnd w:id="59"/>
-    <w:bookmarkStart w:id="60" w:name="ref-hack_changing_1942"/>
+    <w:bookmarkEnd w:id="72"/>
+    <w:bookmarkStart w:id="73" w:name="ref-hack_changing_1942"/>
     <w:p>
       <w:pPr>
         <w:pStyle w:val="Bibliography"/>
@@ -6074,8 +7171,8 @@
         <w:t xml:space="preserve">. Harvard University, Cambridge.</w:t>
       </w:r>
     </w:p>
-    <w:bookmarkEnd w:id="60"/>
-    <w:bookmarkStart w:id="61" w:name="ref-hassan_demographic_1981"/>
+    <w:bookmarkEnd w:id="73"/>
+    <w:bookmarkStart w:id="74" w:name="ref-hassan_demographic_1981"/>
     <w:p>
       <w:pPr>
         <w:pStyle w:val="Bibliography"/>
@@ -6084,19 +7181,40 @@
         <w:t xml:space="preserve">Hassan, F.A., 1981. Demographic archaeology, Studies in archaeology. Academic Press, New York.</w:t>
       </w:r>
     </w:p>
-    <w:bookmarkEnd w:id="61"/>
-    <w:bookmarkStart w:id="63" w:name="ref-kintigh_grand_2014"/>
+    <w:bookmarkEnd w:id="74"/>
+    <w:bookmarkStart w:id="76" w:name="ref-heitz2021"/>
     <w:p>
       <w:pPr>
         <w:pStyle w:val="Bibliography"/>
       </w:pPr>
       <w:r>
+        <w:t xml:space="preserve">Heitz, C., Hinz, M., Laabs, J., Hafner, A., 2021. Mobility as resilience capacity in northern Alpine Neolithic settlement communities.</w:t>
+      </w:r>
+      <w:r>
+        <w:t xml:space="preserve"> </w:t>
+      </w:r>
+      <w:hyperlink r:id="rId75">
+        <w:r>
+          <w:rPr>
+            <w:rStyle w:val="Hyperlink"/>
+          </w:rPr>
+          <w:t xml:space="preserve">https://doi.org/10.17863/CAM.79042</w:t>
+        </w:r>
+      </w:hyperlink>
+    </w:p>
+    <w:bookmarkEnd w:id="76"/>
+    <w:bookmarkStart w:id="78" w:name="ref-kintigh_grand_2014"/>
+    <w:p>
+      <w:pPr>
+        <w:pStyle w:val="Bibliography"/>
+      </w:pPr>
+      <w:r>
         <w:t xml:space="preserve">Kintigh, K.W., Altschul, J.H., Beaudry, M.C., Drennan, R.D., Kinzig, A.P., Kohler, T.A., Limp, W.F., Maschner, H.D.G., Michener, W.K., Pauketat, T.R., Peregrine, P., Sabloff, J.A., Wilkinson, T.J., Wright, H.T., Zeder, M.A., 2014. Grand challenges for archaeology. Proceedings of the National Academy of Sciences 111, 879–880.</w:t>
       </w:r>
       <w:r>
         <w:t xml:space="preserve"> </w:t>
       </w:r>
-      <w:hyperlink r:id="rId62">
+      <w:hyperlink r:id="rId77">
         <w:r>
           <w:rPr>
             <w:rStyle w:val="Hyperlink"/>
@@ -6105,8 +7223,8 @@
         </w:r>
       </w:hyperlink>
     </w:p>
-    <w:bookmarkEnd w:id="63"/>
-    <w:bookmarkStart w:id="64" w:name="ref-laabs2019"/>
+    <w:bookmarkEnd w:id="78"/>
+    <w:bookmarkStart w:id="79" w:name="ref-laabs2019"/>
     <w:p>
       <w:pPr>
         <w:pStyle w:val="Bibliography"/>
@@ -6115,13 +7233,34 @@
         <w:t xml:space="preserve">Laabs, J., 2019. Populations- und landnutzungsmodellierung der neolithischen und bronzezeitlichen westschweiz (PhD thesis). Bern.</w:t>
       </w:r>
     </w:p>
-    <w:bookmarkEnd w:id="64"/>
-    <w:bookmarkStart w:id="66" w:name="ref-martínez-grau2021"/>
+    <w:bookmarkEnd w:id="79"/>
+    <w:bookmarkStart w:id="81" w:name="ref-lechterbeck2014"/>
     <w:p>
       <w:pPr>
         <w:pStyle w:val="Bibliography"/>
       </w:pPr>
       <w:r>
+        <w:t xml:space="preserve">Lechterbeck, J., Edinborough, K., Kerig, T., Fyfe, R., Roberts, N., Shennan, S., 2014. Is Neolithic land use correlated with demography? An evaluation of pollen-derived land cover and radiocarbon-inferred demographic change from Central Europe. The Holocene 24, 1297–1307.</w:t>
+      </w:r>
+      <w:r>
+        <w:t xml:space="preserve"> </w:t>
+      </w:r>
+      <w:hyperlink r:id="rId80">
+        <w:r>
+          <w:rPr>
+            <w:rStyle w:val="Hyperlink"/>
+          </w:rPr>
+          <w:t xml:space="preserve">https://doi.org/10.1177/0959683614540952</w:t>
+        </w:r>
+      </w:hyperlink>
+    </w:p>
+    <w:bookmarkEnd w:id="81"/>
+    <w:bookmarkStart w:id="83" w:name="ref-martínez-grau2021"/>
+    <w:p>
+      <w:pPr>
+        <w:pStyle w:val="Bibliography"/>
+      </w:pPr>
+      <w:r>
         <w:t xml:space="preserve">Martínez-Grau, H., Morell-Rovira, B., Antolín, F., 2021. Radiocarbon Dates Associated to Neolithic Contexts (Ca. 5900</w:t>
       </w:r>
       <w:r>
@@ -6136,7 +7275,7 @@
       <w:r>
         <w:t xml:space="preserve"> </w:t>
       </w:r>
-      <w:hyperlink r:id="rId65">
+      <w:hyperlink r:id="rId82">
         <w:r>
           <w:rPr>
             <w:rStyle w:val="Hyperlink"/>
@@ -6145,8 +7284,8 @@
         </w:r>
       </w:hyperlink>
     </w:p>
-    <w:bookmarkEnd w:id="66"/>
-    <w:bookmarkStart w:id="68" w:name="ref-muller_tracing_2019"/>
+    <w:bookmarkEnd w:id="83"/>
+    <w:bookmarkStart w:id="85" w:name="ref-muller_tracing_2019"/>
     <w:p>
       <w:pPr>
         <w:pStyle w:val="Bibliography"/>
@@ -6169,7 +7308,7 @@
       <w:r>
         <w:t xml:space="preserve"> </w:t>
       </w:r>
-      <w:hyperlink r:id="rId67">
+      <w:hyperlink r:id="rId84">
         <w:r>
           <w:rPr>
             <w:rStyle w:val="Hyperlink"/>
@@ -6178,13 +7317,37 @@
         </w:r>
       </w:hyperlink>
     </w:p>
-    <w:bookmarkEnd w:id="68"/>
-    <w:bookmarkStart w:id="70" w:name="ref-rick_dates_1987"/>
+    <w:bookmarkEnd w:id="85"/>
+    <w:bookmarkStart w:id="87" w:name="ref-nikulka2016"/>
     <w:p>
       <w:pPr>
         <w:pStyle w:val="Bibliography"/>
       </w:pPr>
       <w:r>
+        <w:t xml:space="preserve">Nikulka, F., 2016.</w:t>
+      </w:r>
+      <w:r>
+        <w:t xml:space="preserve"> </w:t>
+      </w:r>
+      <w:hyperlink r:id="rId86">
+        <w:r>
+          <w:rPr>
+            <w:rStyle w:val="Hyperlink"/>
+          </w:rPr>
+          <w:t xml:space="preserve">Archäologische Demographie. Methoden, Daten und Bevölkerung der europäischen Bronze- und Eisenzeiten</w:t>
+        </w:r>
+      </w:hyperlink>
+      <w:r>
+        <w:t xml:space="preserve">. Sidestone Press, Leiden.</w:t>
+      </w:r>
+    </w:p>
+    <w:bookmarkEnd w:id="87"/>
+    <w:bookmarkStart w:id="89" w:name="ref-rick_dates_1987"/>
+    <w:p>
+      <w:pPr>
+        <w:pStyle w:val="Bibliography"/>
+      </w:pPr>
+      <w:r>
         <w:t xml:space="preserve">Rick, J.W., 1987. Dates as</w:t>
       </w:r>
       <w:r>
@@ -6244,7 +7407,7 @@
       <w:r>
         <w:t xml:space="preserve"> </w:t>
       </w:r>
-      <w:hyperlink r:id="rId69">
+      <w:hyperlink r:id="rId88">
         <w:r>
           <w:rPr>
             <w:rStyle w:val="Hyperlink"/>
@@ -6253,8 +7416,8 @@
         </w:r>
       </w:hyperlink>
     </w:p>
-    <w:bookmarkEnd w:id="70"/>
-    <w:bookmarkStart w:id="71" w:name="ref-shennan_population_2000"/>
+    <w:bookmarkEnd w:id="89"/>
+    <w:bookmarkStart w:id="90" w:name="ref-shennan_population_2000"/>
     <w:p>
       <w:pPr>
         <w:pStyle w:val="Bibliography"/>
@@ -6305,14 +7468,24 @@
         <w:t xml:space="preserve">. Current Anthropology 41, 811–835.</w:t>
       </w:r>
     </w:p>
-    <w:bookmarkEnd w:id="71"/>
-    <w:bookmarkEnd w:id="72"/>
+    <w:bookmarkEnd w:id="90"/>
+    <w:bookmarkStart w:id="91" w:name="ref-zimmermann2004"/>
+    <w:p>
+      <w:pPr>
+        <w:pStyle w:val="Bibliography"/>
+      </w:pPr>
+      <w:r>
+        <w:t xml:space="preserve">Zimmermann, A., 2004. Landschaftsarchäologie II. Überlegungen zu prinzipien einer landschaftsarchäologie.</w:t>
+      </w:r>
+    </w:p>
+    <w:bookmarkEnd w:id="91"/>
+    <w:bookmarkEnd w:id="92"/>
     <w:p>
       <w:r>
         <w:br w:type="page"/>
       </w:r>
     </w:p>
-    <w:bookmarkStart w:id="73" w:name="colophon"/>
+    <w:bookmarkStart w:id="93" w:name="colophon"/>
     <w:p>
       <w:pPr>
         <w:pStyle w:val="Heading3"/>
@@ -6335,7 +7508,7 @@
         <w:pStyle w:val="FirstParagraph"/>
       </w:pPr>
       <w:r>
-        <w:t xml:space="preserve">This report was generated on 2022-04-08 11:36:25 using the following computational environment and dependencies:</w:t>
+        <w:t xml:space="preserve">This report was generated on 2022-04-09 17:46:06 using the following computational environment and dependencies:</w:t>
       </w:r>
     </w:p>
     <w:p>
@@ -6436,7 +7609,7 @@
         <w:rPr>
           <w:rStyle w:val="VerbatimChar"/>
         </w:rPr>
-        <w:t xml:space="preserve">#&gt;  date     2022-04-08                  </w:t>
+        <w:t xml:space="preserve">#&gt;  date     2022-04-09                  </w:t>
       </w:r>
       <w:r>
         <w:br/>
@@ -7231,8 +8404,8 @@
         <w:t xml:space="preserve">#&gt; [2] /usr/lib/R/library</w:t>
       </w:r>
     </w:p>
-    <w:bookmarkEnd w:id="73"/>
-    <w:bookmarkEnd w:id="74"/>
+    <w:bookmarkEnd w:id="93"/>
+    <w:bookmarkEnd w:id="94"/>
     <w:sectPr>
       <w:pgSz w:h="15840" w:w="12240"/>
       <w:pgMar w:bottom="1440" w:footer="720" w:gutter="0" w:header="720" w:left="1440" w:right="1440" w:top="1440"/>

</xml_diff>

<commit_message>
updated analysis and final first draft paper
</commit_message>
<xml_diff>
--- a/manuscript/paper.docx
+++ b/manuscript/paper.docx
@@ -239,7 +239,7 @@
         <w:pStyle w:val="Date"/>
       </w:pPr>
       <w:r>
-        <w:t xml:space="preserve">09</w:t>
+        <w:t xml:space="preserve">11</w:t>
       </w:r>
       <w:r>
         <w:t xml:space="preserve"> </w:t>
@@ -1699,7 +1699,55 @@
         <w:t xml:space="preserve"> </w:t>
       </w:r>
       <w:r>
-        <w:t xml:space="preserve">issues</w:t>
+        <w:t xml:space="preserve">a</w:t>
+      </w:r>
+      <w:r>
+        <w:t xml:space="preserve"> </w:t>
+      </w:r>
+      <w:r>
+        <w:t xml:space="preserve">Bayesian</w:t>
+      </w:r>
+      <w:r>
+        <w:t xml:space="preserve"> </w:t>
+      </w:r>
+      <w:r>
+        <w:t xml:space="preserve">hierarchical</w:t>
+      </w:r>
+      <w:r>
+        <w:t xml:space="preserve"> </w:t>
+      </w:r>
+      <w:r>
+        <w:t xml:space="preserve">model,</w:t>
+      </w:r>
+      <w:r>
+        <w:t xml:space="preserve"> </w:t>
+      </w:r>
+      <w:r>
+        <w:t xml:space="preserve">based</w:t>
+      </w:r>
+      <w:r>
+        <w:t xml:space="preserve"> </w:t>
+      </w:r>
+      <w:r>
+        <w:t xml:space="preserve">on</w:t>
+      </w:r>
+      <w:r>
+        <w:t xml:space="preserve"> </w:t>
+      </w:r>
+      <w:r>
+        <w:t xml:space="preserve">a</w:t>
+      </w:r>
+      <w:r>
+        <w:t xml:space="preserve"> </w:t>
+      </w:r>
+      <w:r>
+        <w:t xml:space="preserve">Poisson</w:t>
+      </w:r>
+      <w:r>
+        <w:t xml:space="preserve"> </w:t>
+      </w:r>
+      <w:r>
+        <w:t xml:space="preserve">Regression</w:t>
       </w:r>
       <w:r>
         <w:t xml:space="preserve"> </w:t>
@@ -1711,7 +1759,55 @@
         <w:t xml:space="preserve"> </w:t>
       </w:r>
       <w:r>
-        <w:t xml:space="preserve">possibilities</w:t>
+        <w:t xml:space="preserve">a</w:t>
+      </w:r>
+      <w:r>
+        <w:t xml:space="preserve"> </w:t>
+      </w:r>
+      <w:r>
+        <w:t xml:space="preserve">state</w:t>
+      </w:r>
+      <w:r>
+        <w:t xml:space="preserve"> </w:t>
+      </w:r>
+      <w:r>
+        <w:t xml:space="preserve">space</w:t>
+      </w:r>
+      <w:r>
+        <w:t xml:space="preserve"> </w:t>
+      </w:r>
+      <w:r>
+        <w:t xml:space="preserve">approach</w:t>
+      </w:r>
+      <w:r>
+        <w:t xml:space="preserve"> </w:t>
+      </w:r>
+      <w:r>
+        <w:t xml:space="preserve">is</w:t>
+      </w:r>
+      <w:r>
+        <w:t xml:space="preserve"> </w:t>
+      </w:r>
+      <w:r>
+        <w:t xml:space="preserve">applied</w:t>
+      </w:r>
+      <w:r>
+        <w:t xml:space="preserve"> </w:t>
+      </w:r>
+      <w:r>
+        <w:t xml:space="preserve">to</w:t>
+      </w:r>
+      <w:r>
+        <w:t xml:space="preserve"> </w:t>
+      </w:r>
+      <w:r>
+        <w:t xml:space="preserve">the</w:t>
+      </w:r>
+      <w:r>
+        <w:t xml:space="preserve"> </w:t>
+      </w:r>
+      <w:r>
+        <w:t xml:space="preserve">field</w:t>
       </w:r>
       <w:r>
         <w:t xml:space="preserve"> </w:t>
@@ -1723,13 +1819,91 @@
         <w:t xml:space="preserve"> </w:t>
       </w:r>
       <w:r>
+        <w:t xml:space="preserve">archaeological</w:t>
+      </w:r>
+      <w:r>
+        <w:t xml:space="preserve"> </w:t>
+      </w:r>
+      <w:r>
+        <w:t xml:space="preserve">(prehistoric)</w:t>
+      </w:r>
+      <w:r>
+        <w:t xml:space="preserve"> </w:t>
+      </w:r>
+      <w:r>
+        <w:t xml:space="preserve">population</w:t>
+      </w:r>
+      <w:r>
+        <w:t xml:space="preserve"> </w:t>
+      </w:r>
+      <w:r>
+        <w:t xml:space="preserve">size</w:t>
+      </w:r>
+      <w:r>
+        <w:t xml:space="preserve"> </w:t>
+      </w:r>
+      <w:r>
+        <w:t xml:space="preserve">and</w:t>
+      </w:r>
+      <w:r>
+        <w:t xml:space="preserve"> </w:t>
+      </w:r>
+      <w:r>
+        <w:t xml:space="preserve">density</w:t>
+      </w:r>
+      <w:r>
+        <w:t xml:space="preserve"> </w:t>
+      </w:r>
+      <w:r>
+        <w:t xml:space="preserve">estimation.</w:t>
+      </w:r>
+      <w:r>
+        <w:t xml:space="preserve"> </w:t>
+      </w:r>
+      <w:r>
+        <w:t xml:space="preserve">This</w:t>
+      </w:r>
+      <w:r>
+        <w:t xml:space="preserve"> </w:t>
+      </w:r>
+      <w:r>
+        <w:t xml:space="preserve">represents</w:t>
+      </w:r>
+      <w:r>
+        <w:t xml:space="preserve"> </w:t>
+      </w:r>
+      <w:r>
+        <w:t xml:space="preserve">a</w:t>
+      </w:r>
+      <w:r>
+        <w:t xml:space="preserve"> </w:t>
+      </w:r>
+      <w:r>
+        <w:t xml:space="preserve">pilot</w:t>
+      </w:r>
+      <w:r>
+        <w:t xml:space="preserve"> </w:t>
+      </w:r>
+      <w:r>
+        <w:t xml:space="preserve">study</w:t>
+      </w:r>
+      <w:r>
+        <w:t xml:space="preserve"> </w:t>
+      </w:r>
+      <w:r>
+        <w:t xml:space="preserve">for</w:t>
+      </w:r>
+      <w:r>
+        <w:t xml:space="preserve"> </w:t>
+      </w:r>
+      <w:r>
         <w:t xml:space="preserve">the</w:t>
       </w:r>
       <w:r>
         <w:t xml:space="preserve"> </w:t>
       </w:r>
       <w:r>
-        <w:t xml:space="preserve">application</w:t>
+        <w:t xml:space="preserve">reconstruction</w:t>
       </w:r>
       <w:r>
         <w:t xml:space="preserve"> </w:t>
@@ -1741,13 +1915,13 @@
         <w:t xml:space="preserve"> </w:t>
       </w:r>
       <w:r>
-        <w:t xml:space="preserve">Bayesian</w:t>
-      </w:r>
-      <w:r>
-        <w:t xml:space="preserve"> </w:t>
-      </w:r>
-      <w:r>
-        <w:t xml:space="preserve">demography</w:t>
+        <w:t xml:space="preserve">demographic</w:t>
+      </w:r>
+      <w:r>
+        <w:t xml:space="preserve"> </w:t>
+      </w:r>
+      <w:r>
+        <w:t xml:space="preserve">developments</w:t>
       </w:r>
       <w:r>
         <w:t xml:space="preserve"> </w:t>
@@ -1759,13 +1933,79 @@
         <w:t xml:space="preserve"> </w:t>
       </w:r>
       <w:r>
-        <w:t xml:space="preserve">the</w:t>
-      </w:r>
-      <w:r>
-        <w:t xml:space="preserve"> </w:t>
-      </w:r>
-      <w:r>
-        <w:t xml:space="preserve">field</w:t>
+        <w:t xml:space="preserve">prehistory</w:t>
+      </w:r>
+      <w:r>
+        <w:t xml:space="preserve"> </w:t>
+      </w:r>
+      <w:r>
+        <w:t xml:space="preserve">based</w:t>
+      </w:r>
+      <w:r>
+        <w:t xml:space="preserve"> </w:t>
+      </w:r>
+      <w:r>
+        <w:t xml:space="preserve">on</w:t>
+      </w:r>
+      <w:r>
+        <w:t xml:space="preserve"> </w:t>
+      </w:r>
+      <w:r>
+        <w:t xml:space="preserve">data</w:t>
+      </w:r>
+      <w:r>
+        <w:t xml:space="preserve"> </w:t>
+      </w:r>
+      <w:r>
+        <w:t xml:space="preserve">assimilation</w:t>
+      </w:r>
+      <w:r>
+        <w:t xml:space="preserve"> </w:t>
+      </w:r>
+      <w:r>
+        <w:t xml:space="preserve">with</w:t>
+      </w:r>
+      <w:r>
+        <w:t xml:space="preserve"> </w:t>
+      </w:r>
+      <w:r>
+        <w:t xml:space="preserve">an</w:t>
+      </w:r>
+      <w:r>
+        <w:t xml:space="preserve"> </w:t>
+      </w:r>
+      <w:r>
+        <w:t xml:space="preserve">underlying</w:t>
+      </w:r>
+      <w:r>
+        <w:t xml:space="preserve"> </w:t>
+      </w:r>
+      <w:r>
+        <w:t xml:space="preserve">process</w:t>
+      </w:r>
+      <w:r>
+        <w:t xml:space="preserve"> </w:t>
+      </w:r>
+      <w:r>
+        <w:t xml:space="preserve">model</w:t>
+      </w:r>
+      <w:r>
+        <w:t xml:space="preserve"> </w:t>
+      </w:r>
+      <w:r>
+        <w:t xml:space="preserve">and</w:t>
+      </w:r>
+      <w:r>
+        <w:t xml:space="preserve"> </w:t>
+      </w:r>
+      <w:r>
+        <w:t xml:space="preserve">a</w:t>
+      </w:r>
+      <w:r>
+        <w:t xml:space="preserve"> </w:t>
+      </w:r>
+      <w:r>
+        <w:t xml:space="preserve">number</w:t>
       </w:r>
       <w:r>
         <w:t xml:space="preserve"> </w:t>
@@ -1777,25 +2017,31 @@
         <w:t xml:space="preserve"> </w:t>
       </w:r>
       <w:r>
-        <w:t xml:space="preserve">archaeological</w:t>
-      </w:r>
-      <w:r>
-        <w:t xml:space="preserve"> </w:t>
-      </w:r>
-      <w:r>
-        <w:t xml:space="preserve">(prehistoric)</w:t>
-      </w:r>
-      <w:r>
-        <w:t xml:space="preserve"> </w:t>
-      </w:r>
-      <w:r>
-        <w:t xml:space="preserve">population</w:t>
-      </w:r>
-      <w:r>
-        <w:t xml:space="preserve"> </w:t>
-      </w:r>
-      <w:r>
-        <w:t xml:space="preserve">size</w:t>
+        <w:t xml:space="preserve">different</w:t>
+      </w:r>
+      <w:r>
+        <w:t xml:space="preserve"> </w:t>
+      </w:r>
+      <w:r>
+        <w:t xml:space="preserve">proxies,</w:t>
+      </w:r>
+      <w:r>
+        <w:t xml:space="preserve"> </w:t>
+      </w:r>
+      <w:r>
+        <w:t xml:space="preserve">which</w:t>
+      </w:r>
+      <w:r>
+        <w:t xml:space="preserve"> </w:t>
+      </w:r>
+      <w:r>
+        <w:t xml:space="preserve">are</w:t>
+      </w:r>
+      <w:r>
+        <w:t xml:space="preserve"> </w:t>
+      </w:r>
+      <w:r>
+        <w:t xml:space="preserve">combined</w:t>
       </w:r>
       <w:r>
         <w:t xml:space="preserve"> </w:t>
@@ -1807,7 +2053,31 @@
         <w:t xml:space="preserve"> </w:t>
       </w:r>
       <w:r>
-        <w:t xml:space="preserve">density</w:t>
+        <w:t xml:space="preserve">result</w:t>
+      </w:r>
+      <w:r>
+        <w:t xml:space="preserve"> </w:t>
+      </w:r>
+      <w:r>
+        <w:t xml:space="preserve">in</w:t>
+      </w:r>
+      <w:r>
+        <w:t xml:space="preserve"> </w:t>
+      </w:r>
+      <w:r>
+        <w:t xml:space="preserve">a</w:t>
+      </w:r>
+      <w:r>
+        <w:t xml:space="preserve"> </w:t>
+      </w:r>
+      <w:r>
+        <w:t xml:space="preserve">more</w:t>
+      </w:r>
+      <w:r>
+        <w:t xml:space="preserve"> </w:t>
+      </w:r>
+      <w:r>
+        <w:t xml:space="preserve">reliable</w:t>
       </w:r>
       <w:r>
         <w:t xml:space="preserve"> </w:t>
@@ -1819,43 +2089,7 @@
         <w:t xml:space="preserve"> </w:t>
       </w:r>
       <w:r>
-        <w:t xml:space="preserve">will</w:t>
-      </w:r>
-      <w:r>
-        <w:t xml:space="preserve"> </w:t>
-      </w:r>
-      <w:r>
-        <w:t xml:space="preserve">be</w:t>
-      </w:r>
-      <w:r>
-        <w:t xml:space="preserve"> </w:t>
-      </w:r>
-      <w:r>
-        <w:t xml:space="preserve">discussed</w:t>
-      </w:r>
-      <w:r>
-        <w:t xml:space="preserve"> </w:t>
-      </w:r>
-      <w:r>
-        <w:t xml:space="preserve">and</w:t>
-      </w:r>
-      <w:r>
-        <w:t xml:space="preserve"> </w:t>
-      </w:r>
-      <w:r>
-        <w:t xml:space="preserve">the</w:t>
-      </w:r>
-      <w:r>
-        <w:t xml:space="preserve"> </w:t>
-      </w:r>
-      <w:r>
-        <w:t xml:space="preserve">results</w:t>
-      </w:r>
-      <w:r>
-        <w:t xml:space="preserve"> </w:t>
-      </w:r>
-      <w:r>
-        <w:t xml:space="preserve">of</w:t>
+        <w:t xml:space="preserve">than</w:t>
       </w:r>
       <w:r>
         <w:t xml:space="preserve"> </w:t>
@@ -1867,151 +2101,25 @@
         <w:t xml:space="preserve"> </w:t>
       </w:r>
       <w:r>
-        <w:t xml:space="preserve">pilot</w:t>
-      </w:r>
-      <w:r>
-        <w:t xml:space="preserve"> </w:t>
-      </w:r>
-      <w:r>
-        <w:t xml:space="preserve">study</w:t>
-      </w:r>
-      <w:r>
-        <w:t xml:space="preserve"> </w:t>
-      </w:r>
-      <w:r>
-        <w:t xml:space="preserve">will</w:t>
-      </w:r>
-      <w:r>
-        <w:t xml:space="preserve"> </w:t>
-      </w:r>
-      <w:r>
-        <w:t xml:space="preserve">be</w:t>
-      </w:r>
-      <w:r>
-        <w:t xml:space="preserve"> </w:t>
-      </w:r>
-      <w:r>
-        <w:t xml:space="preserve">presented,</w:t>
-      </w:r>
-      <w:r>
-        <w:t xml:space="preserve"> </w:t>
-      </w:r>
-      <w:r>
-        <w:t xml:space="preserve">which</w:t>
-      </w:r>
-      <w:r>
-        <w:t xml:space="preserve"> </w:t>
-      </w:r>
-      <w:r>
-        <w:t xml:space="preserve">should</w:t>
-      </w:r>
-      <w:r>
-        <w:t xml:space="preserve"> </w:t>
-      </w:r>
-      <w:r>
-        <w:t xml:space="preserve">lead</w:t>
-      </w:r>
-      <w:r>
-        <w:t xml:space="preserve"> </w:t>
-      </w:r>
-      <w:r>
-        <w:t xml:space="preserve">to</w:t>
-      </w:r>
-      <w:r>
-        <w:t xml:space="preserve"> </w:t>
-      </w:r>
-      <w:r>
-        <w:t xml:space="preserve">a</w:t>
-      </w:r>
-      <w:r>
-        <w:t xml:space="preserve"> </w:t>
-      </w:r>
-      <w:r>
-        <w:t xml:space="preserve">more</w:t>
-      </w:r>
-      <w:r>
-        <w:t xml:space="preserve"> </w:t>
-      </w:r>
-      <w:r>
-        <w:t xml:space="preserve">comprehensive</w:t>
-      </w:r>
-      <w:r>
-        <w:t xml:space="preserve"> </w:t>
-      </w:r>
-      <w:r>
-        <w:t xml:space="preserve">project</w:t>
-      </w:r>
-      <w:r>
-        <w:t xml:space="preserve"> </w:t>
-      </w:r>
-      <w:r>
-        <w:t xml:space="preserve">for</w:t>
-      </w:r>
-      <w:r>
-        <w:t xml:space="preserve"> </w:t>
-      </w:r>
-      <w:r>
-        <w:t xml:space="preserve">the</w:t>
-      </w:r>
-      <w:r>
-        <w:t xml:space="preserve"> </w:t>
-      </w:r>
-      <w:r>
-        <w:t xml:space="preserve">reconstruction</w:t>
-      </w:r>
-      <w:r>
-        <w:t xml:space="preserve"> </w:t>
-      </w:r>
-      <w:r>
-        <w:t xml:space="preserve">of</w:t>
-      </w:r>
-      <w:r>
-        <w:t xml:space="preserve"> </w:t>
-      </w:r>
-      <w:r>
-        <w:t xml:space="preserve">demographic</w:t>
-      </w:r>
-      <w:r>
-        <w:t xml:space="preserve"> </w:t>
-      </w:r>
-      <w:r>
-        <w:t xml:space="preserve">developments</w:t>
-      </w:r>
-      <w:r>
-        <w:t xml:space="preserve"> </w:t>
-      </w:r>
-      <w:r>
-        <w:t xml:space="preserve">in</w:t>
-      </w:r>
-      <w:r>
-        <w:t xml:space="preserve"> </w:t>
-      </w:r>
-      <w:r>
-        <w:t xml:space="preserve">prehistory</w:t>
-      </w:r>
-      <w:r>
-        <w:t xml:space="preserve"> </w:t>
-      </w:r>
-      <w:r>
-        <w:t xml:space="preserve">on</w:t>
-      </w:r>
-      <w:r>
-        <w:t xml:space="preserve"> </w:t>
-      </w:r>
-      <w:r>
-        <w:t xml:space="preserve">a</w:t>
-      </w:r>
-      <w:r>
-        <w:t xml:space="preserve"> </w:t>
-      </w:r>
-      <w:r>
-        <w:t xml:space="preserve">large</w:t>
-      </w:r>
-      <w:r>
-        <w:t xml:space="preserve"> </w:t>
-      </w:r>
-      <w:r>
-        <w:t xml:space="preserve">scale.</w:t>
+        <w:t xml:space="preserve">single</w:t>
+      </w:r>
+      <w:r>
+        <w:t xml:space="preserve"> </w:t>
+      </w:r>
+      <w:r>
+        <w:t xml:space="preserve">proxy</w:t>
+      </w:r>
+      <w:r>
+        <w:t xml:space="preserve"> </w:t>
+      </w:r>
+      <w:r>
+        <w:t xml:space="preserve">could</w:t>
+      </w:r>
+      <w:r>
+        <w:t xml:space="preserve"> </w:t>
+      </w:r>
+      <w:r>
+        <w:t xml:space="preserve">deliver.</w:t>
       </w:r>
     </w:p>
     <w:p>
@@ -2153,7 +2261,7 @@
         <w:pStyle w:val="BodyText"/>
       </w:pPr>
       <w:r>
-        <w:t xml:space="preserve">Keywords: keyword 1; keyword 2; keyword 3</w:t>
+        <w:t xml:space="preserve">Keywords: Bayesian demographic modelling; Multiproxy; Reconstruction of past settlement dynamics</w:t>
       </w:r>
     </w:p>
     <w:p>
@@ -2161,7 +2269,19 @@
         <w:pStyle w:val="BodyText"/>
       </w:pPr>
       <w:r>
-        <w:t xml:space="preserve">Highlights: These are the highlights.</w:t>
+        <w:t xml:space="preserve">Highlights: - We provide a estimation based on the combination of different proxies.</w:t>
+      </w:r>
+      <w:r>
+        <w:t xml:space="preserve"> </w:t>
+      </w:r>
+      <w:r>
+        <w:t xml:space="preserve">- We estimate population development in terms of absolute settlement densities.</w:t>
+      </w:r>
+      <w:r>
+        <w:t xml:space="preserve"> </w:t>
+      </w:r>
+      <w:r>
+        <w:t xml:space="preserve">- We are developing a completely new method for the integration of heterogeneous information.</w:t>
       </w:r>
     </w:p>
     <w:bookmarkStart w:id="21" w:name="introduction"/>
@@ -2432,153 +2552,6 @@
       <w:pPr>
         <w:pStyle w:val="FirstParagraph"/>
       </w:pPr>
-      <m:oMathPara>
-        <m:oMathParaPr>
-          <m:jc m:val="center"/>
-        </m:oMathParaPr>
-        <m:oMath>
-          <m:r>
-            <m:t>B</m:t>
-          </m:r>
-          <m:r>
-            <m:t>e</m:t>
-          </m:r>
-          <m:r>
-            <m:t>i</m:t>
-          </m:r>
-          <m:r>
-            <m:t>s</m:t>
-          </m:r>
-          <m:r>
-            <m:t>p</m:t>
-          </m:r>
-          <m:r>
-            <m:t>i</m:t>
-          </m:r>
-          <m:r>
-            <m:t>e</m:t>
-          </m:r>
-          <m:r>
-            <m:t>l</m:t>
-          </m:r>
-          <m:r>
-            <m:t>e</m:t>
-          </m:r>
-          <m:r>
-            <m:t>b</m:t>
-          </m:r>
-          <m:r>
-            <m:t>r</m:t>
-          </m:r>
-          <m:r>
-            <m:t>i</m:t>
-          </m:r>
-          <m:r>
-            <m:t>n</m:t>
-          </m:r>
-          <m:r>
-            <m:t>g</m:t>
-          </m:r>
-          <m:r>
-            <m:t>e</m:t>
-          </m:r>
-          <m:r>
-            <m:t>n</m:t>
-          </m:r>
-          <m:r>
-            <m:rPr>
-              <m:sty m:val="p"/>
-            </m:rPr>
-            <m:t>?</m:t>
-          </m:r>
-          <m:r>
-            <m:t>B</m:t>
-          </m:r>
-          <m:r>
-            <m:t>r</m:t>
-          </m:r>
-          <m:r>
-            <m:t>i</m:t>
-          </m:r>
-          <m:r>
-            <m:t>n</m:t>
-          </m:r>
-          <m:r>
-            <m:t>g</m:t>
-          </m:r>
-          <m:r>
-            <m:t>s</m:t>
-          </m:r>
-          <m:r>
-            <m:t>o</m:t>
-          </m:r>
-          <m:r>
-            <m:t>m</m:t>
-          </m:r>
-          <m:r>
-            <m:t>e</m:t>
-          </m:r>
-          <m:r>
-            <m:t>e</m:t>
-          </m:r>
-          <m:r>
-            <m:t>x</m:t>
-          </m:r>
-          <m:r>
-            <m:t>a</m:t>
-          </m:r>
-          <m:r>
-            <m:t>m</m:t>
-          </m:r>
-          <m:r>
-            <m:t>p</m:t>
-          </m:r>
-          <m:r>
-            <m:t>l</m:t>
-          </m:r>
-          <m:r>
-            <m:t>e</m:t>
-          </m:r>
-          <m:r>
-            <m:t>s</m:t>
-          </m:r>
-          <m:r>
-            <m:t>h</m:t>
-          </m:r>
-          <m:r>
-            <m:t>e</m:t>
-          </m:r>
-          <m:r>
-            <m:t>r</m:t>
-          </m:r>
-          <m:r>
-            <m:t>e</m:t>
-          </m:r>
-          <m:r>
-            <m:rPr>
-              <m:sty m:val="p"/>
-            </m:rPr>
-            <m:t>.</m:t>
-          </m:r>
-          <m:r>
-            <m:rPr>
-              <m:sty m:val="p"/>
-            </m:rPr>
-            <m:t>.</m:t>
-          </m:r>
-          <m:r>
-            <m:rPr>
-              <m:sty m:val="p"/>
-            </m:rPr>
-            <m:t>.</m:t>
-          </m:r>
-        </m:oMath>
-      </m:oMathPara>
-    </w:p>
-    <w:p>
-      <w:pPr>
-        <w:pStyle w:val="FirstParagraph"/>
-      </w:pPr>
       <w:r>
         <w:t xml:space="preserve">Archaeological data used to estimate population trends have the following characteristics:</w:t>
       </w:r>
@@ -2692,7 +2665,37 @@
         <w:pStyle w:val="BodyText"/>
       </w:pPr>
       <w:r>
-        <w:t xml:space="preserve">Bayesian modelling techniques have also been used recently as a tool for hypothesis testing of demographic trends or underlying models based on 14C data.Most notably are the recently published papers by Crema et al. However, the approach taken by Crema et al. is clearly different from the one presented in this paper.In these analyses, deductive models are generated and their plausibility is tested on the basis of 14C data only. This is a clear step in the direction of a model-based, and thus scientific, analysis.However, on the one hand, the use of only one proxy, and its use exclusively for testing hypotheses developed independently, creates problems comparable to those of inductive approaches used so far: due to the lack of a combination with other indicators, one is limited to the problems and conditions of sum calibration as a tool. Furthermore, this approach loses significant potential information that would be gained by a direct evaluation of the time series.Thus, the credibility of a model can only be checked as a whole, without the dynamic developments that can arise in the course of demographic processes being represented. Therefore, we would like to better exploit the capabilities of Bayesian hierarchical models through a combination of inductive data analysis and model-passed data integration of different proxies.</w:t>
+        <w:t xml:space="preserve">Bayesian modelling techniques have also been used recently as a tool for hypothesis testing of demographic trends or underlying models based on</w:t>
+      </w:r>
+      <w:r>
+        <w:t xml:space="preserve"> </w:t>
+      </w:r>
+      <w:r>
+        <w:rPr>
+          <w:vertAlign w:val="superscript"/>
+        </w:rPr>
+        <w:t xml:space="preserve">14</w:t>
+      </w:r>
+      <w:r>
+        <w:t xml:space="preserve">C data.Most notably are the recently published papers by Crema and Shoda (</w:t>
+      </w:r>
+      <w:r>
+        <w:t xml:space="preserve">(Crema and Shoda, 2021)</w:t>
+      </w:r>
+      <w:r>
+        <w:t xml:space="preserve">). However, the approach taken there is clearly different from the one presented in this paper.In these analyses, deductive models are generated and their plausibility is tested on the basis of</w:t>
+      </w:r>
+      <w:r>
+        <w:t xml:space="preserve"> </w:t>
+      </w:r>
+      <w:r>
+        <w:rPr>
+          <w:vertAlign w:val="superscript"/>
+        </w:rPr>
+        <w:t xml:space="preserve">14</w:t>
+      </w:r>
+      <w:r>
+        <w:t xml:space="preserve">C data only. This is a clear step in the direction of a model-based, and thus scientific, analysis. However, on the one hand, the use of only one proxy, and its use exclusively for testing hypotheses developed independently, creates problems comparable to those of inductive approaches used so far: due to the lack of a combination with other indicators, one is limited to the problems and conditions of sum calibration as a tool. Furthermore, this approach loses significant potential information that would be gained by a direct evaluation of the time series.Thus, the credibility of a model can only be checked as a whole, without the dynamic developments that can arise in the course of demographic processes being represented. Therefore, we would like to better exploit the capabilities of Bayesian hierarchical models through a combination of inductive data analysis and model-passed data integration of different proxies.</w:t>
       </w:r>
     </w:p>
     <w:p>
@@ -6830,7 +6833,7 @@
           <wp:inline>
             <wp:extent cx="5943600" cy="4195482"/>
             <wp:effectExtent b="0" l="0" r="0" t="0"/>
-            <wp:docPr descr="Figure 4.3: The estimate of the population density resulting from the model and the three proxies, which are also plotted (scaled) for comparison." title="" id="59" name="Picture"/>
+            <wp:docPr descr="Figure 4.3: The variability of the estimate of the population density over time, with the estimate itself for reference." title="" id="59" name="Picture"/>
             <a:graphic>
               <a:graphicData uri="http://schemas.openxmlformats.org/drawingml/2006/picture">
                 <pic:pic>
@@ -6873,7 +6876,7 @@
         <w:pStyle w:val="ImageCaption"/>
       </w:pPr>
       <w:r>
-        <w:t xml:space="preserve">Figure 4.3: The estimate of the population density resulting from the model and the three proxies, which are also plotted (scaled) for comparison.</w:t>
+        <w:t xml:space="preserve">Figure 4.3: The variability of the estimate of the population density over time, with the estimate itself for reference.</w:t>
       </w:r>
     </w:p>
     <w:p>
@@ -6894,7 +6897,7 @@
       </w:r>
     </w:p>
     <w:bookmarkEnd w:id="61"/>
-    <w:bookmarkStart w:id="62" w:name="discussion"/>
+    <w:bookmarkStart w:id="65" w:name="discussion"/>
     <w:p>
       <w:pPr>
         <w:pStyle w:val="Heading1"/>
@@ -6912,8 +6915,171 @@
         <w:t xml:space="preserve">Discussion</w:t>
       </w:r>
     </w:p>
-    <w:bookmarkEnd w:id="62"/>
-    <w:bookmarkStart w:id="63" w:name="conclusion"/>
+    <w:p>
+      <w:pPr>
+        <w:pStyle w:val="FirstParagraph"/>
+      </w:pPr>
+      <w:r>
+        <w:t xml:space="preserve">The ambition in the development of the model was originally to base it on a state-space representation of the demographic process itself, and then to integrate the existing proxies by means of an observation model to inform this process. In the course of developing the model, however, we had to realise that the existing data or the data used in the modelling process for the Swiss Plateau alone were not sufficient to adequately determine this process or to adequately fix the degrees of freedom resulting from the process and the transfer model. Therefore, in this implementation we have turned to the Poisson regression approach. In this version, the model represents the best possible combination of the indicators used to describe the development of the number of sites based on them.</w:t>
+      </w:r>
+    </w:p>
+    <w:p>
+      <w:pPr>
+        <w:pStyle w:val="BodyText"/>
+      </w:pPr>
+      <w:r>
+        <w:t xml:space="preserve">In its present form, the reconstructed development already shows interesting aspects regarding the underlying proxies. Starting with the result of the sum calibration, which is currently the most frequently used indicator when attempting to reconstruct (relative) population changes. Its strong fluctuations are dampened by the connection of the other proxies, which is especially true for the first fluctuation around or shortly after 4000 BCE. The increase in the archaeological record with the process of Neolithisation is still clearly visible, but the curve of the overall estimate after the initial increase is much flatter than the sum calibration alone would suggest. The period between 3950 and 3700 in particular forms a noticeable plateau in the calibration curve, and this may lead to an overestimation of the</w:t>
+      </w:r>
+      <w:r>
+        <w:t xml:space="preserve"> </w:t>
+      </w:r>
+      <w:r>
+        <w:rPr>
+          <w:vertAlign w:val="superscript"/>
+        </w:rPr>
+        <w:t xml:space="preserve">14</w:t>
+      </w:r>
+      <w:r>
+        <w:t xml:space="preserve">C evidence. However, the effect of the calibration curve on the results of a cumulative calibration cannot yet be considered unambiguous. A second maximum, after 3000 BCE, is supported by the other proxies, and is consequently also much more clearly reflected in the overall estimate. Here, too, there is a smaller, albeit shorter plateau in the calibration curve, which is, however, much less pronounced than, for example, the one shortly before between 3350 and 3100. The rise towards the Middle and Late Bronze Age also receives support above all from the Aorist Sum, and therefore remains preserved in the combination of indicators. In this period, the calibration curve does not show any very clear, suspicious patterns.</w:t>
+      </w:r>
+    </w:p>
+    <w:p>
+      <w:pPr>
+        <w:pStyle w:val="BodyText"/>
+      </w:pPr>
+      <w:r>
+        <w:t xml:space="preserve">Overall, the model trusts the cumulative calibration with an average of about 20% significantly less than the openness indicator with 60%. After the initial increase, which can easily be linked to the spread of agricultural production, the latter tends to fluctuate less and thus has a dampening effect on the overall estimate. Nevertheless, by all appearances, the general trends in the cumulative calibration are quite well reflected in the land opening, even if such eyeballing should be interpreted with caution. We would suggest that the changes within the Neolithic and Bronze Age are rather gradual compared to the much more severe qualitative shifts to a productive economy as well as to the later developments outside our window of observation, which are suggestive of a much more large-scale reshaping of the landscape. The model itself is designed rather conservatively by the limit of maximum growth, which is estimated within the model but influences it by its very presence. Therefore, this proxy corresponds better and more homogeneously to a smooth increase in the number of settlements than do the strong fluctuations in the</w:t>
+      </w:r>
+      <w:r>
+        <w:t xml:space="preserve"> </w:t>
+      </w:r>
+      <w:r>
+        <w:rPr>
+          <w:vertAlign w:val="superscript"/>
+        </w:rPr>
+        <w:t xml:space="preserve">14</w:t>
+      </w:r>
+      <w:r>
+        <w:t xml:space="preserve">C data set.</w:t>
+      </w:r>
+    </w:p>
+    <w:p>
+      <w:pPr>
+        <w:pStyle w:val="BodyText"/>
+      </w:pPr>
+      <w:r>
+        <w:t xml:space="preserve">The aoristic sum remains relatively even over large areas of the observation window. It is not until the Middle and Late Bronze Age that their values rise significantly, which is also noticeable in the overall estimate by a clear increase. Overall, it remains to be seen to what extent a modelling of the taphonomic loss</w:t>
+      </w:r>
+      <w:r>
+        <w:t xml:space="preserve"> </w:t>
+      </w:r>
+      <w:r>
+        <w:t xml:space="preserve">(Surovell et al., 2009)</w:t>
+      </w:r>
+      <w:r>
+        <w:t xml:space="preserve"> </w:t>
+      </w:r>
+      <w:r>
+        <w:t xml:space="preserve">could be integrated. We have refrained from doing so in this first model, as this would have introduced further degrees of freedom - but we are aware that with a broader database this would be an interesting possibility, and that it would itself be a variable to be estimated, e.g. in connection with proxies that are not influenced by it (openness indicators, but also data from the demography of burial collectives). This would make it possible to estimate a value from original archaeological material independently of variables that have little to do with archaeological data, such as volcanic eruptions.</w:t>
+      </w:r>
+    </w:p>
+    <w:p>
+      <w:pPr>
+        <w:pStyle w:val="BodyText"/>
+      </w:pPr>
+      <w:r>
+        <w:t xml:space="preserve">The number of simultaneously existing lakeshore settlements is a very limited temporal and spatial estimator, but extremely reliable. Its limitations are reflected in the low overall confidence of the model, since its value is 0 over long stretches, while other indicators suggest clearly different patterns. However, where it has information potential, such as around and shortly after 3800 BCE, 3200 BCE or especially around 2750 BCE, its fluctuations have a noticeable influence on the overall estimate. The peak around 1600 BCE also leaves a noticeable impact. This highlights another potential of our approach: where a proxy has little structure and thus little significance, or where its trends cannot be linked to other indicators, it consequently has little influence. For periods in which it can provide information, however, this will also feed into the overall model, despite a low overall confidence in the estimator.</w:t>
+      </w:r>
+    </w:p>
+    <w:p>
+      <w:pPr>
+        <w:pStyle w:val="BodyText"/>
+      </w:pPr>
+      <w:r>
+        <w:t xml:space="preserve">In order to review the reconstruction against the background of established archaeological knowledge and narratives, we consider it useful to parallelise the archaeological phase boundaries with the changes in the estimate. It should be noted, however, that the estimate is not completely independent of the archaeological phases: due to the aoristic sum, which is itself strongly determined by this phase division, corresponding boundaries also influence the structure of the reconstruction. Nevertheless, it helps to check whether the estimate is in strong contradiction to the generally accepted picture or whether it is able to make a credible prediction within this context.</w:t>
+      </w:r>
+    </w:p>
+    <w:p>
+      <w:pPr>
+        <w:pStyle w:val="BodyText"/>
+      </w:pPr>
+      <w:r>
+        <w:drawing>
+          <wp:inline>
+            <wp:extent cx="4587290" cy="3669832"/>
+            <wp:effectExtent b="0" l="0" r="0" t="0"/>
+            <wp:docPr descr="" title="" id="63" name="Picture"/>
+            <a:graphic>
+              <a:graphicData uri="http://schemas.openxmlformats.org/drawingml/2006/picture">
+                <pic:pic>
+                  <pic:nvPicPr>
+                    <pic:cNvPr descr="../figures/popestwithphases-1.png" id="64" name="Picture"/>
+                    <pic:cNvPicPr>
+                      <a:picLocks noChangeArrowheads="1" noChangeAspect="1"/>
+                    </pic:cNvPicPr>
+                  </pic:nvPicPr>
+                  <pic:blipFill>
+                    <a:blip r:embed="rId62"/>
+                    <a:stretch>
+                      <a:fillRect/>
+                    </a:stretch>
+                  </pic:blipFill>
+                  <pic:spPr bwMode="auto">
+                    <a:xfrm>
+                      <a:off x="0" y="0"/>
+                      <a:ext cx="4587290" cy="3669832"/>
+                    </a:xfrm>
+                    <a:prstGeom prst="rect">
+                      <a:avLst/>
+                    </a:prstGeom>
+                    <a:noFill/>
+                    <a:ln w="9525">
+                      <a:noFill/>
+                      <a:headEnd/>
+                      <a:tailEnd/>
+                    </a:ln>
+                  </pic:spPr>
+                </pic:pic>
+              </a:graphicData>
+            </a:graphic>
+          </wp:inline>
+        </w:drawing>
+      </w:r>
+    </w:p>
+    <w:p>
+      <w:pPr>
+        <w:pStyle w:val="BodyText"/>
+      </w:pPr>
+      <w:r>
+        <w:t xml:space="preserve">Figure</w:t>
+      </w:r>
+      <w:r>
+        <w:t xml:space="preserve"> </w:t>
+      </w:r>
+      <w:r>
+        <w:t xml:space="preserve">??</w:t>
+      </w:r>
+      <w:r>
+        <w:t xml:space="preserve"> </w:t>
+      </w:r>
+      <w:r>
+        <w:t xml:space="preserve">underlays the estimated development with the rough archaeological phases for the Swiss Plateau. The Older and Middle Neolithic phases are in fact hardly documented with known sites in Switzerland. Here we must assume a basically low level of settlement, probably mainly by hunter-gatherer groups. Isolated Neolithic sites of the LBK and later groups are known in the periphery of Switzerland, but they play a subordinate role. The Neolithic really began here in the so-called Upper Neolithic, connected with the cultural phenomena of Egolszwil and Cortaillod respectively Pfyn, as well as with the first lake shore settlements. In this period, we also see a clear increase in the estimated population in the model. In the transition to the Late Neolithic we know from the lakeshore settlements the so-called Horgen Gap. This is also visible as a slight decrease in the model. In another study</w:t>
+      </w:r>
+      <w:r>
+        <w:t xml:space="preserve"> </w:t>
+      </w:r>
+      <w:r>
+        <w:t xml:space="preserve">(Heitz et al., 2021)</w:t>
+      </w:r>
+      <w:r>
+        <w:t xml:space="preserve"> </w:t>
+      </w:r>
+      <w:r>
+        <w:t xml:space="preserve">we could show that this is in fact probably not a decline in population but rather a shift in settlement strategy. In the Late Neolithic, associated with the Horgen pottery, we then see a clear increase in the intensity of settlement, which reaches its peak and its break-off at the transition to the Corded Ware and thus to the Final Neolithic. In the second half of the Early Bronze Age, from which we again know lakeshore settlements, there is again a clear increase in population size according to the model, which continues until the Late Bronze Age. All in all, the estimate of the model corresponds to our expectations, although we must be aware that our expectations are not ground truth. Nevertheless, it can be said that the predictions of the model can be well integrated into the known narratives and make them more precise or provide them with a higher resolution, thus gaining credibility for the model predictions.</w:t>
+      </w:r>
+    </w:p>
+    <w:bookmarkEnd w:id="65"/>
+    <w:bookmarkStart w:id="66" w:name="conclusion-and-outlook"/>
     <w:p>
       <w:pPr>
         <w:pStyle w:val="Heading1"/>
@@ -6928,11 +7094,35 @@
         <w:tab/>
       </w:r>
       <w:r>
-        <w:t xml:space="preserve">Conclusion</w:t>
-      </w:r>
-    </w:p>
-    <w:bookmarkEnd w:id="63"/>
-    <w:bookmarkStart w:id="64" w:name="acknowledgements"/>
+        <w:t xml:space="preserve">Conclusion and Outlook</w:t>
+      </w:r>
+    </w:p>
+    <w:p>
+      <w:pPr>
+        <w:pStyle w:val="FirstParagraph"/>
+      </w:pPr>
+      <w:r>
+        <w:t xml:space="preserve">With this model and its predictions, we believe we can demonstrate how it is possible to achieve a true multiproxy analysis of prehistoric demographic processes. Previous attempts in this regard have so far only achieved a juxtaposition of different indicators, without the possibility of truly linking them or assessing the confidence in the individual indicators. Also, in previous approaches it was not possible to specify a confidence interval for the estimates. Within a Bayesian framework with an observational model based on Poisson regression, all these demands can be met. We thus believe we can provide a better basis than before for estimating population processes and changes in the number of settlements.</w:t>
+      </w:r>
+    </w:p>
+    <w:p>
+      <w:pPr>
+        <w:pStyle w:val="BodyText"/>
+      </w:pPr>
+      <w:r>
+        <w:t xml:space="preserve">The currently presented model is only the first step towards a more sophisticated approach. So far, we have trusted the individual indicators in their aggregation without modelling them with a measurement error, which they undoubtedly inherit. Moreover, our estimates are based on a limited number of indicators, almost all of which are subject to preservation conditions except for the openness indicator. Consequently, a transformation of the results into the range of absolute numbers for population density can only be achieved by means of predefined parameters for upper limit of population growth, settlement size and the initial value of the reconstruction. In the future application and refinement of the model, this must be overcome. For this purpose, further proxies independent of the immediate temporally changing conditions of the archaeological record have to be integrated. These can be data on settlement sizes, parameters for economic-ecological carrying capacity, demographic data from burial groups as well as palaeogenetic data on population sizes. Other possible indicators can still be identified.</w:t>
+      </w:r>
+    </w:p>
+    <w:p>
+      <w:pPr>
+        <w:pStyle w:val="BodyText"/>
+      </w:pPr>
+      <w:r>
+        <w:t xml:space="preserve">These data are available to varying degrees in different regions. In the Swiss Plateau, for example, there are too few data on human remains over large areas of prehistory to be able to integrate them meaningfully into a model. By means of large-scale modelling, however, it would be possible to supplement gaps in the data of individual regions with regions in which these data are available by means of regionalisation and partial transfer of information (partial pooling). Such an extension would be the next logical step in the improvement of the model, to which we hope to be able to contribute a further study in the near future.</w:t>
+      </w:r>
+    </w:p>
+    <w:bookmarkEnd w:id="66"/>
+    <w:bookmarkStart w:id="67" w:name="acknowledgements"/>
     <w:p>
       <w:pPr>
         <w:pStyle w:val="Heading1"/>
@@ -6951,12 +7141,38 @@
       </w:r>
     </w:p>
     <w:p>
+      <w:pPr>
+        <w:pStyle w:val="FirstParagraph"/>
+      </w:pPr>
+      <w:r>
+        <w:t xml:space="preserve">Large parts of the data collection were conducted as part of the project</w:t>
+      </w:r>
+      <w:r>
+        <w:t xml:space="preserve"> </w:t>
+      </w:r>
+      <w:r>
+        <w:t xml:space="preserve">‘</w:t>
+      </w:r>
+      <w:r>
+        <w:t xml:space="preserve">Beyond lake settlements</w:t>
+      </w:r>
+      <w:r>
+        <w:t xml:space="preserve">’</w:t>
+      </w:r>
+      <w:r>
+        <w:t xml:space="preserve"> </w:t>
+      </w:r>
+      <w:r>
+        <w:t xml:space="preserve">in the doctoral thesis of Julian Laabs, funded by the SNF (project number 152862, PI Albert Hafner). Further data collection was done as part of the XRONOS project, also funded by the SNSF (project number 198153, PI Martin Hinz). The development of the openness index took place within the framework of the project Time and Temporality in Archaeology (project number 194326, PI Caroline Heitz) and was inspired by the cooperation within the project QuantHum (project 169371, PI Marco Conedera), both also funded by the SNSF. We also thank the Institute of Archaeological Sciences of the University of Bern for its support and faith in the outcome of our modelling project. Finally, we thank (already) the unknown reviewers for their helpful comments, which will certainly improve this manuscript significantly.</w:t>
+      </w:r>
+    </w:p>
+    <w:p>
       <w:r>
         <w:br w:type="page"/>
       </w:r>
     </w:p>
-    <w:bookmarkEnd w:id="64"/>
-    <w:bookmarkStart w:id="94" w:name="references"/>
+    <w:bookmarkEnd w:id="67"/>
+    <w:bookmarkStart w:id="101" w:name="references"/>
     <w:p>
       <w:pPr>
         <w:pStyle w:val="Heading1"/>
@@ -6974,8 +7190,8 @@
         <w:t xml:space="preserve">References</w:t>
       </w:r>
     </w:p>
-    <w:bookmarkStart w:id="92" w:name="refs"/>
-    <w:bookmarkStart w:id="66" w:name="ref-bryant2018"/>
+    <w:bookmarkStart w:id="99" w:name="refs"/>
+    <w:bookmarkStart w:id="69" w:name="ref-bryant2018"/>
     <w:p>
       <w:pPr>
         <w:pStyle w:val="Bibliography"/>
@@ -6986,7 +7202,7 @@
       <w:r>
         <w:t xml:space="preserve"> </w:t>
       </w:r>
-      <w:hyperlink r:id="rId65">
+      <w:hyperlink r:id="rId68">
         <w:r>
           <w:rPr>
             <w:rStyle w:val="Hyperlink"/>
@@ -6995,8 +7211,8 @@
         </w:r>
       </w:hyperlink>
     </w:p>
-    <w:bookmarkEnd w:id="66"/>
-    <w:bookmarkStart w:id="67" w:name="ref-childe_man_1936"/>
+    <w:bookmarkEnd w:id="69"/>
+    <w:bookmarkStart w:id="70" w:name="ref-childe_man_1936"/>
     <w:p>
       <w:pPr>
         <w:pStyle w:val="Bibliography"/>
@@ -7020,8 +7236,8 @@
         <w:t xml:space="preserve">. Watts &amp; Co., London.</w:t>
       </w:r>
     </w:p>
-    <w:bookmarkEnd w:id="67"/>
-    <w:bookmarkStart w:id="68" w:name="ref-colton_prehistoric_1949"/>
+    <w:bookmarkEnd w:id="70"/>
+    <w:bookmarkStart w:id="71" w:name="ref-colton_prehistoric_1949"/>
     <w:p>
       <w:pPr>
         <w:pStyle w:val="Bibliography"/>
@@ -7042,8 +7258,8 @@
         <w:t xml:space="preserve">area. Plateau 22, 21–25.</w:t>
       </w:r>
     </w:p>
-    <w:bookmarkEnd w:id="68"/>
-    <w:bookmarkStart w:id="69" w:name="ref-cook_reconsideration_1946"/>
+    <w:bookmarkEnd w:id="71"/>
+    <w:bookmarkStart w:id="72" w:name="ref-cook_reconsideration_1946"/>
     <w:p>
       <w:pPr>
         <w:pStyle w:val="Bibliography"/>
@@ -7052,8 +7268,8 @@
         <w:t xml:space="preserve">Cook, S.F., 1946. A reconsideration of shell mounds with respect to population and nutrition. American Antiquity 12, 51–53.</w:t>
       </w:r>
     </w:p>
-    <w:bookmarkEnd w:id="69"/>
-    <w:bookmarkStart w:id="71" w:name="ref-crema2021"/>
+    <w:bookmarkEnd w:id="72"/>
+    <w:bookmarkStart w:id="74" w:name="ref-crema2021"/>
     <w:p>
       <w:pPr>
         <w:pStyle w:val="Bibliography"/>
@@ -7064,7 +7280,7 @@
       <w:r>
         <w:t xml:space="preserve"> </w:t>
       </w:r>
-      <w:hyperlink r:id="rId70">
+      <w:hyperlink r:id="rId73">
         <w:r>
           <w:rPr>
             <w:rStyle w:val="Hyperlink"/>
@@ -7073,13 +7289,34 @@
         </w:r>
       </w:hyperlink>
     </w:p>
-    <w:bookmarkEnd w:id="71"/>
-    <w:bookmarkStart w:id="72" w:name="ref-frankfort_town_1950"/>
+    <w:bookmarkEnd w:id="74"/>
+    <w:bookmarkStart w:id="76" w:name="ref-crema2021a"/>
     <w:p>
       <w:pPr>
         <w:pStyle w:val="Bibliography"/>
       </w:pPr>
       <w:r>
+        <w:t xml:space="preserve">Crema, E.R., Shoda, S., 2021. A Bayesian approach for fitting and comparing demographic growth models of radiocarbon dates: A case study on the Jomon-Yayoi transition in Kyushu (Japan). PloS One 16, e0251695.</w:t>
+      </w:r>
+      <w:r>
+        <w:t xml:space="preserve"> </w:t>
+      </w:r>
+      <w:hyperlink r:id="rId75">
+        <w:r>
+          <w:rPr>
+            <w:rStyle w:val="Hyperlink"/>
+          </w:rPr>
+          <w:t xml:space="preserve">https://doi.org/10.1371/journal.pone.0251695</w:t>
+        </w:r>
+      </w:hyperlink>
+    </w:p>
+    <w:bookmarkEnd w:id="76"/>
+    <w:bookmarkStart w:id="77" w:name="ref-frankfort_town_1950"/>
+    <w:p>
+      <w:pPr>
+        <w:pStyle w:val="Bibliography"/>
+      </w:pPr>
+      <w:r>
         <w:t xml:space="preserve">Frankfort, H., 1950. Town planning in ancient</w:t>
       </w:r>
       <w:r>
@@ -7092,8 +7329,8 @@
         <w:t xml:space="preserve">. Town Planning Review 21, 98–115.</w:t>
       </w:r>
     </w:p>
-    <w:bookmarkEnd w:id="72"/>
-    <w:bookmarkStart w:id="73" w:name="ref-hack_changing_1942"/>
+    <w:bookmarkEnd w:id="77"/>
+    <w:bookmarkStart w:id="78" w:name="ref-hack_changing_1942"/>
     <w:p>
       <w:pPr>
         <w:pStyle w:val="Bibliography"/>
@@ -7171,8 +7408,8 @@
         <w:t xml:space="preserve">. Harvard University, Cambridge.</w:t>
       </w:r>
     </w:p>
-    <w:bookmarkEnd w:id="73"/>
-    <w:bookmarkStart w:id="74" w:name="ref-hassan_demographic_1981"/>
+    <w:bookmarkEnd w:id="78"/>
+    <w:bookmarkStart w:id="79" w:name="ref-hassan_demographic_1981"/>
     <w:p>
       <w:pPr>
         <w:pStyle w:val="Bibliography"/>
@@ -7181,8 +7418,8 @@
         <w:t xml:space="preserve">Hassan, F.A., 1981. Demographic archaeology, Studies in archaeology. Academic Press, New York.</w:t>
       </w:r>
     </w:p>
-    <w:bookmarkEnd w:id="74"/>
-    <w:bookmarkStart w:id="76" w:name="ref-heitz2021"/>
+    <w:bookmarkEnd w:id="79"/>
+    <w:bookmarkStart w:id="81" w:name="ref-heitz2021"/>
     <w:p>
       <w:pPr>
         <w:pStyle w:val="Bibliography"/>
@@ -7193,7 +7430,7 @@
       <w:r>
         <w:t xml:space="preserve"> </w:t>
       </w:r>
-      <w:hyperlink r:id="rId75">
+      <w:hyperlink r:id="rId80">
         <w:r>
           <w:rPr>
             <w:rStyle w:val="Hyperlink"/>
@@ -7202,8 +7439,8 @@
         </w:r>
       </w:hyperlink>
     </w:p>
-    <w:bookmarkEnd w:id="76"/>
-    <w:bookmarkStart w:id="78" w:name="ref-kintigh_grand_2014"/>
+    <w:bookmarkEnd w:id="81"/>
+    <w:bookmarkStart w:id="83" w:name="ref-kintigh_grand_2014"/>
     <w:p>
       <w:pPr>
         <w:pStyle w:val="Bibliography"/>
@@ -7214,7 +7451,7 @@
       <w:r>
         <w:t xml:space="preserve"> </w:t>
       </w:r>
-      <w:hyperlink r:id="rId77">
+      <w:hyperlink r:id="rId82">
         <w:r>
           <w:rPr>
             <w:rStyle w:val="Hyperlink"/>
@@ -7223,8 +7460,8 @@
         </w:r>
       </w:hyperlink>
     </w:p>
-    <w:bookmarkEnd w:id="78"/>
-    <w:bookmarkStart w:id="79" w:name="ref-laabs2019"/>
+    <w:bookmarkEnd w:id="83"/>
+    <w:bookmarkStart w:id="84" w:name="ref-laabs2019"/>
     <w:p>
       <w:pPr>
         <w:pStyle w:val="Bibliography"/>
@@ -7233,8 +7470,8 @@
         <w:t xml:space="preserve">Laabs, J., 2019. Populations- und landnutzungsmodellierung der neolithischen und bronzezeitlichen westschweiz (PhD thesis). Bern.</w:t>
       </w:r>
     </w:p>
-    <w:bookmarkEnd w:id="79"/>
-    <w:bookmarkStart w:id="81" w:name="ref-lechterbeck2014"/>
+    <w:bookmarkEnd w:id="84"/>
+    <w:bookmarkStart w:id="86" w:name="ref-lechterbeck2014"/>
     <w:p>
       <w:pPr>
         <w:pStyle w:val="Bibliography"/>
@@ -7245,7 +7482,7 @@
       <w:r>
         <w:t xml:space="preserve"> </w:t>
       </w:r>
-      <w:hyperlink r:id="rId80">
+      <w:hyperlink r:id="rId85">
         <w:r>
           <w:rPr>
             <w:rStyle w:val="Hyperlink"/>
@@ -7254,8 +7491,8 @@
         </w:r>
       </w:hyperlink>
     </w:p>
-    <w:bookmarkEnd w:id="81"/>
-    <w:bookmarkStart w:id="83" w:name="ref-martínez-grau2021"/>
+    <w:bookmarkEnd w:id="86"/>
+    <w:bookmarkStart w:id="88" w:name="ref-martínez-grau2021"/>
     <w:p>
       <w:pPr>
         <w:pStyle w:val="Bibliography"/>
@@ -7275,7 +7512,7 @@
       <w:r>
         <w:t xml:space="preserve"> </w:t>
       </w:r>
-      <w:hyperlink r:id="rId82">
+      <w:hyperlink r:id="rId87">
         <w:r>
           <w:rPr>
             <w:rStyle w:val="Hyperlink"/>
@@ -7284,8 +7521,8 @@
         </w:r>
       </w:hyperlink>
     </w:p>
-    <w:bookmarkEnd w:id="83"/>
-    <w:bookmarkStart w:id="85" w:name="ref-muller_tracing_2019"/>
+    <w:bookmarkEnd w:id="88"/>
+    <w:bookmarkStart w:id="90" w:name="ref-muller_tracing_2019"/>
     <w:p>
       <w:pPr>
         <w:pStyle w:val="Bibliography"/>
@@ -7308,7 +7545,7 @@
       <w:r>
         <w:t xml:space="preserve"> </w:t>
       </w:r>
-      <w:hyperlink r:id="rId84">
+      <w:hyperlink r:id="rId89">
         <w:r>
           <w:rPr>
             <w:rStyle w:val="Hyperlink"/>
@@ -7317,8 +7554,8 @@
         </w:r>
       </w:hyperlink>
     </w:p>
-    <w:bookmarkEnd w:id="85"/>
-    <w:bookmarkStart w:id="87" w:name="ref-nikulka2016"/>
+    <w:bookmarkEnd w:id="90"/>
+    <w:bookmarkStart w:id="92" w:name="ref-nikulka2016"/>
     <w:p>
       <w:pPr>
         <w:pStyle w:val="Bibliography"/>
@@ -7329,7 +7566,7 @@
       <w:r>
         <w:t xml:space="preserve"> </w:t>
       </w:r>
-      <w:hyperlink r:id="rId86">
+      <w:hyperlink r:id="rId91">
         <w:r>
           <w:rPr>
             <w:rStyle w:val="Hyperlink"/>
@@ -7341,8 +7578,8 @@
         <w:t xml:space="preserve">. Sidestone Press, Leiden.</w:t>
       </w:r>
     </w:p>
-    <w:bookmarkEnd w:id="87"/>
-    <w:bookmarkStart w:id="89" w:name="ref-rick_dates_1987"/>
+    <w:bookmarkEnd w:id="92"/>
+    <w:bookmarkStart w:id="94" w:name="ref-rick_dates_1987"/>
     <w:p>
       <w:pPr>
         <w:pStyle w:val="Bibliography"/>
@@ -7407,7 +7644,7 @@
       <w:r>
         <w:t xml:space="preserve"> </w:t>
       </w:r>
-      <w:hyperlink r:id="rId88">
+      <w:hyperlink r:id="rId93">
         <w:r>
           <w:rPr>
             <w:rStyle w:val="Hyperlink"/>
@@ -7416,8 +7653,8 @@
         </w:r>
       </w:hyperlink>
     </w:p>
-    <w:bookmarkEnd w:id="89"/>
-    <w:bookmarkStart w:id="90" w:name="ref-shennan_population_2000"/>
+    <w:bookmarkEnd w:id="94"/>
+    <w:bookmarkStart w:id="95" w:name="ref-shennan_population_2000"/>
     <w:p>
       <w:pPr>
         <w:pStyle w:val="Bibliography"/>
@@ -7468,24 +7705,45 @@
         <w:t xml:space="preserve">. Current Anthropology 41, 811–835.</w:t>
       </w:r>
     </w:p>
-    <w:bookmarkEnd w:id="90"/>
-    <w:bookmarkStart w:id="91" w:name="ref-zimmermann2004"/>
+    <w:bookmarkEnd w:id="95"/>
+    <w:bookmarkStart w:id="97" w:name="ref-surovell2009"/>
     <w:p>
       <w:pPr>
         <w:pStyle w:val="Bibliography"/>
       </w:pPr>
       <w:r>
+        <w:t xml:space="preserve">Surovell, T.A., Byrd Finley, J., Smith, G.M., Brantingham, P.J., Kelly, R., 2009. Correcting temporal frequency distributions for taphonomic bias. Journal of Archaeological Science 36, 1715–1724.</w:t>
+      </w:r>
+      <w:r>
+        <w:t xml:space="preserve"> </w:t>
+      </w:r>
+      <w:hyperlink r:id="rId96">
+        <w:r>
+          <w:rPr>
+            <w:rStyle w:val="Hyperlink"/>
+          </w:rPr>
+          <w:t xml:space="preserve">https://doi.org/10.1016/j.jas.2009.03.029</w:t>
+        </w:r>
+      </w:hyperlink>
+    </w:p>
+    <w:bookmarkEnd w:id="97"/>
+    <w:bookmarkStart w:id="98" w:name="ref-zimmermann2004"/>
+    <w:p>
+      <w:pPr>
+        <w:pStyle w:val="Bibliography"/>
+      </w:pPr>
+      <w:r>
         <w:t xml:space="preserve">Zimmermann, A., 2004. Landschaftsarchäologie II. Überlegungen zu prinzipien einer landschaftsarchäologie.</w:t>
       </w:r>
     </w:p>
-    <w:bookmarkEnd w:id="91"/>
-    <w:bookmarkEnd w:id="92"/>
+    <w:bookmarkEnd w:id="98"/>
+    <w:bookmarkEnd w:id="99"/>
     <w:p>
       <w:r>
         <w:br w:type="page"/>
       </w:r>
     </w:p>
-    <w:bookmarkStart w:id="93" w:name="colophon"/>
+    <w:bookmarkStart w:id="100" w:name="colophon"/>
     <w:p>
       <w:pPr>
         <w:pStyle w:val="Heading3"/>
@@ -7508,7 +7766,7 @@
         <w:pStyle w:val="FirstParagraph"/>
       </w:pPr>
       <w:r>
-        <w:t xml:space="preserve">This report was generated on 2022-04-09 17:46:06 using the following computational environment and dependencies:</w:t>
+        <w:t xml:space="preserve">This report was generated on 2022-04-11 16:50:17 using the following computational environment and dependencies:</w:t>
       </w:r>
     </w:p>
     <w:p>
@@ -7609,7 +7867,7 @@
         <w:rPr>
           <w:rStyle w:val="VerbatimChar"/>
         </w:rPr>
-        <w:t xml:space="preserve">#&gt;  date     2022-04-09                  </w:t>
+        <w:t xml:space="preserve">#&gt;  date     2022-04-11                  </w:t>
       </w:r>
       <w:r>
         <w:br/>
@@ -7924,6 +8182,15 @@
         <w:rPr>
           <w:rStyle w:val="VerbatimChar"/>
         </w:rPr>
+        <w:t xml:space="preserve">#&gt;  here          * 1.0.1   2020-12-13 [1] CRAN (R 4.1.1)</w:t>
+      </w:r>
+      <w:r>
+        <w:br/>
+      </w:r>
+      <w:r>
+        <w:rPr>
+          <w:rStyle w:val="VerbatimChar"/>
+        </w:rPr>
         <w:t xml:space="preserve">#&gt;  highr           0.9     2021-04-16 [1] CRAN (R 4.1.0)</w:t>
       </w:r>
       <w:r>
@@ -8149,6 +8416,15 @@
         <w:rPr>
           <w:rStyle w:val="VerbatimChar"/>
         </w:rPr>
+        <w:t xml:space="preserve">#&gt;  RColorBrewer    1.1-2   2014-12-07 [1] CRAN (R 4.1.0)</w:t>
+      </w:r>
+      <w:r>
+        <w:br/>
+      </w:r>
+      <w:r>
+        <w:rPr>
+          <w:rStyle w:val="VerbatimChar"/>
+        </w:rPr>
         <w:t xml:space="preserve">#&gt;  Rcpp            1.0.7   2021-07-07 [1] CRAN (R 4.1.2)</w:t>
       </w:r>
       <w:r>
@@ -8404,8 +8680,8 @@
         <w:t xml:space="preserve">#&gt; [2] /usr/lib/R/library</w:t>
       </w:r>
     </w:p>
-    <w:bookmarkEnd w:id="93"/>
-    <w:bookmarkEnd w:id="94"/>
+    <w:bookmarkEnd w:id="100"/>
+    <w:bookmarkEnd w:id="101"/>
     <w:sectPr>
       <w:pgSz w:h="15840" w:w="12240"/>
       <w:pgMar w:bottom="1440" w:footer="720" w:gutter="0" w:header="720" w:left="1440" w:right="1440" w:top="1440"/>

</xml_diff>

<commit_message>
implemented Julians suggestions and corrections
</commit_message>
<xml_diff>
--- a/manuscript/paper.docx
+++ b/manuscript/paper.docx
@@ -239,7 +239,7 @@
         <w:pStyle w:val="Date"/>
       </w:pPr>
       <w:r>
-        <w:t xml:space="preserve">11</w:t>
+        <w:t xml:space="preserve">13</w:t>
       </w:r>
       <w:r>
         <w:t xml:space="preserve"> </w:t>
@@ -2426,16 +2426,16 @@
         <w:pStyle w:val="BodyText"/>
       </w:pPr>
       <w:r>
-        <w:t xml:space="preserve">After research interest turned increasingly to other aspects with the emergence of post-process trends, a strong boom in the study of population sizes can be observed especially since the 2010s (or even earlier,</w:t>
-      </w:r>
-      <w:r>
-        <w:t xml:space="preserve"> </w:t>
-      </w:r>
-      <w:r>
-        <w:t xml:space="preserve">(Shennan, 2000)</w:t>
-      </w:r>
-      <w:r>
-        <w:t xml:space="preserve">). This is probably due, on the one hand, to the new shift towards the study of human-environment relationships, for which an assessment of the size of human populations is indispensable. This is true especially for an evaluation of the human impact on the natural environment. Another reason is certainly the emergence of the</w:t>
+        <w:t xml:space="preserve">After research interest turned increasingly to other aspects with the emergence of post-process trends, a strong boom in the study of population sizes can be observed especially since the 2010s</w:t>
+      </w:r>
+      <w:r>
+        <w:t xml:space="preserve"> </w:t>
+      </w:r>
+      <w:r>
+        <w:t xml:space="preserve">(or even earlier, Shennan, 2000)</w:t>
+      </w:r>
+      <w:r>
+        <w:t xml:space="preserve">. This is probably not at least due to the new shift towards the study of human-environment relationships, for which an assessment of the size of human populations is indispensable. This is true especially for an evaluation of the human impact on the natural environment. Another reason is certainly the emergence of the</w:t>
       </w:r>
       <w:r>
         <w:t xml:space="preserve"> </w:t>
@@ -2521,7 +2521,7 @@
         <w:pStyle w:val="Compact"/>
       </w:pPr>
       <w:r>
-        <w:t xml:space="preserve">Proxy is based on a single line of evidence. Although multiproxy approaches exist, in such cases the individual proxies only serve to support each other or the proxy used in the main case. There is no combination of results to increase the accuracy of each of the inaccurate and biased proxies.</w:t>
+        <w:t xml:space="preserve">Reliance on single line of evidence: Most investigations are using only one proxy. Although multiproxy approaches exist, in such cases the individual proxies only serve to support each other or the proxy used in the main case. There is no combination of results to increase the accuracy of each of the inaccurate and biased proxies.</w:t>
       </w:r>
     </w:p>
     <w:p>
@@ -2533,7 +2533,7 @@
         <w:pStyle w:val="Compact"/>
       </w:pPr>
       <w:r>
-        <w:t xml:space="preserve">The uncertainty of evidence is not adequately reflected. In most cases, individual curves are presented as estimates, but the size of the error bars for these estimates is almost never apparent.</w:t>
+        <w:t xml:space="preserve">Uncertainty in measurements: In most cases, individual curves are presented as estimates, but the size of the error bars for these estimates is almost never apparent. This means, that the uncertainty of evidence and derived quantities is not adequately reflected.</w:t>
       </w:r>
     </w:p>
     <w:p>
@@ -2545,7 +2545,7 @@
         <w:pStyle w:val="Compact"/>
       </w:pPr>
       <w:r>
-        <w:t xml:space="preserve">Nature of the archaeological data is taken into account only insufficiently. What is meant here is that they take little account of the inherent uncertainties of the proxies themselves, for lack of an evaluative framework, and that transfer functions from the proxy to the actual size to be observed, i.e. population size or density, are hardly ever evaluated more intensively. In the best case, a critical appraisal of the informative value is provided, but a quantification of the relationship between, for example, a doubling of a proxy value and the change in population density does not take place and cannot take place for lack of a suitable framework or external data for calibration.</w:t>
+        <w:t xml:space="preserve">Lack of transfer functions: What is meant here is that they take little account of the inherent uncertainties of the proxies themselves, for lack of an evaluative framework, and that transfer functions from the proxy to the actual size to be observed, i.e. population size or density, are hardly ever evaluated more intensively. That means, that the nature of the archaeological data is taken into account only insufficiently. In the best case, a critical appraisal of the informative value is provided, but a quantification of the relationship between, for example, a doubling of a proxy value and the change in population density does not take place and cannot take place for lack of a suitable framework or external data for calibration.</w:t>
       </w:r>
     </w:p>
     <w:p>
@@ -2553,7 +2553,7 @@
         <w:pStyle w:val="FirstParagraph"/>
       </w:pPr>
       <w:r>
-        <w:t xml:space="preserve">Archaeological data used to estimate population trends have the following characteristics:</w:t>
+        <w:t xml:space="preserve">Archaeological data used to estimate population trends have the following characteristics, leading to these problems:</w:t>
       </w:r>
     </w:p>
     <w:p>
@@ -2601,7 +2601,7 @@
         <w:pStyle w:val="Compact"/>
       </w:pPr>
       <w:r>
-        <w:t xml:space="preserve">Unreliable: Comprehensive information and derived data are influenced by research strategies. Systematic distortions are possible or rather the rule.</w:t>
+        <w:t xml:space="preserve">Unreliable: Comprehensive information and derived data are influenced by research strategies, research history and financial capability of the individual research projects. Systematic distortions are possible or rather the rule.</w:t>
       </w:r>
     </w:p>
     <w:p>
@@ -2613,7 +2613,7 @@
         <w:pStyle w:val="Compact"/>
       </w:pPr>
       <w:r>
-        <w:t xml:space="preserve">Highly heterogeneous: The number of artefacts at a site, the number of houses, the demographic conditions in cemeteries, the estimates of human impact based on pollen analyses: All these are data that may serve our purposes, but which are available in completely different spatio-temporal scales, granularities and information values, and simply represent technically very different data formats and scales.</w:t>
+        <w:t xml:space="preserve">Highly heterogeneous: The number of artefacts at a site, the number of houses, the demographic conditions in cemeteries, the estimates of human impact based on pollen analyses: All these are data that may serve our purposes, are available in completely different spatio-temporal scales, granularities and information values, and simply represent technically very different data formats and scales.</w:t>
       </w:r>
     </w:p>
     <w:p>
@@ -2677,7 +2677,7 @@
         <w:t xml:space="preserve">14</w:t>
       </w:r>
       <w:r>
-        <w:t xml:space="preserve">C data.Most notably are the recently published papers by Crema and Shoda (</w:t>
+        <w:t xml:space="preserve">C data. Most notably are the recently published papers by Crema and Shoda (</w:t>
       </w:r>
       <w:r>
         <w:t xml:space="preserve">(Crema and Shoda, 2021)</w:t>
@@ -2695,7 +2695,7 @@
         <w:t xml:space="preserve">14</w:t>
       </w:r>
       <w:r>
-        <w:t xml:space="preserve">C data only. This is a clear step in the direction of a model-based, and thus scientific, analysis. However, on the one hand, the use of only one proxy, and its use exclusively for testing hypotheses developed independently, creates problems comparable to those of inductive approaches used so far: due to the lack of a combination with other indicators, one is limited to the problems and conditions of sum calibration as a tool. Furthermore, this approach loses significant potential information that would be gained by a direct evaluation of the time series.Thus, the credibility of a model can only be checked as a whole, without the dynamic developments that can arise in the course of demographic processes being represented. Therefore, we would like to better exploit the capabilities of Bayesian hierarchical models through a combination of inductive data analysis and model-passed data integration of different proxies.</w:t>
+        <w:t xml:space="preserve">C data only. This is a clear step in the direction of a model-based, and thus scientific, analysis. However, the use of only one proxy, and its use exclusively for testing hypotheses developed independently, creates problems comparable to those of inductive approaches used so far: due to the lack of a combination with other indicators, one is limited to the problems and conditions of sum calibration as a tool. Furthermore, this approach loses significant potential information that would be gained by a direct evaluation of the time series. Thus, the credibility of a model can only be checked as a whole, without the dynamic developments that can arise in the course of demographic processes being represented. Therefore, we would like to better exploit the capabilities of Bayesian hierarchical models through a combination of inductive data analysis and model-passed data integration of different proxies.</w:t>
       </w:r>
     </w:p>
     <w:p>
@@ -2707,16 +2707,34 @@
       </w:r>
     </w:p>
     <w:bookmarkEnd w:id="21"/>
+    <w:bookmarkStart w:id="51" w:name="materials-and-methods"/>
+    <w:p>
+      <w:pPr>
+        <w:pStyle w:val="Heading1"/>
+      </w:pPr>
+      <w:r>
+        <w:rPr>
+          <w:rStyle w:val="SectionNumber"/>
+        </w:rPr>
+        <w:t xml:space="preserve">2</w:t>
+      </w:r>
+      <w:r>
+        <w:tab/>
+      </w:r>
+      <w:r>
+        <w:t xml:space="preserve">Materials and Methods</w:t>
+      </w:r>
+    </w:p>
     <w:bookmarkStart w:id="22" w:name="background"/>
     <w:p>
       <w:pPr>
-        <w:pStyle w:val="Heading1"/>
+        <w:pStyle w:val="Heading2"/>
       </w:pPr>
       <w:r>
         <w:rPr>
           <w:rStyle w:val="SectionNumber"/>
         </w:rPr>
-        <w:t xml:space="preserve">2</w:t>
+        <w:t xml:space="preserve">2.1</w:t>
       </w:r>
       <w:r>
         <w:tab/>
@@ -2730,7 +2748,7 @@
         <w:pStyle w:val="FirstParagraph"/>
       </w:pPr>
       <w:r>
-        <w:t xml:space="preserve">At the heart of all Bayesian statistics is the concept of updating a given prior assumption with new data and expressing this in probabilities (refs.). Our assumptions about the demographic development of the past must naturally be very conservative. In the logic of the basic Bayesian equation, these assumptions represent the prior (probability). In conjunction with the data that are included as the likelihood of the prior, a posterior (probability) results, which represents the Bayesian learning from data. It is also in the nature of the approach that in real applications there is no point prediction, but in most cases a probability distribution for the prediction. Thus we simultaneously obtained a result and an estimate of the confidence intervals, or better, the credibility interval given the data.</w:t>
+        <w:t xml:space="preserve">At the heart of all Bayesian statistics is the concept of updating a given prior assumption with new data and expressing this in probabilities (refs.). Our assumptions about the demographic development of the past must naturally be very conservative. In the logic of the basic Bayesian equation, these assumptions represent the prior (probability). In conjunction with the data that are included as the likelihood of the prior, a posterior (probability) results, which represents the Bayesian learning from data. It is also in the nature of the approach that in real applications there is no point prediction, but in most cases a probability distribution for the prediction. Thus, we simultaneously obtained a result and an estimate of the confidence intervals, or better, the credibility interval given the data.</w:t>
       </w:r>
     </w:p>
     <w:p>
@@ -2750,7 +2768,7 @@
         <w:t xml:space="preserve">14</w:t>
       </w:r>
       <w:r>
-        <w:t xml:space="preserve">C dates and stratigraphy are something completely different, but both can be mapped to the probability of older and younger and combined in this way. The same is also conceivable (and feasible) when it comes to the probability of population sizes or population densities or their derived dynamics (increase, decrease).</w:t>
+        <w:t xml:space="preserve">C dates and stratigraphy are something completely different, but both can be mapped to the probability of older and younger and combined in this way. The same is also feasible when it comes to the probability of population sizes or population densities or their derived dynamics.</w:t>
       </w:r>
     </w:p>
     <w:p>
@@ -2894,38 +2912,988 @@
         <w:pStyle w:val="BodyText"/>
       </w:pPr>
       <w:r>
-        <w:t xml:space="preserve">This basic structure of the model makes it particularly useful and suitable for the purpose of demographic reconstruction using archaeological, but also other data, which depend on population density in the past. This population density itself is not accessible or measurable by our means. All we have at our disposal are observations derived by unknown transfer functions. These can be of very different natures, such as number of archaeologically observable settlements, or other effects that can be observed through time series, and which are influenced by population in a given area. In our example, these are the openness indicators from pollen data, which we can interpret primarily in terms of human influence and its intensity. On a more abstract level, we can also include expert estimates, as these also happen on (often unspecified) bases that are at least indirectly influenced by past population density. The specifics of the individual data we used in this modelling are discussed in the section</w:t>
-      </w:r>
-      <w:r>
-        <w:t xml:space="preserve"> </w:t>
-      </w:r>
-      <w:r>
-        <w:t xml:space="preserve">3.2</w:t>
-      </w:r>
-      <w:r>
-        <w:t xml:space="preserve">.</w:t>
+        <w:t xml:space="preserve">This basic structure of the model makes it particularly useful and suitable for the purpose of demographic reconstruction using archaeological, but also other data, which depend on population density in the past. This population density itself is not accessible or measurable by our means. All we have at our disposal are observations derived by unknown transfer functions. These can be of very different natures, such as number of archaeologically observable settlements, or other effects that can be observed through time series, and which are influenced by population in a given area. In our example, these are the openness indicators from pollen data, which we can interpret primarily in terms of human influence and its intensity. On a more abstract level, we could also include expert estimates, as these also happen on (often unspecified) bases that are at least indirectly influenced by past population density. The specifics of the individual data we used in this modelling are discussed in the next section.</w:t>
       </w:r>
     </w:p>
     <w:bookmarkEnd w:id="22"/>
-    <w:bookmarkStart w:id="51" w:name="materials-and-methods"/>
-    <w:p>
-      <w:pPr>
-        <w:pStyle w:val="Heading1"/>
+    <w:bookmarkStart w:id="41" w:name="dataproxies"/>
+    <w:p>
+      <w:pPr>
+        <w:pStyle w:val="Heading2"/>
       </w:pPr>
       <w:r>
         <w:rPr>
           <w:rStyle w:val="SectionNumber"/>
         </w:rPr>
-        <w:t xml:space="preserve">3</w:t>
+        <w:t xml:space="preserve">2.2</w:t>
       </w:r>
       <w:r>
         <w:tab/>
       </w:r>
       <w:r>
-        <w:t xml:space="preserve">Materials and Methods</w:t>
-      </w:r>
-    </w:p>
-    <w:bookmarkStart w:id="26" w:name="process-model"/>
+        <w:t xml:space="preserve">Data/Proxies</w:t>
+      </w:r>
+    </w:p>
+    <w:p>
+      <w:pPr>
+        <w:pStyle w:val="FirstParagraph"/>
+      </w:pPr>
+      <w:r>
+        <w:t xml:space="preserve">In principle, a large number of different data sources can be integrated into the overall model as observations, provided that these observations a) can be understood as dependent on the population density in the past, and b) a model-like description of this dependence can be created. A non-exhaustive list can be found in the following table</w:t>
+      </w:r>
+      <w:r>
+        <w:t xml:space="preserve"> </w:t>
+      </w:r>
+      <w:r>
+        <w:t xml:space="preserve">2.1</w:t>
+      </w:r>
+      <w:r>
+        <w:t xml:space="preserve">:</w:t>
+      </w:r>
+    </w:p>
+    <w:p>
+      <w:pPr>
+        <w:pStyle w:val="TableCaption"/>
+      </w:pPr>
+      <w:r>
+        <w:t xml:space="preserve">(#tab:tableproxies) A incomplete list of possible observation that can be linked to population developments in the past. Proxies used in this study are highlighted.</w:t>
+      </w:r>
+    </w:p>
+    <w:tbl>
+      <w:tblPr>
+        <w:tblStyle w:val="Table"/>
+        <w:tblW w:type="auto" w:w="0"/>
+        <w:tblLook w:firstRow="1" w:lastRow="0" w:firstColumn="0" w:lastColumn="0" w:noHBand="0" w:noVBand="0" w:val="0020"/>
+        <w:tblCaption w:val="(#tab:tableproxies) A incomplete list of possible observation that can be linked to population developments in the past. Proxies used in this study are highlighted."/>
+      </w:tblPr>
+      <w:tblGrid>
+        <w:gridCol w:w="7920"/>
+      </w:tblGrid>
+      <w:tr>
+        <w:trPr>
+          <w:tblHeader w:val="true"/>
+        </w:trPr>
+        <w:tc>
+          <w:tcPr/>
+          <w:p>
+            <w:pPr>
+              <w:pStyle w:val="Compact"/>
+              <w:jc w:val="left"/>
+            </w:pPr>
+            <w:r>
+              <w:t xml:space="preserve">Proxies</w:t>
+            </w:r>
+          </w:p>
+        </w:tc>
+      </w:tr>
+      <w:tr>
+        <w:tc>
+          <w:tcPr/>
+          <w:p>
+            <w:pPr>
+              <w:pStyle w:val="Compact"/>
+              <w:jc w:val="left"/>
+            </w:pPr>
+            <w:r>
+              <w:rPr>
+                <w:bCs/>
+                <w:b/>
+              </w:rPr>
+              <w:t xml:space="preserve">Expert estimates</w:t>
+            </w:r>
+          </w:p>
+        </w:tc>
+      </w:tr>
+      <w:tr>
+        <w:tc>
+          <w:tcPr/>
+          <w:p>
+            <w:pPr>
+              <w:pStyle w:val="Compact"/>
+              <w:jc w:val="left"/>
+            </w:pPr>
+            <w:r>
+              <w:t xml:space="preserve">Ethnographic Analogies</w:t>
+            </w:r>
+          </w:p>
+        </w:tc>
+      </w:tr>
+      <w:tr>
+        <w:tc>
+          <w:tcPr/>
+          <w:p>
+            <w:pPr>
+              <w:pStyle w:val="Compact"/>
+              <w:jc w:val="left"/>
+            </w:pPr>
+            <w:r>
+              <w:t xml:space="preserve">Carrying Capacity</w:t>
+            </w:r>
+          </w:p>
+        </w:tc>
+      </w:tr>
+      <w:tr>
+        <w:tc>
+          <w:tcPr/>
+          <w:p>
+            <w:pPr>
+              <w:pStyle w:val="Compact"/>
+              <w:jc w:val="left"/>
+            </w:pPr>
+            <w:r>
+              <w:t xml:space="preserve">Economic modelling</w:t>
+            </w:r>
+          </w:p>
+        </w:tc>
+      </w:tr>
+      <w:tr>
+        <w:tc>
+          <w:tcPr/>
+          <w:p>
+            <w:pPr>
+              <w:pStyle w:val="Compact"/>
+              <w:jc w:val="left"/>
+            </w:pPr>
+            <w:r>
+              <w:t xml:space="preserve">Extrapolation of buried individuals</w:t>
+            </w:r>
+          </w:p>
+        </w:tc>
+      </w:tr>
+      <w:tr>
+        <w:tc>
+          <w:tcPr/>
+          <w:p>
+            <w:pPr>
+              <w:pStyle w:val="Compact"/>
+              <w:jc w:val="left"/>
+            </w:pPr>
+            <w:r>
+              <w:t xml:space="preserve">Burial anthropology</w:t>
+            </w:r>
+          </w:p>
+        </w:tc>
+      </w:tr>
+      <w:tr>
+        <w:tc>
+          <w:tcPr/>
+          <w:p>
+            <w:pPr>
+              <w:pStyle w:val="Compact"/>
+              <w:jc w:val="left"/>
+            </w:pPr>
+            <w:r>
+              <w:t xml:space="preserve">Settlement data, number of houses</w:t>
+            </w:r>
+          </w:p>
+        </w:tc>
+      </w:tr>
+      <w:tr>
+        <w:tc>
+          <w:tcPr/>
+          <w:p>
+            <w:pPr>
+              <w:pStyle w:val="Compact"/>
+              <w:jc w:val="left"/>
+            </w:pPr>
+            <w:r>
+              <w:t xml:space="preserve">Settlement data, settlement size</w:t>
+            </w:r>
+          </w:p>
+        </w:tc>
+      </w:tr>
+      <w:tr>
+        <w:tc>
+          <w:tcPr/>
+          <w:p>
+            <w:pPr>
+              <w:pStyle w:val="Compact"/>
+              <w:jc w:val="left"/>
+            </w:pPr>
+            <w:r>
+              <w:rPr>
+                <w:bCs/>
+                <w:b/>
+              </w:rPr>
+              <w:t xml:space="preserve">Aoristic analysis</w:t>
+            </w:r>
+          </w:p>
+        </w:tc>
+      </w:tr>
+      <w:tr>
+        <w:tc>
+          <w:tcPr/>
+          <w:p>
+            <w:pPr>
+              <w:pStyle w:val="Compact"/>
+              <w:jc w:val="left"/>
+            </w:pPr>
+            <w:r>
+              <w:rPr>
+                <w:bCs/>
+                <w:b/>
+              </w:rPr>
+              <w:t xml:space="preserve">Dendro dates</w:t>
+            </w:r>
+          </w:p>
+        </w:tc>
+      </w:tr>
+      <w:tr>
+        <w:tc>
+          <w:tcPr/>
+          <w:p>
+            <w:pPr>
+              <w:pStyle w:val="Compact"/>
+              <w:jc w:val="left"/>
+            </w:pPr>
+            <w:r>
+              <w:t xml:space="preserve">Amount of archaeological objects</w:t>
+            </w:r>
+          </w:p>
+        </w:tc>
+      </w:tr>
+      <w:tr>
+        <w:tc>
+          <w:tcPr/>
+          <w:p>
+            <w:pPr>
+              <w:pStyle w:val="Compact"/>
+              <w:jc w:val="left"/>
+            </w:pPr>
+            <w:r>
+              <w:rPr>
+                <w:bCs/>
+                <w:b/>
+              </w:rPr>
+              <w:t xml:space="preserve">Radiocarbon sum calibration</w:t>
+            </w:r>
+          </w:p>
+        </w:tc>
+      </w:tr>
+      <w:tr>
+        <w:tc>
+          <w:tcPr/>
+          <w:p>
+            <w:pPr>
+              <w:pStyle w:val="Compact"/>
+              <w:jc w:val="left"/>
+            </w:pPr>
+            <w:r>
+              <w:t xml:space="preserve">Estimates based on specific object types</w:t>
+            </w:r>
+          </w:p>
+        </w:tc>
+      </w:tr>
+      <w:tr>
+        <w:tc>
+          <w:tcPr/>
+          <w:p>
+            <w:pPr>
+              <w:pStyle w:val="Compact"/>
+              <w:jc w:val="left"/>
+            </w:pPr>
+            <w:r>
+              <w:rPr>
+                <w:bCs/>
+                <w:b/>
+              </w:rPr>
+              <w:t xml:space="preserve">Human impact from pollen or colluvial data</w:t>
+            </w:r>
+          </w:p>
+        </w:tc>
+      </w:tr>
+      <w:tr>
+        <w:tc>
+          <w:tcPr/>
+          <w:p>
+            <w:pPr>
+              <w:pStyle w:val="Compact"/>
+              <w:jc w:val="left"/>
+            </w:pPr>
+            <w:r>
+              <w:t xml:space="preserve">aDNA based estimates</w:t>
+            </w:r>
+          </w:p>
+        </w:tc>
+      </w:tr>
+      <w:tr>
+        <w:tc>
+          <w:tcPr/>
+          <w:p>
+            <w:pPr>
+              <w:pStyle w:val="Compact"/>
+              <w:jc w:val="left"/>
+            </w:pPr>
+            <w:r>
+              <w:t xml:space="preserve">…</w:t>
+            </w:r>
+          </w:p>
+        </w:tc>
+      </w:tr>
+    </w:tbl>
+    <w:p>
+      <w:pPr>
+        <w:pStyle w:val="BodyText"/>
+      </w:pPr>
+      <w:r>
+        <w:t xml:space="preserve">Our working region consists of the Swiss Plateau, which on the one hand offers excellent data for demographic estimation, but on the other hand poses very specific problems for such an undertaking. If we have high-resolution information on the temporal sequence of individual settlements at the lakeside settlements by means of dendro data, this also might cause a research problem with regard to the</w:t>
+      </w:r>
+      <w:r>
+        <w:t xml:space="preserve"> </w:t>
+      </w:r>
+      <w:r>
+        <w:rPr>
+          <w:vertAlign w:val="superscript"/>
+        </w:rPr>
+        <w:t xml:space="preserve">14</w:t>
+      </w:r>
+      <w:r>
+        <w:t xml:space="preserve">C data often used as a proxy.</w:t>
+      </w:r>
+    </w:p>
+    <w:p>
+      <w:pPr>
+        <w:pStyle w:val="BodyText"/>
+      </w:pPr>
+      <w:r>
+        <w:t xml:space="preserve">The dataset we use for the number of dendrodated wetland settlements in the Three Lakes region was collected by Julian Laabs for his PhD thesis</w:t>
+      </w:r>
+      <w:r>
+        <w:t xml:space="preserve"> </w:t>
+      </w:r>
+      <w:r>
+        <w:t xml:space="preserve">(Laabs, 2019)</w:t>
+      </w:r>
+      <w:r>
+        <w:t xml:space="preserve">. Details on the creation of this data series will be published at the referenced location. The time series used here runs from 3900 to 800 BCE, and contains the number of chronologically registered fell phases at individual settlements. This results in a time series that reflects the settlement of the lakeshores in the Neolithic and Bronze Age periods.</w:t>
+      </w:r>
+    </w:p>
+    <w:p>
+      <w:pPr>
+        <w:pStyle w:val="BodyText"/>
+      </w:pPr>
+      <w:r>
+        <w:t xml:space="preserve">The dataset for the</w:t>
+      </w:r>
+      <w:r>
+        <w:t xml:space="preserve"> </w:t>
+      </w:r>
+      <w:r>
+        <w:rPr>
+          <w:vertAlign w:val="superscript"/>
+        </w:rPr>
+        <w:t xml:space="preserve">14</w:t>
+      </w:r>
+      <w:r>
+        <w:t xml:space="preserve">C sum calibration primarily consists of data from the XRONOS database, supplemented by dates from the unpublished PhD thesis of Julian Laabs</w:t>
+      </w:r>
+      <w:r>
+        <w:t xml:space="preserve"> </w:t>
+      </w:r>
+      <w:r>
+        <w:t xml:space="preserve">(Laabs, 2019)</w:t>
+      </w:r>
+      <w:r>
+        <w:t xml:space="preserve"> </w:t>
+      </w:r>
+      <w:r>
+        <w:t xml:space="preserve">and the data collection of</w:t>
+      </w:r>
+      <w:r>
+        <w:t xml:space="preserve"> </w:t>
+      </w:r>
+      <w:r>
+        <w:t xml:space="preserve">(Martínez-Grau et al., 2021)</w:t>
+      </w:r>
+      <w:r>
+        <w:t xml:space="preserve">. It contains a total of 1135 single</w:t>
+      </w:r>
+      <w:r>
+        <w:t xml:space="preserve"> </w:t>
+      </w:r>
+      <w:r>
+        <w:rPr>
+          <w:vertAlign w:val="superscript"/>
+        </w:rPr>
+        <w:t xml:space="preserve">14</w:t>
+      </w:r>
+      <w:r>
+        <w:t xml:space="preserve">C data from 246 sites. The dates were selected so that their distribution area coincides with the catchment area of the pollen proxy explained below (see also Figure</w:t>
+      </w:r>
+      <w:r>
+        <w:t xml:space="preserve"> </w:t>
+      </w:r>
+      <w:r>
+        <w:t xml:space="preserve">2.1</w:t>
+      </w:r>
+      <w:r>
+        <w:t xml:space="preserve">). The dates in the dataset range in</w:t>
+      </w:r>
+      <w:r>
+        <w:t xml:space="preserve"> </w:t>
+      </w:r>
+      <w:r>
+        <w:rPr>
+          <w:vertAlign w:val="superscript"/>
+        </w:rPr>
+        <w:t xml:space="preserve">14</w:t>
+      </w:r>
+      <w:r>
+        <w:t xml:space="preserve">C years from 10730 to 235 BP uncal. This time window extends beyond the study horizon in order to minimise boundary effects, which, however, cannot be completely avoided due to the Hallstatt plateau. But it was precisely to reduce its influence that the time window of the investigation was chosen to be 7000 – 1000 BCE.</w:t>
+      </w:r>
+    </w:p>
+    <w:p>
+      <w:pPr>
+        <w:pStyle w:val="BodyText"/>
+      </w:pPr>
+      <w:r>
+        <w:t xml:space="preserve">We binned the data at site levels to obtain a temporally dispersed count and thus an expected value of contemporaneous</w:t>
+      </w:r>
+      <w:r>
+        <w:t xml:space="preserve"> </w:t>
+      </w:r>
+      <w:r>
+        <w:rPr>
+          <w:vertAlign w:val="superscript"/>
+        </w:rPr>
+        <w:t xml:space="preserve">14</w:t>
+      </w:r>
+      <w:r>
+        <w:t xml:space="preserve">C dated sites. For the creation of the cumulative calibration, the corresponding functions of the R package rcarbon</w:t>
+      </w:r>
+      <w:r>
+        <w:t xml:space="preserve"> </w:t>
+      </w:r>
+      <w:r>
+        <w:t xml:space="preserve">(Crema and Bevan, 2021)</w:t>
+      </w:r>
+      <w:r>
+        <w:t xml:space="preserve"> </w:t>
+      </w:r>
+      <w:r>
+        <w:t xml:space="preserve">were used in the standard settings.</w:t>
+      </w:r>
+    </w:p>
+    <w:p>
+      <w:pPr>
+        <w:pStyle w:val="CaptionedFigure"/>
+      </w:pPr>
+      <w:r>
+        <w:drawing>
+          <wp:inline>
+            <wp:extent cx="4587290" cy="3669832"/>
+            <wp:effectExtent b="0" l="0" r="0" t="0"/>
+            <wp:docPr descr="Figure 2.1: The location of the 14C dated sites in the dataset." title="" id="24" name="Picture"/>
+            <a:graphic>
+              <a:graphicData uri="http://schemas.openxmlformats.org/drawingml/2006/picture">
+                <pic:pic>
+                  <pic:nvPicPr>
+                    <pic:cNvPr descr="../figures/c14map-1.png" id="25" name="Picture"/>
+                    <pic:cNvPicPr>
+                      <a:picLocks noChangeArrowheads="1" noChangeAspect="1"/>
+                    </pic:cNvPicPr>
+                  </pic:nvPicPr>
+                  <pic:blipFill>
+                    <a:blip r:embed="rId23"/>
+                    <a:stretch>
+                      <a:fillRect/>
+                    </a:stretch>
+                  </pic:blipFill>
+                  <pic:spPr bwMode="auto">
+                    <a:xfrm>
+                      <a:off x="0" y="0"/>
+                      <a:ext cx="4587290" cy="3669832"/>
+                    </a:xfrm>
+                    <a:prstGeom prst="rect">
+                      <a:avLst/>
+                    </a:prstGeom>
+                    <a:noFill/>
+                    <a:ln w="9525">
+                      <a:noFill/>
+                      <a:headEnd/>
+                      <a:tailEnd/>
+                    </a:ln>
+                  </pic:spPr>
+                </pic:pic>
+              </a:graphicData>
+            </a:graphic>
+          </wp:inline>
+        </w:drawing>
+      </w:r>
+    </w:p>
+    <w:p>
+      <w:pPr>
+        <w:pStyle w:val="ImageCaption"/>
+      </w:pPr>
+      <w:r>
+        <w:t xml:space="preserve">Figure 2.1: The location of the</w:t>
+      </w:r>
+      <w:r>
+        <w:t xml:space="preserve"> </w:t>
+      </w:r>
+      <w:r>
+        <w:rPr>
+          <w:vertAlign w:val="superscript"/>
+        </w:rPr>
+        <w:t xml:space="preserve">14</w:t>
+      </w:r>
+      <w:r>
+        <w:t xml:space="preserve">C dated sites in the dataset.</w:t>
+      </w:r>
+    </w:p>
+    <w:p>
+      <w:pPr>
+        <w:pStyle w:val="CaptionedFigure"/>
+      </w:pPr>
+      <w:r>
+        <w:drawing>
+          <wp:inline>
+            <wp:extent cx="4587290" cy="3669832"/>
+            <wp:effectExtent b="0" l="0" r="0" t="0"/>
+            <wp:docPr descr="Figure 2.2: Comparison of the scaled number of 14C and dendrodated sites over time in the dataset used." title="" id="27" name="Picture"/>
+            <a:graphic>
+              <a:graphicData uri="http://schemas.openxmlformats.org/drawingml/2006/picture">
+                <pic:pic>
+                  <pic:nvPicPr>
+                    <pic:cNvPr descr="../figures/compdendroc14-1.png" id="28" name="Picture"/>
+                    <pic:cNvPicPr>
+                      <a:picLocks noChangeArrowheads="1" noChangeAspect="1"/>
+                    </pic:cNvPicPr>
+                  </pic:nvPicPr>
+                  <pic:blipFill>
+                    <a:blip r:embed="rId26"/>
+                    <a:stretch>
+                      <a:fillRect/>
+                    </a:stretch>
+                  </pic:blipFill>
+                  <pic:spPr bwMode="auto">
+                    <a:xfrm>
+                      <a:off x="0" y="0"/>
+                      <a:ext cx="4587290" cy="3669832"/>
+                    </a:xfrm>
+                    <a:prstGeom prst="rect">
+                      <a:avLst/>
+                    </a:prstGeom>
+                    <a:noFill/>
+                    <a:ln w="9525">
+                      <a:noFill/>
+                      <a:headEnd/>
+                      <a:tailEnd/>
+                    </a:ln>
+                  </pic:spPr>
+                </pic:pic>
+              </a:graphicData>
+            </a:graphic>
+          </wp:inline>
+        </w:drawing>
+      </w:r>
+    </w:p>
+    <w:p>
+      <w:pPr>
+        <w:pStyle w:val="ImageCaption"/>
+      </w:pPr>
+      <w:r>
+        <w:t xml:space="preserve">Figure 2.2: Comparison of the scaled number of</w:t>
+      </w:r>
+      <w:r>
+        <w:t xml:space="preserve"> </w:t>
+      </w:r>
+      <w:r>
+        <w:rPr>
+          <w:vertAlign w:val="superscript"/>
+        </w:rPr>
+        <w:t xml:space="preserve">14</w:t>
+      </w:r>
+      <w:r>
+        <w:t xml:space="preserve">C and dendrodated sites over time in the dataset used.</w:t>
+      </w:r>
+    </w:p>
+    <w:p>
+      <w:pPr>
+        <w:pStyle w:val="BodyText"/>
+      </w:pPr>
+      <w:r>
+        <w:t xml:space="preserve">We can now compare these two data sets (Figure</w:t>
+      </w:r>
+      <w:r>
+        <w:t xml:space="preserve"> </w:t>
+      </w:r>
+      <w:r>
+        <w:t xml:space="preserve">2.2</w:t>
+      </w:r>
+      <w:r>
+        <w:t xml:space="preserve">). In fact, there is a not uninteresting fit between the two data series. However, it must be assumed that the two dating methods, even if they would contradict each other, actually complement each other, and thus allow a better overall unified picture of the actual settlement density than each of the individual proxies would allow on their own.</w:t>
+      </w:r>
+    </w:p>
+    <w:p>
+      <w:pPr>
+        <w:pStyle w:val="CaptionedFigure"/>
+      </w:pPr>
+      <w:r>
+        <w:drawing>
+          <wp:inline>
+            <wp:extent cx="4587290" cy="3669832"/>
+            <wp:effectExtent b="0" l="0" r="0" t="0"/>
+            <wp:docPr descr="Figure 2.3: The location of the sites from the find reports of the cantonal archaeology (heritage management). The locations are fuzzified by ~1km." title="" id="30" name="Picture"/>
+            <a:graphic>
+              <a:graphicData uri="http://schemas.openxmlformats.org/drawingml/2006/picture">
+                <pic:pic>
+                  <pic:nvPicPr>
+                    <pic:cNvPr descr="../figures/aoristmap-1.png" id="31" name="Picture"/>
+                    <pic:cNvPicPr>
+                      <a:picLocks noChangeArrowheads="1" noChangeAspect="1"/>
+                    </pic:cNvPicPr>
+                  </pic:nvPicPr>
+                  <pic:blipFill>
+                    <a:blip r:embed="rId29"/>
+                    <a:stretch>
+                      <a:fillRect/>
+                    </a:stretch>
+                  </pic:blipFill>
+                  <pic:spPr bwMode="auto">
+                    <a:xfrm>
+                      <a:off x="0" y="0"/>
+                      <a:ext cx="4587290" cy="3669832"/>
+                    </a:xfrm>
+                    <a:prstGeom prst="rect">
+                      <a:avLst/>
+                    </a:prstGeom>
+                    <a:noFill/>
+                    <a:ln w="9525">
+                      <a:noFill/>
+                      <a:headEnd/>
+                      <a:tailEnd/>
+                    </a:ln>
+                  </pic:spPr>
+                </pic:pic>
+              </a:graphicData>
+            </a:graphic>
+          </wp:inline>
+        </w:drawing>
+      </w:r>
+    </w:p>
+    <w:p>
+      <w:pPr>
+        <w:pStyle w:val="ImageCaption"/>
+      </w:pPr>
+      <w:r>
+        <w:t xml:space="preserve">Figure 2.3: The location of the sites from the find reports of the cantonal archaeology (heritage management). The locations are fuzzified by ~1km.</w:t>
+      </w:r>
+    </w:p>
+    <w:p>
+      <w:pPr>
+        <w:pStyle w:val="BodyText"/>
+      </w:pPr>
+      <w:r>
+        <w:t xml:space="preserve">In order to add another indicator of archaeological evidence of occupation, we have included the data of the Cantonal Archaeology (Figure</w:t>
+      </w:r>
+      <w:r>
+        <w:t xml:space="preserve"> </w:t>
+      </w:r>
+      <w:r>
+        <w:t xml:space="preserve">2.3</w:t>
+      </w:r>
+      <w:r>
+        <w:t xml:space="preserve">), and thus the Heritage Management, which are primarily derived from scattered surface finds, and which often have a low depth of information and thus dating accuracy. This information is incorporated into our model as a typologically dated aorist time series. Although the dating accuracy is very low, the advantage here lies in the fact that we are not bound to the conditions and problems of radiocarbon dates, and thus involved in the issue of sum calibration. Much more, these data provide an independent indicator with regard to the methodology of the</w:t>
+      </w:r>
+      <w:r>
+        <w:t xml:space="preserve"> </w:t>
+      </w:r>
+      <w:r>
+        <w:rPr>
+          <w:vertAlign w:val="superscript"/>
+        </w:rPr>
+        <w:t xml:space="preserve">14</w:t>
+      </w:r>
+      <w:r>
+        <w:t xml:space="preserve">C data, even if they are influenced by the same transmission filters and archaeological conditions as the evaluation of</w:t>
+      </w:r>
+      <w:r>
+        <w:t xml:space="preserve"> </w:t>
+      </w:r>
+      <w:r>
+        <w:rPr>
+          <w:vertAlign w:val="superscript"/>
+        </w:rPr>
+        <w:t xml:space="preserve">14</w:t>
+      </w:r>
+      <w:r>
+        <w:t xml:space="preserve">C data. Data from 4321 sites were included in the aoristic sum, which is a very rough indicator due to the low dating accuracy in archaeological phases, but which nevertheless has an important role in the normalisation of the data due to its independence from calibration effects.</w:t>
+      </w:r>
+    </w:p>
+    <w:p>
+      <w:pPr>
+        <w:pStyle w:val="CaptionedFigure"/>
+      </w:pPr>
+      <w:r>
+        <w:drawing>
+          <wp:inline>
+            <wp:extent cx="4587290" cy="3669832"/>
+            <wp:effectExtent b="0" l="0" r="0" t="0"/>
+            <wp:docPr descr="Figure 2.4: Aoristic sum of the archaeological sites used in this analysis." title="" id="33" name="Picture"/>
+            <a:graphic>
+              <a:graphicData uri="http://schemas.openxmlformats.org/drawingml/2006/picture">
+                <pic:pic>
+                  <pic:nvPicPr>
+                    <pic:cNvPr descr="../figures/aoristcurve-1.png" id="34" name="Picture"/>
+                    <pic:cNvPicPr>
+                      <a:picLocks noChangeArrowheads="1" noChangeAspect="1"/>
+                    </pic:cNvPicPr>
+                  </pic:nvPicPr>
+                  <pic:blipFill>
+                    <a:blip r:embed="rId32"/>
+                    <a:stretch>
+                      <a:fillRect/>
+                    </a:stretch>
+                  </pic:blipFill>
+                  <pic:spPr bwMode="auto">
+                    <a:xfrm>
+                      <a:off x="0" y="0"/>
+                      <a:ext cx="4587290" cy="3669832"/>
+                    </a:xfrm>
+                    <a:prstGeom prst="rect">
+                      <a:avLst/>
+                    </a:prstGeom>
+                    <a:noFill/>
+                    <a:ln w="9525">
+                      <a:noFill/>
+                      <a:headEnd/>
+                      <a:tailEnd/>
+                    </a:ln>
+                  </pic:spPr>
+                </pic:pic>
+              </a:graphicData>
+            </a:graphic>
+          </wp:inline>
+        </w:drawing>
+      </w:r>
+    </w:p>
+    <w:p>
+      <w:pPr>
+        <w:pStyle w:val="ImageCaption"/>
+      </w:pPr>
+      <w:r>
+        <w:t xml:space="preserve">Figure 2.4: Aoristic sum of the archaeological sites used in this analysis.</w:t>
+      </w:r>
+    </w:p>
+    <w:p>
+      <w:pPr>
+        <w:pStyle w:val="BodyText"/>
+      </w:pPr>
+      <w:r>
+        <w:t xml:space="preserve">The natural conditions provided by the many lakes enable not only highly precise dating of archaeological sites, but also a very dense network of pollen analysis. We make use of this fact by generating a supra-regional openness indicator for the vegetation from the pollen data (Figure</w:t>
+      </w:r>
+      <w:r>
+        <w:t xml:space="preserve"> </w:t>
+      </w:r>
+      <w:r>
+        <w:t xml:space="preserve">2.5</w:t>
+      </w:r>
+      <w:r>
+        <w:t xml:space="preserve">). This indicator has the specific advantage that it is not dependent on preservation conditions, as archaeological indicators are. This makes it particularly valuable for indicating or compensating for systematic distortions that result from temporally specific settlement patterns and archaeological preservation conditions.</w:t>
+      </w:r>
+    </w:p>
+    <w:p>
+      <w:pPr>
+        <w:pStyle w:val="CaptionedFigure"/>
+      </w:pPr>
+      <w:r>
+        <w:drawing>
+          <wp:inline>
+            <wp:extent cx="4587290" cy="3669832"/>
+            <wp:effectExtent b="0" l="0" r="0" t="0"/>
+            <wp:docPr descr="Figure 2.5: Location of the pollen profiles used for the openness indicator." title="" id="36" name="Picture"/>
+            <a:graphic>
+              <a:graphicData uri="http://schemas.openxmlformats.org/drawingml/2006/picture">
+                <pic:pic>
+                  <pic:nvPicPr>
+                    <pic:cNvPr descr="../figures/pollensites-1.png" id="37" name="Picture"/>
+                    <pic:cNvPicPr>
+                      <a:picLocks noChangeArrowheads="1" noChangeAspect="1"/>
+                    </pic:cNvPicPr>
+                  </pic:nvPicPr>
+                  <pic:blipFill>
+                    <a:blip r:embed="rId35"/>
+                    <a:stretch>
+                      <a:fillRect/>
+                    </a:stretch>
+                  </pic:blipFill>
+                  <pic:spPr bwMode="auto">
+                    <a:xfrm>
+                      <a:off x="0" y="0"/>
+                      <a:ext cx="4587290" cy="3669832"/>
+                    </a:xfrm>
+                    <a:prstGeom prst="rect">
+                      <a:avLst/>
+                    </a:prstGeom>
+                    <a:noFill/>
+                    <a:ln w="9525">
+                      <a:noFill/>
+                      <a:headEnd/>
+                      <a:tailEnd/>
+                    </a:ln>
+                  </pic:spPr>
+                </pic:pic>
+              </a:graphicData>
+            </a:graphic>
+          </wp:inline>
+        </w:drawing>
+      </w:r>
+    </w:p>
+    <w:p>
+      <w:pPr>
+        <w:pStyle w:val="ImageCaption"/>
+      </w:pPr>
+      <w:r>
+        <w:t xml:space="preserve">Figure 2.5: Location of the pollen profiles used for the openness indicator.</w:t>
+      </w:r>
+    </w:p>
+    <w:p>
+      <w:pPr>
+        <w:pStyle w:val="BodyText"/>
+      </w:pPr>
+      <w:r>
+        <w:t xml:space="preserve">The utilisation of this proxy is based on the assumption that the higher the population density in an area, the greater the human influence on the natural environment</w:t>
+      </w:r>
+      <w:r>
+        <w:t xml:space="preserve"> </w:t>
+      </w:r>
+      <w:r>
+        <w:t xml:space="preserve">(Lechterbeck et al., 2014)</w:t>
+      </w:r>
+      <w:r>
+        <w:t xml:space="preserve">, and that the agricultural space of an area is closely related to the population density</w:t>
+      </w:r>
+      <w:r>
+        <w:t xml:space="preserve"> </w:t>
+      </w:r>
+      <w:r>
+        <w:t xml:space="preserve">(Zimmermann, 2004)</w:t>
+      </w:r>
+      <w:r>
+        <w:t xml:space="preserve">. Evidence of land clearing in pollen diagrams can therefore give further indications regarding population dynamics. The exact methodological procedure for obtaining this proxy from several, in our case 5, different pollen diagrams of sites mainly in the hinterland of the large Alpine lakes can be found in a previous publication</w:t>
+      </w:r>
+      <w:r>
+        <w:t xml:space="preserve"> </w:t>
+      </w:r>
+      <w:r>
+        <w:t xml:space="preserve">(Heitz et al., 2021)</w:t>
+      </w:r>
+      <w:r>
+        <w:t xml:space="preserve">. The technical procedure is also documented in the accompanying R-script. The percentage pollen data based on a pollen sum of all terrestrial taxa of the individual sites were combined into one data set by means of a principal component analysis (Figure</w:t>
+      </w:r>
+      <w:r>
+        <w:t xml:space="preserve"> </w:t>
+      </w:r>
+      <w:r>
+        <w:t xml:space="preserve">2.6</w:t>
+      </w:r>
+      <w:r>
+        <w:t xml:space="preserve">). Only terrestrial pollen taxa with a frequency of more than 1/3 and, if present, with an average frequency of at least more than 0.1% were selected to reduce potential disturbance by rare species. Cereal pollen was explicitly retained as an important anthropogenic indicator. As each sample is absolutely dated, the data on the x-axis can be plotted against the openness value on the y-axis to obtain a time series time series for land clearing.</w:t>
+      </w:r>
+    </w:p>
+    <w:p>
+      <w:pPr>
+        <w:pStyle w:val="CaptionedFigure"/>
+      </w:pPr>
+      <w:r>
+        <w:drawing>
+          <wp:inline>
+            <wp:extent cx="5943600" cy="4245428"/>
+            <wp:effectExtent b="0" l="0" r="0" t="0"/>
+            <wp:docPr descr="Figure 2.6: Value on the first dimension of the PCA against dating of the samples for the individual pollen profiles and their combined average value as the openness indicator." title="" id="39" name="Picture"/>
+            <a:graphic>
+              <a:graphicData uri="http://schemas.openxmlformats.org/drawingml/2006/picture">
+                <pic:pic>
+                  <pic:nvPicPr>
+                    <pic:cNvPr descr="/home/martin/r_projekte/bayesian.demographic.reconstruction.2022/analysis/analysis_files/figure-html/pollenproxy-1.png" id="40" name="Picture"/>
+                    <pic:cNvPicPr>
+                      <a:picLocks noChangeArrowheads="1" noChangeAspect="1"/>
+                    </pic:cNvPicPr>
+                  </pic:nvPicPr>
+                  <pic:blipFill>
+                    <a:blip r:embed="rId38"/>
+                    <a:stretch>
+                      <a:fillRect/>
+                    </a:stretch>
+                  </pic:blipFill>
+                  <pic:spPr bwMode="auto">
+                    <a:xfrm>
+                      <a:off x="0" y="0"/>
+                      <a:ext cx="5943600" cy="4245428"/>
+                    </a:xfrm>
+                    <a:prstGeom prst="rect">
+                      <a:avLst/>
+                    </a:prstGeom>
+                    <a:noFill/>
+                    <a:ln w="9525">
+                      <a:noFill/>
+                      <a:headEnd/>
+                      <a:tailEnd/>
+                    </a:ln>
+                  </pic:spPr>
+                </pic:pic>
+              </a:graphicData>
+            </a:graphic>
+          </wp:inline>
+        </w:drawing>
+      </w:r>
+    </w:p>
+    <w:p>
+      <w:pPr>
+        <w:pStyle w:val="ImageCaption"/>
+      </w:pPr>
+      <w:r>
+        <w:t xml:space="preserve">Figure 2.6: Value on the first dimension of the PCA against dating of the samples for the individual pollen profiles and their combined average value as the openness indicator.</w:t>
+      </w:r>
+    </w:p>
+    <w:p>
+      <w:pPr>
+        <w:pStyle w:val="BodyText"/>
+      </w:pPr>
+      <w:r>
+        <w:t xml:space="preserve">Unfortunately, in the Swiss Plateau there is no data from burials that could be usefully incorporated into such this model. Preservation conditions again simply prevent their use in this study. Nevertheless, we see a very high potential for other regions in the integration of demographic indicators from burial data in order to enlarge the canon of methods and the range of proxies.</w:t>
+      </w:r>
+    </w:p>
+    <w:p>
+      <w:pPr>
+        <w:pStyle w:val="BodyText"/>
+      </w:pPr>
+      <w:r>
+        <w:t xml:space="preserve">The values of the sum calibration, the openness index and the dendrodated settlements were smoothed by means of a moving average with a window of 50 years. Since the aoristic sum already had a very coarse temporal resolution, this was not applied for this measure. The range of the smoothing window corresponded to the sample interval, with which a unified resolution of 50 years was obtained for all proxies as time slices for the model. In addition, all data were restricted to a window of observation of 7000-1000 BCE. The upper limit is set by the post-glacial changes in the pollen spectra, which are hardly associated with human influence before 7000 in the working area, and which would consequently distort the openness indicator. The lower limit is defined by the Hallstatt Plateau (with buffer), which would have direct and indirect research influences on the</w:t>
+      </w:r>
+      <w:r>
+        <w:t xml:space="preserve"> </w:t>
+      </w:r>
+      <w:r>
+        <w:rPr>
+          <w:vertAlign w:val="superscript"/>
+        </w:rPr>
+        <w:t xml:space="preserve">14</w:t>
+      </w:r>
+      <w:r>
+        <w:t xml:space="preserve">C proxy.</w:t>
+      </w:r>
+    </w:p>
+    <w:p>
+      <w:pPr>
+        <w:pStyle w:val="BodyText"/>
+      </w:pPr>
+      <w:r>
+        <w:t xml:space="preserve">In our following modelling (see also</w:t>
+      </w:r>
+      <w:r>
+        <w:t xml:space="preserve"> </w:t>
+      </w:r>
+      <w:r>
+        <w:t xml:space="preserve">2.4</w:t>
+      </w:r>
+      <w:r>
+        <w:t xml:space="preserve">) we now consider all these proxies as determinants for the change in the number of settlements. In the model, we therefore change the causality and shift the measurement error, which is certainly inherent in each of these indicators, to the process model, in which a Poisson process describes the number of simultaneous settlements. In doing so, we establish a likelihood that indicates how credible the data are, given the model.</w:t>
+      </w:r>
+    </w:p>
+    <w:bookmarkEnd w:id="41"/>
+    <w:bookmarkStart w:id="45" w:name="process-model"/>
     <w:p>
       <w:pPr>
         <w:pStyle w:val="Heading2"/>
@@ -2934,7 +3902,7 @@
         <w:rPr>
           <w:rStyle w:val="SectionNumber"/>
         </w:rPr>
-        <w:t xml:space="preserve">3.1</w:t>
+        <w:t xml:space="preserve">2.3</w:t>
       </w:r>
       <w:r>
         <w:tab/>
@@ -3232,7 +4200,7 @@
         <w:pStyle w:val="FirstParagraph"/>
       </w:pPr>
       <w:r>
-        <w:t xml:space="preserve">If we now have information about the change in population development, we can use this to enter it into the model via a change in</w:t>
+        <w:t xml:space="preserve">If we now have information about the change in population development (the proxies), we can use this to enter it into the model via a change in</w:t>
       </w:r>
       <w:r>
         <w:t xml:space="preserve"> </w:t>
@@ -3243,7 +4211,7 @@
         </m:r>
       </m:oMath>
       <w:r>
-        <w:t xml:space="preserve">. This is done in the form of a regression: If</w:t>
+        <w:t xml:space="preserve">. This is done in the form of a regression: For all proxy values as a vector of independent variables</w:t>
       </w:r>
       <w:r>
         <w:t xml:space="preserve"> </w:t>
@@ -3272,10 +4240,30 @@
         </m:sSup>
       </m:oMath>
       <w:r>
-        <w:t xml:space="preserve"> </w:t>
-      </w:r>
-      <w:r>
-        <w:t xml:space="preserve">is a vector of independent variables, then the model takes the form</w:t>
+        <w:t xml:space="preserve">,</w:t>
+      </w:r>
+      <w:r>
+        <w:t xml:space="preserve"> </w:t>
+      </w:r>
+      <m:oMath>
+        <m:sSup>
+          <m:e>
+            <m:r>
+              <m:t>R</m:t>
+            </m:r>
+          </m:e>
+          <m:sup>
+            <m:r>
+              <m:t>n</m:t>
+            </m:r>
+          </m:sup>
+        </m:sSup>
+      </m:oMath>
+      <w:r>
+        <w:t xml:space="preserve"> </w:t>
+      </w:r>
+      <w:r>
+        <w:t xml:space="preserve">as an n-dimensional Euclidean space, described in this case by the n dimensions of the n variables, then the model takes the form</w:t>
       </w:r>
     </w:p>
     <w:p>
@@ -3366,7 +4354,54 @@
         <w:pStyle w:val="FirstParagraph"/>
       </w:pPr>
       <w:r>
-        <w:t xml:space="preserve">In the case of population trends, the expected value would be equal to the value of the population in the previous time period, plus or minus the changes resulting from the variables:</w:t>
+        <w:t xml:space="preserve">Logarithmisation as a link function ensures that</w:t>
+      </w:r>
+      <w:r>
+        <w:t xml:space="preserve"> </w:t>
+      </w:r>
+      <m:oMath>
+        <m:r>
+          <m:t>λ</m:t>
+        </m:r>
+      </m:oMath>
+      <w:r>
+        <w:t xml:space="preserve">, which must always be positive for a Poisson process, can also be described by variables (proxies) that range in the space of real numbers and can therefore also be negative.</w:t>
+      </w:r>
+      <w:r>
+        <w:t xml:space="preserve"> </w:t>
+      </w:r>
+      <m:oMath>
+        <m:r>
+          <m:t>β</m:t>
+        </m:r>
+      </m:oMath>
+      <w:r>
+        <w:t xml:space="preserve"> </w:t>
+      </w:r>
+      <w:r>
+        <w:t xml:space="preserve">can serve here as a slope factor, just as in a normal linear regression. In our case, it functions as a scaling factor for the individual proxies.</w:t>
+      </w:r>
+      <w:r>
+        <w:t xml:space="preserve"> </w:t>
+      </w:r>
+      <m:oMath>
+        <m:r>
+          <m:t>α</m:t>
+        </m:r>
+      </m:oMath>
+      <w:r>
+        <w:t xml:space="preserve">, on the other hand, is to be understood as an intercept. If there were no change due to the variables, the regression would fall back to this value. This corresponds to the desired behaviour. In the case of population trends, the intercept would be equal to the value of the population in the previous time period, plus or minus the changes resulting from the variables. If there is no change from these variables, then</w:t>
+      </w:r>
+      <w:r>
+        <w:t xml:space="preserve"> </w:t>
+      </w:r>
+      <m:oMath>
+        <m:r>
+          <m:t>λ</m:t>
+        </m:r>
+      </m:oMath>
+      <w:r>
+        <w:t xml:space="preserve">, and thus the expected value for the current time step would be equal to that from the previous time step:</w:t>
       </w:r>
     </w:p>
     <w:p>
@@ -3531,7 +4566,116 @@
         <w:pStyle w:val="FirstParagraph"/>
       </w:pPr>
       <w:r>
-        <w:t xml:space="preserve">The values for population size</w:t>
+        <w:t xml:space="preserve">Since</w:t>
+      </w:r>
+      <w:r>
+        <w:t xml:space="preserve"> </w:t>
+      </w:r>
+      <m:oMath>
+        <m:r>
+          <m:t>λ</m:t>
+        </m:r>
+      </m:oMath>
+      <w:r>
+        <w:t xml:space="preserve"> </w:t>
+      </w:r>
+      <w:r>
+        <w:t xml:space="preserve">and</w:t>
+      </w:r>
+      <w:r>
+        <w:t xml:space="preserve"> </w:t>
+      </w:r>
+      <m:oMath>
+        <m:r>
+          <m:t>N</m:t>
+        </m:r>
+      </m:oMath>
+      <w:r>
+        <w:t xml:space="preserve"> </w:t>
+      </w:r>
+      <w:r>
+        <w:t xml:space="preserve">are essentially in the same range (e.g. if</w:t>
+      </w:r>
+      <w:r>
+        <w:t xml:space="preserve"> </w:t>
+      </w:r>
+      <m:oMath>
+        <m:r>
+          <m:t>l</m:t>
+        </m:r>
+        <m:r>
+          <m:t>a</m:t>
+        </m:r>
+        <m:r>
+          <m:t>m</m:t>
+        </m:r>
+        <m:r>
+          <m:t>b</m:t>
+        </m:r>
+        <m:r>
+          <m:t>d</m:t>
+        </m:r>
+        <m:r>
+          <m:t>a</m:t>
+        </m:r>
+        <m:r>
+          <m:rPr>
+            <m:sty m:val="p"/>
+          </m:rPr>
+          <m:t>=</m:t>
+        </m:r>
+        <m:r>
+          <m:t>1</m:t>
+        </m:r>
+      </m:oMath>
+      <w:r>
+        <w:t xml:space="preserve">, the expected value for</w:t>
+      </w:r>
+      <w:r>
+        <w:t xml:space="preserve"> </w:t>
+      </w:r>
+      <m:oMath>
+        <m:r>
+          <m:t>N</m:t>
+        </m:r>
+      </m:oMath>
+      <w:r>
+        <w:t xml:space="preserve"> </w:t>
+      </w:r>
+      <w:r>
+        <w:t xml:space="preserve">would also be 1),</w:t>
+      </w:r>
+      <w:r>
+        <w:t xml:space="preserve"> </w:t>
+      </w:r>
+      <m:oMath>
+        <m:sSub>
+          <m:e>
+            <m:r>
+              <m:t>N</m:t>
+            </m:r>
+          </m:e>
+          <m:sub>
+            <m:r>
+              <m:t>t</m:t>
+            </m:r>
+            <m:r>
+              <m:rPr>
+                <m:sty m:val="p"/>
+              </m:rPr>
+              <m:t>−</m:t>
+            </m:r>
+            <m:r>
+              <m:t>1</m:t>
+            </m:r>
+          </m:sub>
+        </m:sSub>
+      </m:oMath>
+      <w:r>
+        <w:t xml:space="preserve"> </w:t>
+      </w:r>
+      <w:r>
+        <w:t xml:space="preserve">must also be logarithmised in the above formula to obtain the congruence of both values. The values for population size</w:t>
       </w:r>
       <w:r>
         <w:t xml:space="preserve"> </w:t>
@@ -4147,7 +5291,7 @@
         <w:t xml:space="preserve"> </w:t>
       </w:r>
       <w:r>
-        <w:t xml:space="preserve">3.1</w:t>
+        <w:t xml:space="preserve">2.7</w:t>
       </w:r>
       <w:r>
         <w:t xml:space="preserve">).</w:t>
@@ -4162,18 +5306,18 @@
           <wp:inline>
             <wp:extent cx="4587290" cy="3669832"/>
             <wp:effectExtent b="0" l="0" r="0" t="0"/>
-            <wp:docPr descr="Figure 3.1: The gamma-distributed maximum growth rate prior of the model." title="" id="24" name="Picture"/>
+            <wp:docPr descr="Figure 2.7: The gamma-distributed maximum growth rate prior of the model." title="" id="43" name="Picture"/>
             <a:graphic>
               <a:graphicData uri="http://schemas.openxmlformats.org/drawingml/2006/picture">
                 <pic:pic>
                   <pic:nvPicPr>
-                    <pic:cNvPr descr="../figures/gammadist-1.png" id="25" name="Picture"/>
+                    <pic:cNvPr descr="../figures/gammadist-1.png" id="44" name="Picture"/>
                     <pic:cNvPicPr>
                       <a:picLocks noChangeArrowheads="1" noChangeAspect="1"/>
                     </pic:cNvPicPr>
                   </pic:nvPicPr>
                   <pic:blipFill>
-                    <a:blip r:embed="rId23"/>
+                    <a:blip r:embed="rId42"/>
                     <a:stretch>
                       <a:fillRect/>
                     </a:stretch>
@@ -4205,7 +5349,7 @@
         <w:pStyle w:val="ImageCaption"/>
       </w:pPr>
       <w:r>
-        <w:t xml:space="preserve">Figure 3.1: The gamma-distributed maximum growth rate prior of the model.</w:t>
+        <w:t xml:space="preserve">Figure 2.7: The gamma-distributed maximum growth rate prior of the model.</w:t>
       </w:r>
     </w:p>
     <w:p>
@@ -4230,1022 +5374,6 @@
         <w:t xml:space="preserve">and thus the growth (or change) rate of the population:</w:t>
       </w:r>
     </w:p>
-    <w:bookmarkEnd w:id="26"/>
-    <w:bookmarkStart w:id="45" w:name="dataproxies"/>
-    <w:p>
-      <w:pPr>
-        <w:pStyle w:val="Heading2"/>
-      </w:pPr>
-      <w:r>
-        <w:rPr>
-          <w:rStyle w:val="SectionNumber"/>
-        </w:rPr>
-        <w:t xml:space="preserve">3.2</w:t>
-      </w:r>
-      <w:r>
-        <w:tab/>
-      </w:r>
-      <w:r>
-        <w:t xml:space="preserve">Data/Proxies</w:t>
-      </w:r>
-    </w:p>
-    <w:p>
-      <w:pPr>
-        <w:pStyle w:val="FirstParagraph"/>
-      </w:pPr>
-      <w:r>
-        <w:t xml:space="preserve">In principle, a large number of different data sources can be integrated into the overall model as observations, provided that these observations a) can be understood as dependent on the population density in the past, and b) a model-like description of this dependence can be created. A non-exhaustive list can be found in the following table</w:t>
-      </w:r>
-      <w:r>
-        <w:t xml:space="preserve"> </w:t>
-      </w:r>
-      <w:r>
-        <w:t xml:space="preserve">3.1</w:t>
-      </w:r>
-      <w:r>
-        <w:t xml:space="preserve">:</w:t>
-      </w:r>
-    </w:p>
-    <w:p>
-      <w:pPr>
-        <w:pStyle w:val="TableCaption"/>
-      </w:pPr>
-      <w:r>
-        <w:t xml:space="preserve">(#tab:tableproxies) A incomplete list of possible observation that can be linked to population developments in the past. Proxies used in this study are highlighted.</w:t>
-      </w:r>
-    </w:p>
-    <w:tbl>
-      <w:tblPr>
-        <w:tblStyle w:val="Table"/>
-        <w:tblW w:type="auto" w:w="0"/>
-        <w:tblLook w:firstRow="1" w:lastRow="0" w:firstColumn="0" w:lastColumn="0" w:noHBand="0" w:noVBand="0" w:val="0020"/>
-        <w:tblCaption w:val="(#tab:tableproxies) A incomplete list of possible observation that can be linked to population developments in the past. Proxies used in this study are highlighted."/>
-      </w:tblPr>
-      <w:tblGrid>
-        <w:gridCol w:w="7920"/>
-      </w:tblGrid>
-      <w:tr>
-        <w:trPr>
-          <w:tblHeader w:val="true"/>
-        </w:trPr>
-        <w:tc>
-          <w:tcPr/>
-          <w:p>
-            <w:pPr>
-              <w:pStyle w:val="Compact"/>
-              <w:jc w:val="left"/>
-            </w:pPr>
-            <w:r>
-              <w:t xml:space="preserve">Proxies</w:t>
-            </w:r>
-          </w:p>
-        </w:tc>
-      </w:tr>
-      <w:tr>
-        <w:tc>
-          <w:tcPr/>
-          <w:p>
-            <w:pPr>
-              <w:pStyle w:val="Compact"/>
-              <w:jc w:val="left"/>
-            </w:pPr>
-            <w:r>
-              <w:rPr>
-                <w:bCs/>
-                <w:b/>
-              </w:rPr>
-              <w:t xml:space="preserve">Expert estimates</w:t>
-            </w:r>
-          </w:p>
-        </w:tc>
-      </w:tr>
-      <w:tr>
-        <w:tc>
-          <w:tcPr/>
-          <w:p>
-            <w:pPr>
-              <w:pStyle w:val="Compact"/>
-              <w:jc w:val="left"/>
-            </w:pPr>
-            <w:r>
-              <w:t xml:space="preserve">Ethnographic Analogies</w:t>
-            </w:r>
-          </w:p>
-        </w:tc>
-      </w:tr>
-      <w:tr>
-        <w:tc>
-          <w:tcPr/>
-          <w:p>
-            <w:pPr>
-              <w:pStyle w:val="Compact"/>
-              <w:jc w:val="left"/>
-            </w:pPr>
-            <w:r>
-              <w:t xml:space="preserve">Carrying Capacity</w:t>
-            </w:r>
-          </w:p>
-        </w:tc>
-      </w:tr>
-      <w:tr>
-        <w:tc>
-          <w:tcPr/>
-          <w:p>
-            <w:pPr>
-              <w:pStyle w:val="Compact"/>
-              <w:jc w:val="left"/>
-            </w:pPr>
-            <w:r>
-              <w:t xml:space="preserve">Economic modelling</w:t>
-            </w:r>
-          </w:p>
-        </w:tc>
-      </w:tr>
-      <w:tr>
-        <w:tc>
-          <w:tcPr/>
-          <w:p>
-            <w:pPr>
-              <w:pStyle w:val="Compact"/>
-              <w:jc w:val="left"/>
-            </w:pPr>
-            <w:r>
-              <w:t xml:space="preserve">Extrapolation of buried individuals</w:t>
-            </w:r>
-          </w:p>
-        </w:tc>
-      </w:tr>
-      <w:tr>
-        <w:tc>
-          <w:tcPr/>
-          <w:p>
-            <w:pPr>
-              <w:pStyle w:val="Compact"/>
-              <w:jc w:val="left"/>
-            </w:pPr>
-            <w:r>
-              <w:t xml:space="preserve">Burial anthropology</w:t>
-            </w:r>
-          </w:p>
-        </w:tc>
-      </w:tr>
-      <w:tr>
-        <w:tc>
-          <w:tcPr/>
-          <w:p>
-            <w:pPr>
-              <w:pStyle w:val="Compact"/>
-              <w:jc w:val="left"/>
-            </w:pPr>
-            <w:r>
-              <w:t xml:space="preserve">Settlement data, number of houses</w:t>
-            </w:r>
-          </w:p>
-        </w:tc>
-      </w:tr>
-      <w:tr>
-        <w:tc>
-          <w:tcPr/>
-          <w:p>
-            <w:pPr>
-              <w:pStyle w:val="Compact"/>
-              <w:jc w:val="left"/>
-            </w:pPr>
-            <w:r>
-              <w:t xml:space="preserve">Settlement data, settlement size</w:t>
-            </w:r>
-          </w:p>
-        </w:tc>
-      </w:tr>
-      <w:tr>
-        <w:tc>
-          <w:tcPr/>
-          <w:p>
-            <w:pPr>
-              <w:pStyle w:val="Compact"/>
-              <w:jc w:val="left"/>
-            </w:pPr>
-            <w:r>
-              <w:rPr>
-                <w:bCs/>
-                <w:b/>
-              </w:rPr>
-              <w:t xml:space="preserve">Aoristic analysis</w:t>
-            </w:r>
-          </w:p>
-        </w:tc>
-      </w:tr>
-      <w:tr>
-        <w:tc>
-          <w:tcPr/>
-          <w:p>
-            <w:pPr>
-              <w:pStyle w:val="Compact"/>
-              <w:jc w:val="left"/>
-            </w:pPr>
-            <w:r>
-              <w:rPr>
-                <w:bCs/>
-                <w:b/>
-              </w:rPr>
-              <w:t xml:space="preserve">Dendro dates</w:t>
-            </w:r>
-          </w:p>
-        </w:tc>
-      </w:tr>
-      <w:tr>
-        <w:tc>
-          <w:tcPr/>
-          <w:p>
-            <w:pPr>
-              <w:pStyle w:val="Compact"/>
-              <w:jc w:val="left"/>
-            </w:pPr>
-            <w:r>
-              <w:t xml:space="preserve">Amount of archaeological objects</w:t>
-            </w:r>
-          </w:p>
-        </w:tc>
-      </w:tr>
-      <w:tr>
-        <w:tc>
-          <w:tcPr/>
-          <w:p>
-            <w:pPr>
-              <w:pStyle w:val="Compact"/>
-              <w:jc w:val="left"/>
-            </w:pPr>
-            <w:r>
-              <w:rPr>
-                <w:bCs/>
-                <w:b/>
-              </w:rPr>
-              <w:t xml:space="preserve">Radiocarbon sum calibration</w:t>
-            </w:r>
-          </w:p>
-        </w:tc>
-      </w:tr>
-      <w:tr>
-        <w:tc>
-          <w:tcPr/>
-          <w:p>
-            <w:pPr>
-              <w:pStyle w:val="Compact"/>
-              <w:jc w:val="left"/>
-            </w:pPr>
-            <w:r>
-              <w:t xml:space="preserve">Estimates based on specific object types</w:t>
-            </w:r>
-          </w:p>
-        </w:tc>
-      </w:tr>
-      <w:tr>
-        <w:tc>
-          <w:tcPr/>
-          <w:p>
-            <w:pPr>
-              <w:pStyle w:val="Compact"/>
-              <w:jc w:val="left"/>
-            </w:pPr>
-            <w:r>
-              <w:rPr>
-                <w:bCs/>
-                <w:b/>
-              </w:rPr>
-              <w:t xml:space="preserve">Human impact from pollen or colluvial data</w:t>
-            </w:r>
-          </w:p>
-        </w:tc>
-      </w:tr>
-      <w:tr>
-        <w:tc>
-          <w:tcPr/>
-          <w:p>
-            <w:pPr>
-              <w:pStyle w:val="Compact"/>
-              <w:jc w:val="left"/>
-            </w:pPr>
-            <w:r>
-              <w:t xml:space="preserve">aDNA based estimates</w:t>
-            </w:r>
-          </w:p>
-        </w:tc>
-      </w:tr>
-      <w:tr>
-        <w:tc>
-          <w:tcPr/>
-          <w:p>
-            <w:pPr>
-              <w:pStyle w:val="Compact"/>
-              <w:jc w:val="left"/>
-            </w:pPr>
-            <w:r>
-              <w:t xml:space="preserve">…</w:t>
-            </w:r>
-          </w:p>
-        </w:tc>
-      </w:tr>
-    </w:tbl>
-    <w:p>
-      <w:pPr>
-        <w:pStyle w:val="BodyText"/>
-      </w:pPr>
-      <w:r>
-        <w:t xml:space="preserve">Our working region consists of the Swiss Plateau, which on the one hand offers excellent data for demographic estimation, but on the other hand poses very specific problems for such an undertaking. If we have high-resolution information on the temporal sequence of individual settlements at the lakeside settlements by means of dendro data, this also might cause a research problem with regard to the</w:t>
-      </w:r>
-      <w:r>
-        <w:t xml:space="preserve"> </w:t>
-      </w:r>
-      <w:r>
-        <w:rPr>
-          <w:vertAlign w:val="superscript"/>
-        </w:rPr>
-        <w:t xml:space="preserve">14</w:t>
-      </w:r>
-      <w:r>
-        <w:t xml:space="preserve">C data often used as a proxy.</w:t>
-      </w:r>
-    </w:p>
-    <w:p>
-      <w:pPr>
-        <w:pStyle w:val="BodyText"/>
-      </w:pPr>
-      <w:r>
-        <w:t xml:space="preserve">The dataset we use for the number of dendrodated wetland settlements in the Three Lakes region was collected by Julian Laabs for his PhD thesis</w:t>
-      </w:r>
-      <w:r>
-        <w:t xml:space="preserve"> </w:t>
-      </w:r>
-      <w:r>
-        <w:t xml:space="preserve">(Laabs, 2019)</w:t>
-      </w:r>
-      <w:r>
-        <w:t xml:space="preserve">. Details on the creation of this data series will be published at the referenced location. The time series used here runs from 3900 to 800 BCE, and contains the number of chronologically registered fell phases at individual settlements. This results in a time series that reflects the settlement of the lakeshores in the Neolithic and Bronze Age periods.</w:t>
-      </w:r>
-    </w:p>
-    <w:p>
-      <w:pPr>
-        <w:pStyle w:val="BodyText"/>
-      </w:pPr>
-      <w:r>
-        <w:t xml:space="preserve">Since many periods of the Swiss prehistoric dry land settlements are unknown, and archaeology is based primarily on the wet land settlements, the dendro data are used primarily here, since they are much more precise. As a result,</w:t>
-      </w:r>
-      <w:r>
-        <w:t xml:space="preserve"> </w:t>
-      </w:r>
-      <w:r>
-        <w:rPr>
-          <w:vertAlign w:val="superscript"/>
-        </w:rPr>
-        <w:t xml:space="preserve">14</w:t>
-      </w:r>
-      <w:r>
-        <w:t xml:space="preserve">C data could be largely absent in this time period. If the amount of</w:t>
-      </w:r>
-      <w:r>
-        <w:t xml:space="preserve"> </w:t>
-      </w:r>
-      <w:r>
-        <w:rPr>
-          <w:vertAlign w:val="superscript"/>
-        </w:rPr>
-        <w:t xml:space="preserve">14</w:t>
-      </w:r>
-      <w:r>
-        <w:t xml:space="preserve">C data were now evaluated directly and naively over time, it would show that in the phases of particularly active settlement of the lakeshore, the</w:t>
-      </w:r>
-      <w:r>
-        <w:t xml:space="preserve"> </w:t>
-      </w:r>
-      <w:r>
-        <w:rPr>
-          <w:vertAlign w:val="superscript"/>
-        </w:rPr>
-        <w:t xml:space="preserve">14</w:t>
-      </w:r>
-      <w:r>
-        <w:t xml:space="preserve">C sum calibration shows minima.</w:t>
-      </w:r>
-    </w:p>
-    <w:p>
-      <w:pPr>
-        <w:pStyle w:val="BodyText"/>
-      </w:pPr>
-      <w:r>
-        <w:t xml:space="preserve">The dataset for the</w:t>
-      </w:r>
-      <w:r>
-        <w:t xml:space="preserve"> </w:t>
-      </w:r>
-      <w:r>
-        <w:rPr>
-          <w:vertAlign w:val="superscript"/>
-        </w:rPr>
-        <w:t xml:space="preserve">14</w:t>
-      </w:r>
-      <w:r>
-        <w:t xml:space="preserve">C sum calibration primarily consists of data from the XRONOS database, supplemented by dates from the unpublished PhD thesis of Julian Laabs</w:t>
-      </w:r>
-      <w:r>
-        <w:t xml:space="preserve"> </w:t>
-      </w:r>
-      <w:r>
-        <w:t xml:space="preserve">(Laabs, 2019)</w:t>
-      </w:r>
-      <w:r>
-        <w:t xml:space="preserve"> </w:t>
-      </w:r>
-      <w:r>
-        <w:t xml:space="preserve">and the data collection of</w:t>
-      </w:r>
-      <w:r>
-        <w:t xml:space="preserve"> </w:t>
-      </w:r>
-      <w:r>
-        <w:t xml:space="preserve">(Martínez-Grau et al., 2021)</w:t>
-      </w:r>
-      <w:r>
-        <w:t xml:space="preserve">. It contains a total of 1135 single</w:t>
-      </w:r>
-      <w:r>
-        <w:t xml:space="preserve"> </w:t>
-      </w:r>
-      <w:r>
-        <w:rPr>
-          <w:vertAlign w:val="superscript"/>
-        </w:rPr>
-        <w:t xml:space="preserve">14</w:t>
-      </w:r>
-      <w:r>
-        <w:t xml:space="preserve">C data from 246 sites. The dates were selected so that their distribution area coincides with the catchment area of the pollen proxy explained below (see also Figure</w:t>
-      </w:r>
-      <w:r>
-        <w:t xml:space="preserve"> </w:t>
-      </w:r>
-      <w:r>
-        <w:t xml:space="preserve">3.2</w:t>
-      </w:r>
-      <w:r>
-        <w:t xml:space="preserve">). The dates in the dataset range in</w:t>
-      </w:r>
-      <w:r>
-        <w:t xml:space="preserve"> </w:t>
-      </w:r>
-      <w:r>
-        <w:rPr>
-          <w:vertAlign w:val="superscript"/>
-        </w:rPr>
-        <w:t xml:space="preserve">14</w:t>
-      </w:r>
-      <w:r>
-        <w:t xml:space="preserve">C years from 10730 to 235 BP uncal. This time window extends beyond the study horizon in order to minimise boundary effects, which, however, cannot be completely avoided due to the Hallstatt plateau. But it was precisely to reduce its influence that the time window of the investigation was chosen to be 7000 – 1000 BCE.</w:t>
-      </w:r>
-    </w:p>
-    <w:p>
-      <w:pPr>
-        <w:pStyle w:val="BodyText"/>
-      </w:pPr>
-      <w:r>
-        <w:t xml:space="preserve">We binned the data at site levels to obtain a temporally dispersed count and thus an expected value of contemporaneous</w:t>
-      </w:r>
-      <w:r>
-        <w:t xml:space="preserve"> </w:t>
-      </w:r>
-      <w:r>
-        <w:rPr>
-          <w:vertAlign w:val="superscript"/>
-        </w:rPr>
-        <w:t xml:space="preserve">14</w:t>
-      </w:r>
-      <w:r>
-        <w:t xml:space="preserve">C dated sites. For the creation of the cumulative calibration, the corresponding functions of the R package rcarbon</w:t>
-      </w:r>
-      <w:r>
-        <w:t xml:space="preserve"> </w:t>
-      </w:r>
-      <w:r>
-        <w:t xml:space="preserve">(Crema and Bevan, 2021)</w:t>
-      </w:r>
-      <w:r>
-        <w:t xml:space="preserve"> </w:t>
-      </w:r>
-      <w:r>
-        <w:t xml:space="preserve">were used in the standard settings.</w:t>
-      </w:r>
-    </w:p>
-    <w:p>
-      <w:pPr>
-        <w:pStyle w:val="CaptionedFigure"/>
-      </w:pPr>
-      <w:r>
-        <w:drawing>
-          <wp:inline>
-            <wp:extent cx="4587290" cy="3669832"/>
-            <wp:effectExtent b="0" l="0" r="0" t="0"/>
-            <wp:docPr descr="Figure 3.2: The location of the 14C dated sites in the dataset." title="" id="28" name="Picture"/>
-            <a:graphic>
-              <a:graphicData uri="http://schemas.openxmlformats.org/drawingml/2006/picture">
-                <pic:pic>
-                  <pic:nvPicPr>
-                    <pic:cNvPr descr="../figures/c14map-1.png" id="29" name="Picture"/>
-                    <pic:cNvPicPr>
-                      <a:picLocks noChangeArrowheads="1" noChangeAspect="1"/>
-                    </pic:cNvPicPr>
-                  </pic:nvPicPr>
-                  <pic:blipFill>
-                    <a:blip r:embed="rId27"/>
-                    <a:stretch>
-                      <a:fillRect/>
-                    </a:stretch>
-                  </pic:blipFill>
-                  <pic:spPr bwMode="auto">
-                    <a:xfrm>
-                      <a:off x="0" y="0"/>
-                      <a:ext cx="4587290" cy="3669832"/>
-                    </a:xfrm>
-                    <a:prstGeom prst="rect">
-                      <a:avLst/>
-                    </a:prstGeom>
-                    <a:noFill/>
-                    <a:ln w="9525">
-                      <a:noFill/>
-                      <a:headEnd/>
-                      <a:tailEnd/>
-                    </a:ln>
-                  </pic:spPr>
-                </pic:pic>
-              </a:graphicData>
-            </a:graphic>
-          </wp:inline>
-        </w:drawing>
-      </w:r>
-    </w:p>
-    <w:p>
-      <w:pPr>
-        <w:pStyle w:val="ImageCaption"/>
-      </w:pPr>
-      <w:r>
-        <w:t xml:space="preserve">Figure 3.2: The location of the</w:t>
-      </w:r>
-      <w:r>
-        <w:t xml:space="preserve"> </w:t>
-      </w:r>
-      <w:r>
-        <w:rPr>
-          <w:vertAlign w:val="superscript"/>
-        </w:rPr>
-        <w:t xml:space="preserve">14</w:t>
-      </w:r>
-      <w:r>
-        <w:t xml:space="preserve">C dated sites in the dataset.</w:t>
-      </w:r>
-    </w:p>
-    <w:p>
-      <w:pPr>
-        <w:pStyle w:val="CaptionedFigure"/>
-      </w:pPr>
-      <w:r>
-        <w:drawing>
-          <wp:inline>
-            <wp:extent cx="4587290" cy="3669832"/>
-            <wp:effectExtent b="0" l="0" r="0" t="0"/>
-            <wp:docPr descr="Figure 3.3: Comparison of the scaled number of 14C and dendrodated sites over time in the dataset used." title="" id="31" name="Picture"/>
-            <a:graphic>
-              <a:graphicData uri="http://schemas.openxmlformats.org/drawingml/2006/picture">
-                <pic:pic>
-                  <pic:nvPicPr>
-                    <pic:cNvPr descr="../figures/compdendroc14-1.png" id="32" name="Picture"/>
-                    <pic:cNvPicPr>
-                      <a:picLocks noChangeArrowheads="1" noChangeAspect="1"/>
-                    </pic:cNvPicPr>
-                  </pic:nvPicPr>
-                  <pic:blipFill>
-                    <a:blip r:embed="rId30"/>
-                    <a:stretch>
-                      <a:fillRect/>
-                    </a:stretch>
-                  </pic:blipFill>
-                  <pic:spPr bwMode="auto">
-                    <a:xfrm>
-                      <a:off x="0" y="0"/>
-                      <a:ext cx="4587290" cy="3669832"/>
-                    </a:xfrm>
-                    <a:prstGeom prst="rect">
-                      <a:avLst/>
-                    </a:prstGeom>
-                    <a:noFill/>
-                    <a:ln w="9525">
-                      <a:noFill/>
-                      <a:headEnd/>
-                      <a:tailEnd/>
-                    </a:ln>
-                  </pic:spPr>
-                </pic:pic>
-              </a:graphicData>
-            </a:graphic>
-          </wp:inline>
-        </w:drawing>
-      </w:r>
-    </w:p>
-    <w:p>
-      <w:pPr>
-        <w:pStyle w:val="ImageCaption"/>
-      </w:pPr>
-      <w:r>
-        <w:t xml:space="preserve">Figure 3.3: Comparison of the scaled number of</w:t>
-      </w:r>
-      <w:r>
-        <w:t xml:space="preserve"> </w:t>
-      </w:r>
-      <w:r>
-        <w:rPr>
-          <w:vertAlign w:val="superscript"/>
-        </w:rPr>
-        <w:t xml:space="preserve">14</w:t>
-      </w:r>
-      <w:r>
-        <w:t xml:space="preserve">C and dendrodated sites over time in the dataset used.</w:t>
-      </w:r>
-    </w:p>
-    <w:p>
-      <w:pPr>
-        <w:pStyle w:val="BodyText"/>
-      </w:pPr>
-      <w:r>
-        <w:t xml:space="preserve">We can now compare these two data sets (Figure</w:t>
-      </w:r>
-      <w:r>
-        <w:t xml:space="preserve"> </w:t>
-      </w:r>
-      <w:r>
-        <w:t xml:space="preserve">3.3</w:t>
-      </w:r>
-      <w:r>
-        <w:t xml:space="preserve">). In fact, there is a not uninteresting fit between the two data series. However, it must be assumed that the two dating methods, even if they would contradict each other, actually complement each other, and thus allow a better overall unified picture of the actual settlement density than each of the individual proxies would allow on their own.</w:t>
-      </w:r>
-    </w:p>
-    <w:p>
-      <w:pPr>
-        <w:pStyle w:val="CaptionedFigure"/>
-      </w:pPr>
-      <w:r>
-        <w:drawing>
-          <wp:inline>
-            <wp:extent cx="4587290" cy="3669832"/>
-            <wp:effectExtent b="0" l="0" r="0" t="0"/>
-            <wp:docPr descr="Figure 3.4: The location of the sites from the find reports of the cantonal archaeology (heritage management). The locations are fuzzified by ~1km." title="" id="34" name="Picture"/>
-            <a:graphic>
-              <a:graphicData uri="http://schemas.openxmlformats.org/drawingml/2006/picture">
-                <pic:pic>
-                  <pic:nvPicPr>
-                    <pic:cNvPr descr="../figures/aoristmap-1.png" id="35" name="Picture"/>
-                    <pic:cNvPicPr>
-                      <a:picLocks noChangeArrowheads="1" noChangeAspect="1"/>
-                    </pic:cNvPicPr>
-                  </pic:nvPicPr>
-                  <pic:blipFill>
-                    <a:blip r:embed="rId33"/>
-                    <a:stretch>
-                      <a:fillRect/>
-                    </a:stretch>
-                  </pic:blipFill>
-                  <pic:spPr bwMode="auto">
-                    <a:xfrm>
-                      <a:off x="0" y="0"/>
-                      <a:ext cx="4587290" cy="3669832"/>
-                    </a:xfrm>
-                    <a:prstGeom prst="rect">
-                      <a:avLst/>
-                    </a:prstGeom>
-                    <a:noFill/>
-                    <a:ln w="9525">
-                      <a:noFill/>
-                      <a:headEnd/>
-                      <a:tailEnd/>
-                    </a:ln>
-                  </pic:spPr>
-                </pic:pic>
-              </a:graphicData>
-            </a:graphic>
-          </wp:inline>
-        </w:drawing>
-      </w:r>
-    </w:p>
-    <w:p>
-      <w:pPr>
-        <w:pStyle w:val="ImageCaption"/>
-      </w:pPr>
-      <w:r>
-        <w:t xml:space="preserve">Figure 3.4: The location of the sites from the find reports of the cantonal archaeology (heritage management). The locations are fuzzified by ~1km.</w:t>
-      </w:r>
-    </w:p>
-    <w:p>
-      <w:pPr>
-        <w:pStyle w:val="BodyText"/>
-      </w:pPr>
-      <w:r>
-        <w:t xml:space="preserve">In order to add another indicator of archaeological evidence of occupation, we have included the data of the Cantonal Archaeology (Figure</w:t>
-      </w:r>
-      <w:r>
-        <w:t xml:space="preserve"> </w:t>
-      </w:r>
-      <w:r>
-        <w:t xml:space="preserve">3.4</w:t>
-      </w:r>
-      <w:r>
-        <w:t xml:space="preserve">), and thus the Heritage Management, which are primarily derived from scattered surface finds, and which often have a low depth of information and thus dating accuracy. This information is incorporated into our model as a typologically dated aorist time series. Although the dating accuracy is very low, the advantage here lies in the fact that we are not bound to the conditions and problems of radiocarbon dates, and thus involved in the issue of sum calibration. Much more, these data provide an independent indicator with regard to the methodology of the</w:t>
-      </w:r>
-      <w:r>
-        <w:t xml:space="preserve"> </w:t>
-      </w:r>
-      <w:r>
-        <w:rPr>
-          <w:vertAlign w:val="superscript"/>
-        </w:rPr>
-        <w:t xml:space="preserve">14</w:t>
-      </w:r>
-      <w:r>
-        <w:t xml:space="preserve">C data, even if they are influenced by the same transmission filters and archaeological conditions as the evaluation of</w:t>
-      </w:r>
-      <w:r>
-        <w:t xml:space="preserve"> </w:t>
-      </w:r>
-      <w:r>
-        <w:rPr>
-          <w:vertAlign w:val="superscript"/>
-        </w:rPr>
-        <w:t xml:space="preserve">14</w:t>
-      </w:r>
-      <w:r>
-        <w:t xml:space="preserve">C data. Data from x sites were included in the aoristic sum, which is a very rough indicator due to the low dating accuracy in archaeological phases, but which nevertheless has an important role in the normalisation of the data due to its independence from calibration effects.</w:t>
-      </w:r>
-    </w:p>
-    <w:p>
-      <w:pPr>
-        <w:pStyle w:val="CaptionedFigure"/>
-      </w:pPr>
-      <w:r>
-        <w:drawing>
-          <wp:inline>
-            <wp:extent cx="4587290" cy="3669832"/>
-            <wp:effectExtent b="0" l="0" r="0" t="0"/>
-            <wp:docPr descr="Figure 3.5: Comparison of the scaled number of 14C and dendrodated sites over time in the dataset used." title="" id="37" name="Picture"/>
-            <a:graphic>
-              <a:graphicData uri="http://schemas.openxmlformats.org/drawingml/2006/picture">
-                <pic:pic>
-                  <pic:nvPicPr>
-                    <pic:cNvPr descr="../figures/aoristcurve-1.png" id="38" name="Picture"/>
-                    <pic:cNvPicPr>
-                      <a:picLocks noChangeArrowheads="1" noChangeAspect="1"/>
-                    </pic:cNvPicPr>
-                  </pic:nvPicPr>
-                  <pic:blipFill>
-                    <a:blip r:embed="rId36"/>
-                    <a:stretch>
-                      <a:fillRect/>
-                    </a:stretch>
-                  </pic:blipFill>
-                  <pic:spPr bwMode="auto">
-                    <a:xfrm>
-                      <a:off x="0" y="0"/>
-                      <a:ext cx="4587290" cy="3669832"/>
-                    </a:xfrm>
-                    <a:prstGeom prst="rect">
-                      <a:avLst/>
-                    </a:prstGeom>
-                    <a:noFill/>
-                    <a:ln w="9525">
-                      <a:noFill/>
-                      <a:headEnd/>
-                      <a:tailEnd/>
-                    </a:ln>
-                  </pic:spPr>
-                </pic:pic>
-              </a:graphicData>
-            </a:graphic>
-          </wp:inline>
-        </w:drawing>
-      </w:r>
-    </w:p>
-    <w:p>
-      <w:pPr>
-        <w:pStyle w:val="ImageCaption"/>
-      </w:pPr>
-      <w:r>
-        <w:t xml:space="preserve">Figure 3.5: Comparison of the scaled number of</w:t>
-      </w:r>
-      <w:r>
-        <w:t xml:space="preserve"> </w:t>
-      </w:r>
-      <w:r>
-        <w:rPr>
-          <w:vertAlign w:val="superscript"/>
-        </w:rPr>
-        <w:t xml:space="preserve">14</w:t>
-      </w:r>
-      <w:r>
-        <w:t xml:space="preserve">C and dendrodated sites over time in the dataset used.</w:t>
-      </w:r>
-    </w:p>
-    <w:p>
-      <w:pPr>
-        <w:pStyle w:val="BodyText"/>
-      </w:pPr>
-      <w:r>
-        <w:t xml:space="preserve">The natural conditions provided by the many lakes enable not only highly precise dating of archaeological sites, but also a very dense network of pollen analysis. We make use of this fact by generating a supra-regional openness indicator for the vegetation from the pollen data (Figure</w:t>
-      </w:r>
-      <w:r>
-        <w:t xml:space="preserve"> </w:t>
-      </w:r>
-      <w:r>
-        <w:t xml:space="preserve">3.6</w:t>
-      </w:r>
-      <w:r>
-        <w:t xml:space="preserve">). This indicator has the specific advantage that it is not dependent on preservation conditions, as archaeological indicators are. This makes it particularly valuable for indicating or compensating for systematic distortions that result from temporally specific settlement patterns and archaeological preservation conditions.</w:t>
-      </w:r>
-    </w:p>
-    <w:p>
-      <w:pPr>
-        <w:pStyle w:val="CaptionedFigure"/>
-      </w:pPr>
-      <w:r>
-        <w:drawing>
-          <wp:inline>
-            <wp:extent cx="4587290" cy="3669832"/>
-            <wp:effectExtent b="0" l="0" r="0" t="0"/>
-            <wp:docPr descr="Figure 3.6: Location of the pollen profiles used for the openness indicator." title="" id="40" name="Picture"/>
-            <a:graphic>
-              <a:graphicData uri="http://schemas.openxmlformats.org/drawingml/2006/picture">
-                <pic:pic>
-                  <pic:nvPicPr>
-                    <pic:cNvPr descr="../figures/pollensites-1.png" id="41" name="Picture"/>
-                    <pic:cNvPicPr>
-                      <a:picLocks noChangeArrowheads="1" noChangeAspect="1"/>
-                    </pic:cNvPicPr>
-                  </pic:nvPicPr>
-                  <pic:blipFill>
-                    <a:blip r:embed="rId39"/>
-                    <a:stretch>
-                      <a:fillRect/>
-                    </a:stretch>
-                  </pic:blipFill>
-                  <pic:spPr bwMode="auto">
-                    <a:xfrm>
-                      <a:off x="0" y="0"/>
-                      <a:ext cx="4587290" cy="3669832"/>
-                    </a:xfrm>
-                    <a:prstGeom prst="rect">
-                      <a:avLst/>
-                    </a:prstGeom>
-                    <a:noFill/>
-                    <a:ln w="9525">
-                      <a:noFill/>
-                      <a:headEnd/>
-                      <a:tailEnd/>
-                    </a:ln>
-                  </pic:spPr>
-                </pic:pic>
-              </a:graphicData>
-            </a:graphic>
-          </wp:inline>
-        </w:drawing>
-      </w:r>
-    </w:p>
-    <w:p>
-      <w:pPr>
-        <w:pStyle w:val="ImageCaption"/>
-      </w:pPr>
-      <w:r>
-        <w:t xml:space="preserve">Figure 3.6: Location of the pollen profiles used for the openness indicator.</w:t>
-      </w:r>
-    </w:p>
-    <w:p>
-      <w:pPr>
-        <w:pStyle w:val="BodyText"/>
-      </w:pPr>
-      <w:r>
-        <w:t xml:space="preserve">The utilisation of this proxy is based on the assumption that the higher the population density in an area, the greater the human influence on the natural environment</w:t>
-      </w:r>
-      <w:r>
-        <w:t xml:space="preserve"> </w:t>
-      </w:r>
-      <w:r>
-        <w:t xml:space="preserve">(Lechterbeck et al., 2014)</w:t>
-      </w:r>
-      <w:r>
-        <w:t xml:space="preserve">, and that the agricultural space of an area is closely related to the population density</w:t>
-      </w:r>
-      <w:r>
-        <w:t xml:space="preserve"> </w:t>
-      </w:r>
-      <w:r>
-        <w:t xml:space="preserve">(Zimmermann, 2004)</w:t>
-      </w:r>
-      <w:r>
-        <w:t xml:space="preserve">. Evidence of land clearing in pollen diagrams can therefore give further indications regarding population dynamics. The exact methodological procedure for obtaining this proxy from several, in our case 5, different pollen diagrams of sites mainly in the hinterland of the large Alpine lakes can be found in a previous publication</w:t>
-      </w:r>
-      <w:r>
-        <w:t xml:space="preserve"> </w:t>
-      </w:r>
-      <w:r>
-        <w:t xml:space="preserve">(Heitz et al., 2021)</w:t>
-      </w:r>
-      <w:r>
-        <w:t xml:space="preserve">. The technical procedure is also documented in the accompanying R-script. The percentage pollen data based on a pollen sum of all terrestrial taxa of the individual sites were combined into one data set by means of a principal component analysis (Figure</w:t>
-      </w:r>
-      <w:r>
-        <w:t xml:space="preserve"> </w:t>
-      </w:r>
-      <w:r>
-        <w:t xml:space="preserve">3.7</w:t>
-      </w:r>
-      <w:r>
-        <w:t xml:space="preserve">). Only terrestrial pollen taxa with a frequency of more than 1/3 and, if present, with an average frequency of at least more than 0.1% were selected to reduce potential disturbance by rare species. Cereal pollen was explicitly retained as an important anthropogenic indicator. As each sample is absolutely dated, the data on the x-axis can be plotted against the openness value on the y-axis to obtain a time series time series for land clearing.</w:t>
-      </w:r>
-    </w:p>
-    <w:p>
-      <w:pPr>
-        <w:pStyle w:val="CaptionedFigure"/>
-      </w:pPr>
-      <w:r>
-        <w:drawing>
-          <wp:inline>
-            <wp:extent cx="5943600" cy="4245428"/>
-            <wp:effectExtent b="0" l="0" r="0" t="0"/>
-            <wp:docPr descr="Figure 3.7: Value on the first dimension of the PCA against dating of the samples for the individual pollen profiles and their combined average value as the openness indicator." title="" id="43" name="Picture"/>
-            <a:graphic>
-              <a:graphicData uri="http://schemas.openxmlformats.org/drawingml/2006/picture">
-                <pic:pic>
-                  <pic:nvPicPr>
-                    <pic:cNvPr descr="/home/martin/r_projekte/bayesian.demographic.reconstruction.2022/analysis/analysis_files/figure-html/pollenproxy-1.png" id="44" name="Picture"/>
-                    <pic:cNvPicPr>
-                      <a:picLocks noChangeArrowheads="1" noChangeAspect="1"/>
-                    </pic:cNvPicPr>
-                  </pic:nvPicPr>
-                  <pic:blipFill>
-                    <a:blip r:embed="rId42"/>
-                    <a:stretch>
-                      <a:fillRect/>
-                    </a:stretch>
-                  </pic:blipFill>
-                  <pic:spPr bwMode="auto">
-                    <a:xfrm>
-                      <a:off x="0" y="0"/>
-                      <a:ext cx="5943600" cy="4245428"/>
-                    </a:xfrm>
-                    <a:prstGeom prst="rect">
-                      <a:avLst/>
-                    </a:prstGeom>
-                    <a:noFill/>
-                    <a:ln w="9525">
-                      <a:noFill/>
-                      <a:headEnd/>
-                      <a:tailEnd/>
-                    </a:ln>
-                  </pic:spPr>
-                </pic:pic>
-              </a:graphicData>
-            </a:graphic>
-          </wp:inline>
-        </w:drawing>
-      </w:r>
-    </w:p>
-    <w:p>
-      <w:pPr>
-        <w:pStyle w:val="ImageCaption"/>
-      </w:pPr>
-      <w:r>
-        <w:t xml:space="preserve">Figure 3.7: Value on the first dimension of the PCA against dating of the samples for the individual pollen profiles and their combined average value as the openness indicator.</w:t>
-      </w:r>
-    </w:p>
-    <w:p>
-      <w:pPr>
-        <w:pStyle w:val="BodyText"/>
-      </w:pPr>
-      <w:r>
-        <w:t xml:space="preserve">Unfortunately, in the Swiss Plateau there is no data from burials that could be usefully incorporated into such this model. Preservation conditions again simply prevent their use in this study. Nevertheless, we see a very high potential for other regions in the integration of demographic indicators from burial data in order to enlarge the canon of methods and the range of proxies.</w:t>
-      </w:r>
-    </w:p>
-    <w:p>
-      <w:pPr>
-        <w:pStyle w:val="BodyText"/>
-      </w:pPr>
-      <w:r>
-        <w:t xml:space="preserve">The values of the sum calibration, the openness index and the dendrodated settlements were smoothed by means of a moving average with a window of 50 years. Since the aoristic sum already had a very coarse temporal resolution, this was not applied for this measure. The range of the smoothing window corresponded to the sample interval, with which a unified resolution of 50 years was obtained for all proxies as time slices for the model. In addition, all data were restricted to a window of observation of 7000-1000 BCE. The upper limit is set by the post-glacial changes in the pollen spectra, which are hardly associated with human influence before 7000 in the working area, and which would consequently distort the openness indicator. The lower limit is defined by the Hallstatt Plateau (with buffer), which would have direct and indirect research influences on the</w:t>
-      </w:r>
-      <w:r>
-        <w:t xml:space="preserve"> </w:t>
-      </w:r>
-      <w:r>
-        <w:rPr>
-          <w:vertAlign w:val="superscript"/>
-        </w:rPr>
-        <w:t xml:space="preserve">14</w:t>
-      </w:r>
-      <w:r>
-        <w:t xml:space="preserve">C proxy.</w:t>
-      </w:r>
-    </w:p>
     <w:bookmarkEnd w:id="45"/>
     <w:bookmarkStart w:id="49" w:name="observational-model"/>
     <w:p>
@@ -5256,7 +5384,7 @@
         <w:rPr>
           <w:rStyle w:val="SectionNumber"/>
         </w:rPr>
-        <w:t xml:space="preserve">3.3</w:t>
+        <w:t xml:space="preserve">2.4</w:t>
       </w:r>
       <w:r>
         <w:tab/>
@@ -5270,7 +5398,7 @@
         <w:pStyle w:val="FirstParagraph"/>
       </w:pPr>
       <w:r>
-        <w:t xml:space="preserve">During the development of the overall model, we abandoned the implementation of dedicated observation models adapted to the conditions of the individual proxies and their generating processes. In previous implementations, which we have also presented at various conferences, the underdetermination by the currently usable data of the model with many degrees of freedom led to equifinality of the solutions and, thus, to a high path dependency of the individual model runs. Therefore, it was almost impossible to achieve convergence of the overall model. Nevertheless, we believe that for a future application of the model with more data, a larger geographical coverage and especially a regionalised approach with information transfer by means of partial pooling, this more specific approach will be feasible and a very useful approach.</w:t>
+        <w:t xml:space="preserve">During the development of the overall model, we abandoned the implementation of dedicated observation models adapted to the conditions of the individual proxies and their generating processes. In previous implementations, the underdetermination by the currently usable data of the model with many degrees of freedom led to equifinality of the solutions and, thus, to a high path dependency of the individual model runs. Therefore, it was almost impossible to achieve convergence of the overall model. Nevertheless, we believe that for a future application of the model with more data, a larger geographical coverage and especially a regionalised approach with information transfer by means of partial pooling, this more specific approach will be feasible and a very useful approach.</w:t>
       </w:r>
     </w:p>
     <w:p>
@@ -6479,7 +6607,15 @@
         <w:pStyle w:val="FirstParagraph"/>
       </w:pPr>
       <w:r>
-        <w:t xml:space="preserve">As an intuition, this means that we consider the sum of the proxies as determinant for the number of settlements. The estimation therefore assumes that all proxies together give the best possible estimation result, whereby the share of each individual proxy is considered variable and is estimated within the model. The error value is represented by the Poisson process in the process model, rather than directly as an estimation error for the individual proxies. Thus, our model does not correspond to a classical state space model, where the measured values are each considered to be error-prone. In the implementation, the model finds the best possible combination or compromise between the individual indicators to describe a settlement dynamic that is given by them.</w:t>
+        <w:t xml:space="preserve">As an intuition, this means that we consider the sum of the proxies as determinant for the number of settlements. The estimation therefore assumes that all proxies together give the best possible estimation result for contemporaneous sites at time t, whereby the share of each individual proxy is considered variable and is estimated within the model. This share is recorded within the model as the parameter p.</w:t>
+      </w:r>
+    </w:p>
+    <w:p>
+      <w:pPr>
+        <w:pStyle w:val="BodyText"/>
+      </w:pPr>
+      <w:r>
+        <w:t xml:space="preserve">The error value is represented by the Poisson process in the process model, rather than directly as an estimation error for the individual proxies. Thus, our model does not correspond to a classical state space model, where the measured values are each considered to be error-prone. In the implementation, the model finds the best possible combination or compromise between the individual indicators to describe a settlement dynamic that is given by them.In addition, the number of sites is converted into population density using some (certainly debatable) parameters that we have defined but which are only scaling factors for the intermediate value of number of settlements. For this, we assume that each site represents a number of people that is poisson distributed around the value 50. The number 50 represents a compromise, as both Mesolithic and Neolithic and Bronze Age settlement communities need to be represented. By means of a data series, which would represent an evidence-based estimate of the temporal development of settlement sizes, this specification could be made based on data. From the number of sites and the mean number of individuals represented in each case, a population density can be calculated using the area of the Swiss Plateau (12649 km²). The estimated result of the model is thus comparable with estimates from other sources or the literature.</w:t>
       </w:r>
     </w:p>
     <w:p>
@@ -6491,7 +6627,7 @@
           <wp:inline>
             <wp:extent cx="4587290" cy="3669832"/>
             <wp:effectExtent b="0" l="0" r="0" t="0"/>
-            <wp:docPr descr="Figure 3.8: Expert estimations for the population density on the Swiss Plateau from different authors." title="" id="47" name="Picture"/>
+            <wp:docPr descr="Figure 2.8: Expert estimations for the population density on the Swiss Plateau from different authors." title="" id="47" name="Picture"/>
             <a:graphic>
               <a:graphicData uri="http://schemas.openxmlformats.org/drawingml/2006/picture">
                 <pic:pic>
@@ -6534,7 +6670,7 @@
         <w:pStyle w:val="ImageCaption"/>
       </w:pPr>
       <w:r>
-        <w:t xml:space="preserve">Figure 3.8: Expert estimations for the population density on the Swiss Plateau from different authors.</w:t>
+        <w:t xml:space="preserve">Figure 2.8: Expert estimations for the population density on the Swiss Plateau from different authors.</w:t>
       </w:r>
     </w:p>
     <w:p>
@@ -6548,7 +6684,7 @@
         <w:t xml:space="preserve"> </w:t>
       </w:r>
       <w:r>
-        <w:t xml:space="preserve">3.8</w:t>
+        <w:t xml:space="preserve">2.8</w:t>
       </w:r>
       <w:r>
         <w:t xml:space="preserve">, therefore have little influence on the model, and also lead to a significantly longer runtime, we have refrained from doing so in the current implementation. For future applications of the model with a larger geographical range and thus a higher information density, however, this would again be a factor that could be integrated in a useful way.</w:t>
@@ -6564,7 +6700,7 @@
         <w:rPr>
           <w:rStyle w:val="SectionNumber"/>
         </w:rPr>
-        <w:t xml:space="preserve">3.4</w:t>
+        <w:t xml:space="preserve">2.5</w:t>
       </w:r>
       <w:r>
         <w:tab/>
@@ -6610,7 +6746,7 @@
         <w:pStyle w:val="BodyText"/>
       </w:pPr>
       <w:r>
-        <w:t xml:space="preserve">For the fitting process, a starting value for a population density of the Late Bronze Age (1000 BCE) was taken from the literature, which may represent a general average value for all prehistoric population estimates</w:t>
+        <w:t xml:space="preserve">For the fitting process, a starting value of 5 p/km² for a population density of the Late Bronze Age (1000 BCE) was taken from the literature, which may represent a general average value for all prehistoric population estimates</w:t>
       </w:r>
       <w:r>
         <w:t xml:space="preserve"> </w:t>
@@ -6641,35 +6777,13 @@
         <w:rPr>
           <w:rStyle w:val="SectionNumber"/>
         </w:rPr>
-        <w:t xml:space="preserve">4</w:t>
+        <w:t xml:space="preserve">3</w:t>
       </w:r>
       <w:r>
         <w:tab/>
       </w:r>
       <w:r>
         <w:t xml:space="preserve">Results</w:t>
-      </w:r>
-    </w:p>
-    <w:p>
-      <w:pPr>
-        <w:pStyle w:val="FirstParagraph"/>
-      </w:pPr>
-      <w:r>
-        <w:t xml:space="preserve">Within the model, the parameter p was estimated, which reflects the proportion of the individual proxies used in the estimation of the number of settlements, as well as the number of settlements or transforms the resulting population density under the assumption that per settlement a number of inhabitants lived poisson-distributed around a</w:t>
-      </w:r>
-      <w:r>
-        <w:t xml:space="preserve"> </w:t>
-      </w:r>
-      <m:oMath>
-        <m:r>
-          <m:t>λ</m:t>
-        </m:r>
-      </m:oMath>
-      <w:r>
-        <w:t xml:space="preserve"> </w:t>
-      </w:r>
-      <w:r>
-        <w:t xml:space="preserve">of 50 persons. This parameter is variable, but has only a scaling influence on the final estimate of population density.</w:t>
       </w:r>
     </w:p>
     <w:p>
@@ -6681,12 +6795,12 @@
           <wp:inline>
             <wp:extent cx="5943600" cy="4195482"/>
             <wp:effectExtent b="0" l="0" r="0" t="0"/>
-            <wp:docPr descr="Figure 4.1: Distribution of the influence ratio of the different proxies on the final estimation of the number of sites." title="" id="53" name="Picture"/>
+            <wp:docPr descr="Figure 3.1: The estimate of the population density resulting from the model and the three proxies, which are also plotted (scaled) for comparison." title="" id="53" name="Picture"/>
             <a:graphic>
               <a:graphicData uri="http://schemas.openxmlformats.org/drawingml/2006/picture">
                 <pic:pic>
                   <pic:nvPicPr>
-                    <pic:cNvPr descr="/home/martin/r_projekte/bayesian.demographic.reconstruction.2022/figures/p_estimation.pdf" id="54" name="Picture"/>
+                    <pic:cNvPr descr="/home/martin/r_projekte/bayesian.demographic.reconstruction.2022/figures/popdens_estimation.pdf" id="54" name="Picture"/>
                     <pic:cNvPicPr>
                       <a:picLocks noChangeArrowheads="1" noChangeAspect="1"/>
                     </pic:cNvPicPr>
@@ -6724,7 +6838,7 @@
         <w:pStyle w:val="ImageCaption"/>
       </w:pPr>
       <w:r>
-        <w:t xml:space="preserve">Figure 4.1: Distribution of the influence ratio of the different proxies on the final estimation of the number of sites.</w:t>
+        <w:t xml:space="preserve">Figure 3.1: The estimate of the population density resulting from the model and the three proxies, which are also plotted (scaled) for comparison.</w:t>
       </w:r>
     </w:p>
     <w:p>
@@ -6732,24 +6846,16 @@
         <w:pStyle w:val="BodyText"/>
       </w:pPr>
       <w:r>
-        <w:t xml:space="preserve">By looking at the distribution of posterior samples for the share of each proxy (Figure</w:t>
-      </w:r>
-      <w:r>
-        <w:t xml:space="preserve"> </w:t>
-      </w:r>
-      <w:r>
-        <w:t xml:space="preserve">4.1</w:t>
-      </w:r>
-      <w:r>
-        <w:t xml:space="preserve">), it is clear that the model weights the openness indicator the highest. The average is slightly above 60%. The next most important indicator is the sum calibration value, which has an average of about 20%. The aoristic sum is slightly above 10%, whereas the importance of the dendrodated settlements is below 10%.</w:t>
-      </w:r>
-    </w:p>
-    <w:p>
-      <w:pPr>
-        <w:pStyle w:val="BodyText"/>
-      </w:pPr>
-      <w:r>
-        <w:t xml:space="preserve">The reason for the latter is certainly that there are no lakeshore settlements over large areas of the time window, and therefore the proxy achieves a low confidence value in comparison with the other estimators. In the case of the aoristic sum, it is certainly the fact that it is flat over large sections and has little structure, making it difficult to relate to the other estimators. The sum calibration shows very strong short-term fluctuations, which are presumably at least partly due to the effects of the calibration curve, and which also make this proxy seem ill-suited to reliably represent a continuous population trend. Nevertheless, its fluctuations do have an impact on the resulting overall estimate of the development of the number of settlements, albeit to a lesser extent.</w:t>
+        <w:t xml:space="preserve">The population density estimate (Figure</w:t>
+      </w:r>
+      <w:r>
+        <w:t xml:space="preserve"> </w:t>
+      </w:r>
+      <w:r>
+        <w:t xml:space="preserve">3.1</w:t>
+      </w:r>
+      <w:r>
+        <w:t xml:space="preserve">) ranges on average between 0.2 p/km² for the beginning of the estimate (6000 BCE) and 4.8 p/km² for the end of the estimate (1000 BCE), reaching a maximum of 6.5 p/km² for the time slice 1250 BCE. Thus, the estimate remains within the values that are also considered plausible by the expert estimates. Clear peaks are reached around 1250 BCE, as well as around 2750 BCE, which corresponds to the transition to the ceramic style in the Swiss Plateau influence by the Corded Ware.</w:t>
       </w:r>
     </w:p>
     <w:p>
@@ -6761,12 +6867,12 @@
           <wp:inline>
             <wp:extent cx="5943600" cy="4195482"/>
             <wp:effectExtent b="0" l="0" r="0" t="0"/>
-            <wp:docPr descr="Figure 4.2: The estimate of the population density resulting from the model and the three proxies, which are also plotted (scaled) for comparison." title="" id="56" name="Picture"/>
+            <wp:docPr descr="Figure 3.2: The variability of the estimate of the population density over time, with the estimate itself for reference." title="" id="56" name="Picture"/>
             <a:graphic>
               <a:graphicData uri="http://schemas.openxmlformats.org/drawingml/2006/picture">
                 <pic:pic>
                   <pic:nvPicPr>
-                    <pic:cNvPr descr="/home/martin/r_projekte/bayesian.demographic.reconstruction.2022/figures/popdens_estimation.pdf" id="57" name="Picture"/>
+                    <pic:cNvPr descr="/home/martin/r_projekte/bayesian.demographic.reconstruction.2022/figures/popvar_plot.pdf" id="57" name="Picture"/>
                     <pic:cNvPicPr>
                       <a:picLocks noChangeArrowheads="1" noChangeAspect="1"/>
                     </pic:cNvPicPr>
@@ -6804,7 +6910,7 @@
         <w:pStyle w:val="ImageCaption"/>
       </w:pPr>
       <w:r>
-        <w:t xml:space="preserve">Figure 4.2: The estimate of the population density resulting from the model and the three proxies, which are also plotted (scaled) for comparison.</w:t>
+        <w:t xml:space="preserve">Figure 3.2: The variability of the estimate of the population density over time, with the estimate itself for reference.</w:t>
       </w:r>
     </w:p>
     <w:p>
@@ -6812,16 +6918,24 @@
         <w:pStyle w:val="BodyText"/>
       </w:pPr>
       <w:r>
-        <w:t xml:space="preserve">The population density estimate (Figure</w:t>
-      </w:r>
-      <w:r>
-        <w:t xml:space="preserve"> </w:t>
-      </w:r>
-      <w:r>
-        <w:t xml:space="preserve">4.2</w:t>
-      </w:r>
-      <w:r>
-        <w:t xml:space="preserve">) ranges on average between 0.2 p/km² for the beginning of the estimate (6000 BCE) and 4.8 p/km² for the end of the estimate (1000 BCE), reaching a maximum of 6.5 p/km² for the time slice 1250 BCE. Thus, the estimate remains within the values that are also considered plausible by the expert estimates. Clear peaks are reached around 1250 BCE (also the maximum value), as well as around 2750 BCE, which corresponds to the onset of the Corded Ware in the Swiss Plateau. However, we will go into further detail in the discussion on evaluations concerning the connections to cultural phenomena.</w:t>
+        <w:t xml:space="preserve">Furthermore, it may be relevant to look at the temporal distribution of the variability in the estimate (Figure</w:t>
+      </w:r>
+      <w:r>
+        <w:t xml:space="preserve"> </w:t>
+      </w:r>
+      <w:r>
+        <w:t xml:space="preserve">3.2</w:t>
+      </w:r>
+      <w:r>
+        <w:t xml:space="preserve">), to estimate at which time steps the model attempts a more accurate estimate and at which the uncertainty is greater due to e.g. contradictions in the indicators. The coefficient of variation is 0.13 for the beginning and 0.1 for the end of the estimate, the greatest variability is reached around 2150 BCE with 0.47. The beginning and end of the time series are relatively clearly determined. The end results from the a priori setting of the parameter, but also here as at the beginning of the series the proxies are very uniform, which explains the low variability. Overall, the variability is relatively uniform over the entire course of the estimation and averages over all time slices at 33% of the respective mean.</w:t>
+      </w:r>
+    </w:p>
+    <w:p>
+      <w:pPr>
+        <w:pStyle w:val="BodyText"/>
+      </w:pPr>
+      <w:r>
+        <w:t xml:space="preserve">Within the model, the parameter p was estimated, which reflects the proportion of the individual proxies used in the estimation of the number of settlements. This parameter is variable, but has only a scaling influence on the final estimate of population density.</w:t>
       </w:r>
     </w:p>
     <w:p>
@@ -6833,12 +6947,12 @@
           <wp:inline>
             <wp:extent cx="5943600" cy="4195482"/>
             <wp:effectExtent b="0" l="0" r="0" t="0"/>
-            <wp:docPr descr="Figure 4.3: The variability of the estimate of the population density over time, with the estimate itself for reference." title="" id="59" name="Picture"/>
+            <wp:docPr descr="Figure 3.3: Distribution of the influence ratio of the different proxies on the final estimation of the number of sites." title="" id="59" name="Picture"/>
             <a:graphic>
               <a:graphicData uri="http://schemas.openxmlformats.org/drawingml/2006/picture">
                 <pic:pic>
                   <pic:nvPicPr>
-                    <pic:cNvPr descr="/home/martin/r_projekte/bayesian.demographic.reconstruction.2022/figures/popvar_plot.pdf" id="60" name="Picture"/>
+                    <pic:cNvPr descr="/home/martin/r_projekte/bayesian.demographic.reconstruction.2022/figures/p_estimation.pdf" id="60" name="Picture"/>
                     <pic:cNvPicPr>
                       <a:picLocks noChangeArrowheads="1" noChangeAspect="1"/>
                     </pic:cNvPicPr>
@@ -6876,7 +6990,7 @@
         <w:pStyle w:val="ImageCaption"/>
       </w:pPr>
       <w:r>
-        <w:t xml:space="preserve">Figure 4.3: The variability of the estimate of the population density over time, with the estimate itself for reference.</w:t>
+        <w:t xml:space="preserve">Figure 3.3: Distribution of the influence ratio of the different proxies on the final estimation of the number of sites.</w:t>
       </w:r>
     </w:p>
     <w:p>
@@ -6884,16 +6998,16 @@
         <w:pStyle w:val="BodyText"/>
       </w:pPr>
       <w:r>
-        <w:t xml:space="preserve">Furthermore, it may be relevant to look at the temporal distribution of the variability in the estimate (Figure</w:t>
-      </w:r>
-      <w:r>
-        <w:t xml:space="preserve"> </w:t>
-      </w:r>
-      <w:r>
-        <w:t xml:space="preserve">4.3</w:t>
-      </w:r>
-      <w:r>
-        <w:t xml:space="preserve">). The coefficient of variation is 0.13 for the beginning and 0.1 for the end of the estimate, the greatest variability is reached around 2150 BCE with 0.4679342. The beginning and end of the time series are relatively clearly determined. The end results from the a priori setting of the parameter, but also here as at the beginning of the series the proxies are very uniform, which explains the low variability. Overall, the variability is relatively uniform over the entire course of the estimation and averages over all time slices at 33% of the respective mean.</w:t>
+        <w:t xml:space="preserve">By looking at the distribution of posterior samples for the share of each proxy (Figure</w:t>
+      </w:r>
+      <w:r>
+        <w:t xml:space="preserve"> </w:t>
+      </w:r>
+      <w:r>
+        <w:t xml:space="preserve">3.3</w:t>
+      </w:r>
+      <w:r>
+        <w:t xml:space="preserve">), it is clear that the model weights the openness indicator the highest. The average is slightly above 60%. The next most important indicator is the sum calibration value, which has an average of about 20%. The aoristic sum is slightly above 10%, whereas the importance of the dendrodated settlements is below 10%. The reason for the latter is certainly that there are no lakeshore settlements over large areas of the time window, and therefore the proxy achieves a low confidence value in comparison with the other estimators. In the case of the aoristic sum, it is certainly the fact that it is flat over large sections and has little structure, making it difficult to relate to the other estimators. The sum calibration shows very strong short-term fluctuations, which are presumably at least partly due to the effects of the calibration curve, and which also make this proxy seem ill-suited to reliably represent a continuous population trend. Nevertheless, its fluctuations do have an impact on the resulting overall estimate of the development of the number of settlements, albeit to a lesser extent.</w:t>
       </w:r>
     </w:p>
     <w:bookmarkEnd w:id="61"/>
@@ -6906,7 +7020,7 @@
         <w:rPr>
           <w:rStyle w:val="SectionNumber"/>
         </w:rPr>
-        <w:t xml:space="preserve">5</w:t>
+        <w:t xml:space="preserve">4</w:t>
       </w:r>
       <w:r>
         <w:tab/>
@@ -6928,7 +7042,7 @@
         <w:pStyle w:val="BodyText"/>
       </w:pPr>
       <w:r>
-        <w:t xml:space="preserve">In its present form, the reconstructed development already shows interesting aspects regarding the underlying proxies. Starting with the result of the sum calibration, which is currently the most frequently used indicator when attempting to reconstruct (relative) population changes. Its strong fluctuations are dampened by the connection of the other proxies, which is especially true for the first fluctuation around or shortly after 4000 BCE. The increase in the archaeological record with the process of Neolithisation is still clearly visible, but the curve of the overall estimate after the initial increase is much flatter than the sum calibration alone would suggest. The period between 3950 and 3700 in particular forms a noticeable plateau in the calibration curve, and this may lead to an overestimation of the</w:t>
+        <w:t xml:space="preserve">In its present form, the reconstructed development already shows interesting aspects regarding the underlying proxies. Starting with the result of the sum calibration, which is currently the most frequently used indicator when attempting to reconstruct (relative) population changes. Its strong fluctuations are dampened by the connection of the other proxies, which is especially true for the first fluctuation around or shortly after 4000 BCE. The increase in the archaeological record with the process of Neolithisation is still clearly visible, but the curve of the overall estimate after the initial increase is much flatter than the sum calibration alone would suggest. The period between 3950 and 3700, which is contemporaneous with the first settlement cycle on the lakeshores of the Three Lakes area, in particular forms a noticeable plateau in the calibration curve, and this may lead to an overestimation of the</w:t>
       </w:r>
       <w:r>
         <w:t xml:space="preserve"> </w:t>
@@ -7088,7 +7202,7 @@
         <w:rPr>
           <w:rStyle w:val="SectionNumber"/>
         </w:rPr>
-        <w:t xml:space="preserve">6</w:t>
+        <w:t xml:space="preserve">5</w:t>
       </w:r>
       <w:r>
         <w:tab/>
@@ -7102,7 +7216,15 @@
         <w:pStyle w:val="FirstParagraph"/>
       </w:pPr>
       <w:r>
-        <w:t xml:space="preserve">With this model and its predictions, we believe we can demonstrate how it is possible to achieve a true multiproxy analysis of prehistoric demographic processes. Previous attempts in this regard have so far only achieved a juxtaposition of different indicators, without the possibility of truly linking them or assessing the confidence in the individual indicators. Also, in previous approaches it was not possible to specify a confidence interval for the estimates. Within a Bayesian framework with an observational model based on Poisson regression, all these demands can be met. We thus believe we can provide a better basis than before for estimating population processes and changes in the number of settlements.</w:t>
+        <w:t xml:space="preserve">An important result of the current model is the estimation of absolute population numbers with uncertainty over time. This estimate can be used as a basis for further studies where relative measures of population development are not helpful, such as long-term land use studies where modelling of large-scale socio-ecological systems based on archaeological data becomes possible and does have to rely on using deductive, asynchronous population models (eg. carrying capacity or ethnographic analogues).</w:t>
+      </w:r>
+    </w:p>
+    <w:p>
+      <w:pPr>
+        <w:pStyle w:val="BodyText"/>
+      </w:pPr>
+      <w:r>
+        <w:t xml:space="preserve">With this model and its predictions, we also believe we can demonstrate how it is possible to achieve a true multiproxy analysis of prehistoric demographic processes. Previous attempts in this regard have so far only achieved a juxtaposition of different indicators, without the possibility of truly linking them or assessing the confidence in the individual indicators. Also, in previous approaches it was not possible to specify a confidence interval for the estimates. Within a Bayesian framework with an observational model based on Poisson regression, all these demands can be met. We thus believe we can provide a better basis than before for estimating population processes and changes in the number of settlements.</w:t>
       </w:r>
     </w:p>
     <w:p>
@@ -7131,7 +7253,7 @@
         <w:rPr>
           <w:rStyle w:val="SectionNumber"/>
         </w:rPr>
-        <w:t xml:space="preserve">7</w:t>
+        <w:t xml:space="preserve">6</w:t>
       </w:r>
       <w:r>
         <w:tab/>
@@ -7181,7 +7303,7 @@
         <w:rPr>
           <w:rStyle w:val="SectionNumber"/>
         </w:rPr>
-        <w:t xml:space="preserve">8</w:t>
+        <w:t xml:space="preserve">7</w:t>
       </w:r>
       <w:r>
         <w:tab/>
@@ -7752,7 +7874,7 @@
         <w:rPr>
           <w:rStyle w:val="SectionNumber"/>
         </w:rPr>
-        <w:t xml:space="preserve">8.0.1</w:t>
+        <w:t xml:space="preserve">7.0.1</w:t>
       </w:r>
       <w:r>
         <w:tab/>
@@ -7766,7 +7888,7 @@
         <w:pStyle w:val="FirstParagraph"/>
       </w:pPr>
       <w:r>
-        <w:t xml:space="preserve">This report was generated on 2022-04-11 16:50:17 using the following computational environment and dependencies:</w:t>
+        <w:t xml:space="preserve">This report was generated on 2022-04-13 18:10:48 using the following computational environment and dependencies:</w:t>
       </w:r>
     </w:p>
     <w:p>
@@ -7867,7 +7989,7 @@
         <w:rPr>
           <w:rStyle w:val="VerbatimChar"/>
         </w:rPr>
-        <w:t xml:space="preserve">#&gt;  date     2022-04-11                  </w:t>
+        <w:t xml:space="preserve">#&gt;  date     2022-04-13                  </w:t>
       </w:r>
       <w:r>
         <w:br/>

</xml_diff>